<commit_message>
1.0.1 Version of IFJR doc. Added three commands
</commit_message>
<xml_diff>
--- a/CougSat1-IFJR/docs/native/IFJRInterface.docx
+++ b/CougSat1-IFJR/docs/native/IFJRInterface.docx
@@ -2,6 +2,8 @@
 <file path=word/document.xml><?xml version="1.0" encoding="utf-8"?>
 <w:document xmlns:wpc="http://schemas.microsoft.com/office/word/2010/wordprocessingCanvas" xmlns:cx="http://schemas.microsoft.com/office/drawing/2014/chartex" xmlns:cx1="http://schemas.microsoft.com/office/drawing/2015/9/8/chartex" xmlns:cx2="http://schemas.microsoft.com/office/drawing/2015/10/21/chartex" xmlns:cx3="http://schemas.microsoft.com/office/drawing/2016/5/9/chartex" xmlns:cx4="http://schemas.microsoft.com/office/drawing/2016/5/10/chartex" xmlns:cx5="http://schemas.microsoft.com/office/drawing/2016/5/11/chartex" xmlns:cx6="http://schemas.microsoft.com/office/drawing/2016/5/12/chartex" xmlns:cx7="http://schemas.microsoft.com/office/drawing/2016/5/13/chartex" xmlns:cx8="http://schemas.microsoft.com/office/drawing/2016/5/14/chartex" xmlns:mc="http://schemas.openxmlformats.org/markup-compatibility/2006" xmlns:aink="http://schemas.microsoft.com/office/drawing/2016/ink" xmlns:am3d="http://schemas.microsoft.com/office/drawing/2017/model3d" xmlns:o="urn:schemas-microsoft-com:office:office" xmlns:r="http://schemas.openxmlformats.org/officeDocument/2006/relationships" xmlns:m="http://schemas.openxmlformats.org/officeDocument/2006/math" xmlns:v="urn:schemas-microsoft-com:vml" xmlns:wp14="http://schemas.microsoft.com/office/word/2010/wordprocessingDrawing" xmlns:wp="http://schemas.openxmlformats.org/drawingml/2006/wordprocessingDrawing" xmlns:w10="urn:schemas-microsoft-com:office:word" xmlns:w="http://schemas.openxmlformats.org/wordprocessingml/2006/main" xmlns:w14="http://schemas.microsoft.com/office/word/2010/wordml" xmlns:w15="http://schemas.microsoft.com/office/word/2012/wordml" xmlns:w16cid="http://schemas.microsoft.com/office/word/2016/wordml/cid" xmlns:w16se="http://schemas.microsoft.com/office/word/2015/wordml/symex" xmlns:wpg="http://schemas.microsoft.com/office/word/2010/wordprocessingGroup" xmlns:wpi="http://schemas.microsoft.com/office/word/2010/wordprocessingInk" xmlns:wne="http://schemas.microsoft.com/office/word/2006/wordml" xmlns:wps="http://schemas.microsoft.com/office/word/2010/wordprocessingShape" mc:Ignorable="w14 w15 w16se w16cid wp14">
   <w:body>
+    <w:bookmarkStart w:id="0" w:name="_GoBack" w:displacedByCustomXml="next"/>
+    <w:bookmarkEnd w:id="0" w:displacedByCustomXml="next"/>
     <w:sdt>
       <w:sdtPr>
         <w:id w:val="-1582516466"/>
@@ -363,6 +365,7 @@
                                     <w:dataBinding w:prefixMappings="xmlns:ns0='http://schemas.microsoft.com/office/2006/coverPageProps'" w:xpath="/ns0:CoverPageProperties[1]/ns0:Abstract[1]" w:storeItemID="{55AF091B-3C7A-41E3-B477-F2FDAA23CFDA}"/>
                                     <w:text/>
                                   </w:sdtPr>
+                                  <w:sdtEndPr/>
                                   <w:sdtContent>
                                     <w:sdt>
                                       <w:sdtPr>
@@ -375,27 +378,14 @@
                                         <w:dataBinding w:prefixMappings="xmlns:ns0='http://schemas.microsoft.com/office/2006/coverPageProps'" w:xpath="/ns0:CoverPageProperties[1]/ns0:Abstract[1]" w:storeItemID="{55AF091B-3C7A-41E3-B477-F2FDAA23CFDA}"/>
                                         <w:text/>
                                       </w:sdtPr>
+                                      <w:sdtEndPr/>
                                       <w:sdtContent>
                                         <w:r>
                                           <w:rPr>
                                             <w:color w:val="FFFFFF" w:themeColor="background1"/>
                                             <w:sz w:val="24"/>
                                           </w:rPr>
-                                          <w:t xml:space="preserve">This document explains how the </w:t>
-                                        </w:r>
-                                        <w:r>
-                                          <w:rPr>
-                                            <w:color w:val="FFFFFF" w:themeColor="background1"/>
-                                            <w:sz w:val="24"/>
-                                          </w:rPr>
-                                          <w:t>IFJR</w:t>
-                                        </w:r>
-                                        <w:r>
-                                          <w:rPr>
-                                            <w:color w:val="FFFFFF" w:themeColor="background1"/>
-                                            <w:sz w:val="24"/>
-                                          </w:rPr>
-                                          <w:t xml:space="preserve"> and the IHU are communication down to the byte by byte level.</w:t>
+                                          <w:t>This document explains how the IFJR and the IHU are communication down to the byte by byte level.</w:t>
                                         </w:r>
                                       </w:sdtContent>
                                     </w:sdt>
@@ -447,6 +437,7 @@
                               <w:dataBinding w:prefixMappings="xmlns:ns0='http://schemas.microsoft.com/office/2006/coverPageProps'" w:xpath="/ns0:CoverPageProperties[1]/ns0:Abstract[1]" w:storeItemID="{55AF091B-3C7A-41E3-B477-F2FDAA23CFDA}"/>
                               <w:text/>
                             </w:sdtPr>
+                            <w:sdtEndPr/>
                             <w:sdtContent>
                               <w:sdt>
                                 <w:sdtPr>
@@ -459,27 +450,14 @@
                                   <w:dataBinding w:prefixMappings="xmlns:ns0='http://schemas.microsoft.com/office/2006/coverPageProps'" w:xpath="/ns0:CoverPageProperties[1]/ns0:Abstract[1]" w:storeItemID="{55AF091B-3C7A-41E3-B477-F2FDAA23CFDA}"/>
                                   <w:text/>
                                 </w:sdtPr>
+                                <w:sdtEndPr/>
                                 <w:sdtContent>
                                   <w:r>
                                     <w:rPr>
                                       <w:color w:val="FFFFFF" w:themeColor="background1"/>
                                       <w:sz w:val="24"/>
                                     </w:rPr>
-                                    <w:t xml:space="preserve">This document explains how the </w:t>
-                                  </w:r>
-                                  <w:r>
-                                    <w:rPr>
-                                      <w:color w:val="FFFFFF" w:themeColor="background1"/>
-                                      <w:sz w:val="24"/>
-                                    </w:rPr>
-                                    <w:t>IFJR</w:t>
-                                  </w:r>
-                                  <w:r>
-                                    <w:rPr>
-                                      <w:color w:val="FFFFFF" w:themeColor="background1"/>
-                                      <w:sz w:val="24"/>
-                                    </w:rPr>
-                                    <w:t xml:space="preserve"> and the IHU are communication down to the byte by byte level.</w:t>
+                                    <w:t>This document explains how the IFJR and the IHU are communication down to the byte by byte level.</w:t>
                                   </w:r>
                                 </w:sdtContent>
                               </w:sdt>
@@ -591,7 +569,7 @@
               </mc:Choice>
               <mc:Fallback>
                 <w:pict>
-                  <v:rect w14:anchorId="5834F8B8" id="Rectangle 36" o:spid="_x0000_s1026" style="position:absolute;margin-left:0;margin-top:0;width:244.8pt;height:554.4pt;z-index:251659264;visibility:visible;mso-wrap-style:square;mso-width-percent:400;mso-height-percent:700;mso-left-percent:440;mso-top-percent:25;mso-wrap-distance-left:9pt;mso-wrap-distance-top:0;mso-wrap-distance-right:9pt;mso-wrap-distance-bottom:0;mso-position-horizontal-relative:page;mso-position-vertical-relative:page;mso-width-percent:400;mso-height-percent:700;mso-left-percent:440;mso-top-percent:25;mso-width-relative:page;mso-height-relative:page;v-text-anchor:middle" o:gfxdata="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" fillcolor="white [3212]" strokecolor="#5f131f [1614]" strokeweight="1.25pt">
+                  <v:rect w14:anchorId="123FD5A6" id="Rectangle 36" o:spid="_x0000_s1026" style="position:absolute;margin-left:0;margin-top:0;width:244.8pt;height:554.4pt;z-index:251659264;visibility:visible;mso-wrap-style:square;mso-width-percent:400;mso-height-percent:700;mso-left-percent:440;mso-top-percent:25;mso-wrap-distance-left:9pt;mso-wrap-distance-top:0;mso-wrap-distance-right:9pt;mso-wrap-distance-bottom:0;mso-position-horizontal-relative:page;mso-position-vertical-relative:page;mso-width-percent:400;mso-height-percent:700;mso-left-percent:440;mso-top-percent:25;mso-width-relative:page;mso-height-relative:page;v-text-anchor:middle" o:gfxdata="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" fillcolor="white [3212]" strokecolor="#5f131f [1614]" strokeweight="1.25pt">
                     <w10:wrap anchorx="page" anchory="page"/>
                   </v:rect>
                 </w:pict>
@@ -688,7 +666,7 @@
               </mc:Choice>
               <mc:Fallback>
                 <w:pict>
-                  <v:rect w14:anchorId="273159FA" id="Rectangle 37" o:spid="_x0000_s1026" style="position:absolute;margin-left:0;margin-top:0;width:226.45pt;height:9.35pt;z-index:251662336;visibility:visible;mso-wrap-style:square;mso-width-percent:370;mso-height-percent:0;mso-left-percent:455;mso-top-percent:690;mso-wrap-distance-left:9pt;mso-wrap-distance-top:0;mso-wrap-distance-right:9pt;mso-wrap-distance-bottom:0;mso-position-horizontal-relative:page;mso-position-vertical-relative:page;mso-width-percent:370;mso-height-percent:0;mso-left-percent:455;mso-top-percent:690;mso-width-relative:page;mso-height-relative:margin;v-text-anchor:middle" o:gfxdata="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" fillcolor="#981e32 [3204]" stroked="f" strokeweight="2pt">
+                  <v:rect w14:anchorId="707DC274" id="Rectangle 37" o:spid="_x0000_s1026" style="position:absolute;margin-left:0;margin-top:0;width:226.45pt;height:9.35pt;z-index:251662336;visibility:visible;mso-wrap-style:square;mso-width-percent:370;mso-height-percent:0;mso-left-percent:455;mso-top-percent:690;mso-wrap-distance-left:9pt;mso-wrap-distance-top:0;mso-wrap-distance-right:9pt;mso-wrap-distance-bottom:0;mso-position-horizontal-relative:page;mso-position-vertical-relative:page;mso-width-percent:370;mso-height-percent:0;mso-left-percent:455;mso-top-percent:690;mso-width-relative:page;mso-height-relative:margin;v-text-anchor:middle" o:gfxdata="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" fillcolor="#981e32 [3204]" stroked="f" strokeweight="2pt">
                     <w10:wrap anchorx="page" anchory="page"/>
                   </v:rect>
                 </w:pict>
@@ -886,7 +864,7 @@
                                         <w:sz w:val="32"/>
                                         <w:szCs w:val="40"/>
                                       </w:rPr>
-                                      <w:t>1.0.0</w:t>
+                                      <w:t>1.0.1</w:t>
                                     </w:r>
                                   </w:sdtContent>
                                 </w:sdt>
@@ -1049,7 +1027,7 @@
                                   <w:sz w:val="32"/>
                                   <w:szCs w:val="40"/>
                                 </w:rPr>
-                                <w:t>1.0.0</w:t>
+                                <w:t>1.0.1</w:t>
                               </w:r>
                             </w:sdtContent>
                           </w:sdt>
@@ -1226,7 +1204,7 @@
           <w:r>
             <w:fldChar w:fldCharType="separate"/>
           </w:r>
-          <w:hyperlink w:anchor="_Toc520481724" w:history="1">
+          <w:hyperlink w:anchor="_Toc523164746" w:history="1">
             <w:r>
               <w:rPr>
                 <w:rStyle w:val="Hyperlink"/>
@@ -1253,7 +1231,7 @@
                 <w:noProof/>
                 <w:webHidden/>
               </w:rPr>
-              <w:instrText xml:space="preserve"> PAGEREF _Toc520481724 \h </w:instrText>
+              <w:instrText xml:space="preserve"> PAGEREF _Toc523164746 \h </w:instrText>
             </w:r>
             <w:r>
               <w:rPr>
@@ -1295,7 +1273,7 @@
               <w:lang w:eastAsia="en-US"/>
             </w:rPr>
           </w:pPr>
-          <w:hyperlink w:anchor="_Toc520481725" w:history="1">
+          <w:hyperlink w:anchor="_Toc523164747" w:history="1">
             <w:r>
               <w:rPr>
                 <w:rStyle w:val="Hyperlink"/>
@@ -1322,7 +1300,7 @@
                 <w:noProof/>
                 <w:webHidden/>
               </w:rPr>
-              <w:instrText xml:space="preserve"> PAGEREF _Toc520481725 \h </w:instrText>
+              <w:instrText xml:space="preserve"> PAGEREF _Toc523164747 \h </w:instrText>
             </w:r>
             <w:r>
               <w:rPr>
@@ -1364,13 +1342,13 @@
               <w:lang w:eastAsia="en-US"/>
             </w:rPr>
           </w:pPr>
-          <w:hyperlink w:anchor="_Toc520481726" w:history="1">
+          <w:hyperlink w:anchor="_Toc523164748" w:history="1">
             <w:r>
               <w:rPr>
                 <w:rStyle w:val="Hyperlink"/>
                 <w:noProof/>
               </w:rPr>
-              <w:t>2.1 Reprogramming Command</w:t>
+              <w:t>2.1 Temperature Data Request</w:t>
             </w:r>
             <w:r>
               <w:rPr>
@@ -1391,7 +1369,7 @@
                 <w:noProof/>
                 <w:webHidden/>
               </w:rPr>
-              <w:instrText xml:space="preserve"> PAGEREF _Toc520481726 \h </w:instrText>
+              <w:instrText xml:space="preserve"> PAGEREF _Toc523164748 \h </w:instrText>
             </w:r>
             <w:r>
               <w:rPr>
@@ -1412,6 +1390,765 @@
                 <w:webHidden/>
               </w:rPr>
               <w:t>3</w:t>
+            </w:r>
+            <w:r>
+              <w:rPr>
+                <w:noProof/>
+                <w:webHidden/>
+              </w:rPr>
+              <w:fldChar w:fldCharType="end"/>
+            </w:r>
+          </w:hyperlink>
+        </w:p>
+        <w:p>
+          <w:pPr>
+            <w:pStyle w:val="TOC3"/>
+            <w:tabs>
+              <w:tab w:val="right" w:leader="dot" w:pos="9350"/>
+            </w:tabs>
+            <w:rPr>
+              <w:noProof/>
+              <w:lang w:eastAsia="en-US"/>
+            </w:rPr>
+          </w:pPr>
+          <w:hyperlink w:anchor="_Toc523164749" w:history="1">
+            <w:r>
+              <w:rPr>
+                <w:rStyle w:val="Hyperlink"/>
+                <w:noProof/>
+              </w:rPr>
+              <w:t>2.1.1 Request</w:t>
+            </w:r>
+            <w:r>
+              <w:rPr>
+                <w:noProof/>
+                <w:webHidden/>
+              </w:rPr>
+              <w:tab/>
+            </w:r>
+            <w:r>
+              <w:rPr>
+                <w:noProof/>
+                <w:webHidden/>
+              </w:rPr>
+              <w:fldChar w:fldCharType="begin"/>
+            </w:r>
+            <w:r>
+              <w:rPr>
+                <w:noProof/>
+                <w:webHidden/>
+              </w:rPr>
+              <w:instrText xml:space="preserve"> PAGEREF _Toc523164749 \h </w:instrText>
+            </w:r>
+            <w:r>
+              <w:rPr>
+                <w:noProof/>
+                <w:webHidden/>
+              </w:rPr>
+            </w:r>
+            <w:r>
+              <w:rPr>
+                <w:noProof/>
+                <w:webHidden/>
+              </w:rPr>
+              <w:fldChar w:fldCharType="separate"/>
+            </w:r>
+            <w:r>
+              <w:rPr>
+                <w:noProof/>
+                <w:webHidden/>
+              </w:rPr>
+              <w:t>3</w:t>
+            </w:r>
+            <w:r>
+              <w:rPr>
+                <w:noProof/>
+                <w:webHidden/>
+              </w:rPr>
+              <w:fldChar w:fldCharType="end"/>
+            </w:r>
+          </w:hyperlink>
+        </w:p>
+        <w:p>
+          <w:pPr>
+            <w:pStyle w:val="TOC3"/>
+            <w:tabs>
+              <w:tab w:val="right" w:leader="dot" w:pos="9350"/>
+            </w:tabs>
+            <w:rPr>
+              <w:noProof/>
+              <w:lang w:eastAsia="en-US"/>
+            </w:rPr>
+          </w:pPr>
+          <w:hyperlink w:anchor="_Toc523164750" w:history="1">
+            <w:r>
+              <w:rPr>
+                <w:rStyle w:val="Hyperlink"/>
+                <w:noProof/>
+              </w:rPr>
+              <w:t>2.1.2 Response</w:t>
+            </w:r>
+            <w:r>
+              <w:rPr>
+                <w:noProof/>
+                <w:webHidden/>
+              </w:rPr>
+              <w:tab/>
+            </w:r>
+            <w:r>
+              <w:rPr>
+                <w:noProof/>
+                <w:webHidden/>
+              </w:rPr>
+              <w:fldChar w:fldCharType="begin"/>
+            </w:r>
+            <w:r>
+              <w:rPr>
+                <w:noProof/>
+                <w:webHidden/>
+              </w:rPr>
+              <w:instrText xml:space="preserve"> PAGEREF _Toc523164750 \h </w:instrText>
+            </w:r>
+            <w:r>
+              <w:rPr>
+                <w:noProof/>
+                <w:webHidden/>
+              </w:rPr>
+            </w:r>
+            <w:r>
+              <w:rPr>
+                <w:noProof/>
+                <w:webHidden/>
+              </w:rPr>
+              <w:fldChar w:fldCharType="separate"/>
+            </w:r>
+            <w:r>
+              <w:rPr>
+                <w:noProof/>
+                <w:webHidden/>
+              </w:rPr>
+              <w:t>3</w:t>
+            </w:r>
+            <w:r>
+              <w:rPr>
+                <w:noProof/>
+                <w:webHidden/>
+              </w:rPr>
+              <w:fldChar w:fldCharType="end"/>
+            </w:r>
+          </w:hyperlink>
+        </w:p>
+        <w:p>
+          <w:pPr>
+            <w:pStyle w:val="TOC2"/>
+            <w:tabs>
+              <w:tab w:val="right" w:leader="dot" w:pos="9350"/>
+            </w:tabs>
+            <w:rPr>
+              <w:noProof/>
+              <w:lang w:eastAsia="en-US"/>
+            </w:rPr>
+          </w:pPr>
+          <w:hyperlink w:anchor="_Toc523164751" w:history="1">
+            <w:r>
+              <w:rPr>
+                <w:rStyle w:val="Hyperlink"/>
+                <w:noProof/>
+              </w:rPr>
+              <w:t>2.2 Storage Capacity Data Request</w:t>
+            </w:r>
+            <w:r>
+              <w:rPr>
+                <w:noProof/>
+                <w:webHidden/>
+              </w:rPr>
+              <w:tab/>
+            </w:r>
+            <w:r>
+              <w:rPr>
+                <w:noProof/>
+                <w:webHidden/>
+              </w:rPr>
+              <w:fldChar w:fldCharType="begin"/>
+            </w:r>
+            <w:r>
+              <w:rPr>
+                <w:noProof/>
+                <w:webHidden/>
+              </w:rPr>
+              <w:instrText xml:space="preserve"> PAGEREF _Toc523164751 \h </w:instrText>
+            </w:r>
+            <w:r>
+              <w:rPr>
+                <w:noProof/>
+                <w:webHidden/>
+              </w:rPr>
+            </w:r>
+            <w:r>
+              <w:rPr>
+                <w:noProof/>
+                <w:webHidden/>
+              </w:rPr>
+              <w:fldChar w:fldCharType="separate"/>
+            </w:r>
+            <w:r>
+              <w:rPr>
+                <w:noProof/>
+                <w:webHidden/>
+              </w:rPr>
+              <w:t>3</w:t>
+            </w:r>
+            <w:r>
+              <w:rPr>
+                <w:noProof/>
+                <w:webHidden/>
+              </w:rPr>
+              <w:fldChar w:fldCharType="end"/>
+            </w:r>
+          </w:hyperlink>
+        </w:p>
+        <w:p>
+          <w:pPr>
+            <w:pStyle w:val="TOC3"/>
+            <w:tabs>
+              <w:tab w:val="right" w:leader="dot" w:pos="9350"/>
+            </w:tabs>
+            <w:rPr>
+              <w:noProof/>
+              <w:lang w:eastAsia="en-US"/>
+            </w:rPr>
+          </w:pPr>
+          <w:hyperlink w:anchor="_Toc523164752" w:history="1">
+            <w:r>
+              <w:rPr>
+                <w:rStyle w:val="Hyperlink"/>
+                <w:noProof/>
+              </w:rPr>
+              <w:t>2.2.1 Request</w:t>
+            </w:r>
+            <w:r>
+              <w:rPr>
+                <w:noProof/>
+                <w:webHidden/>
+              </w:rPr>
+              <w:tab/>
+            </w:r>
+            <w:r>
+              <w:rPr>
+                <w:noProof/>
+                <w:webHidden/>
+              </w:rPr>
+              <w:fldChar w:fldCharType="begin"/>
+            </w:r>
+            <w:r>
+              <w:rPr>
+                <w:noProof/>
+                <w:webHidden/>
+              </w:rPr>
+              <w:instrText xml:space="preserve"> PAGEREF _Toc523164752 \h </w:instrText>
+            </w:r>
+            <w:r>
+              <w:rPr>
+                <w:noProof/>
+                <w:webHidden/>
+              </w:rPr>
+            </w:r>
+            <w:r>
+              <w:rPr>
+                <w:noProof/>
+                <w:webHidden/>
+              </w:rPr>
+              <w:fldChar w:fldCharType="separate"/>
+            </w:r>
+            <w:r>
+              <w:rPr>
+                <w:noProof/>
+                <w:webHidden/>
+              </w:rPr>
+              <w:t>3</w:t>
+            </w:r>
+            <w:r>
+              <w:rPr>
+                <w:noProof/>
+                <w:webHidden/>
+              </w:rPr>
+              <w:fldChar w:fldCharType="end"/>
+            </w:r>
+          </w:hyperlink>
+        </w:p>
+        <w:p>
+          <w:pPr>
+            <w:pStyle w:val="TOC3"/>
+            <w:tabs>
+              <w:tab w:val="right" w:leader="dot" w:pos="9350"/>
+            </w:tabs>
+            <w:rPr>
+              <w:noProof/>
+              <w:lang w:eastAsia="en-US"/>
+            </w:rPr>
+          </w:pPr>
+          <w:hyperlink w:anchor="_Toc523164753" w:history="1">
+            <w:r>
+              <w:rPr>
+                <w:rStyle w:val="Hyperlink"/>
+                <w:noProof/>
+              </w:rPr>
+              <w:t>2.2.2 Response</w:t>
+            </w:r>
+            <w:r>
+              <w:rPr>
+                <w:noProof/>
+                <w:webHidden/>
+              </w:rPr>
+              <w:tab/>
+            </w:r>
+            <w:r>
+              <w:rPr>
+                <w:noProof/>
+                <w:webHidden/>
+              </w:rPr>
+              <w:fldChar w:fldCharType="begin"/>
+            </w:r>
+            <w:r>
+              <w:rPr>
+                <w:noProof/>
+                <w:webHidden/>
+              </w:rPr>
+              <w:instrText xml:space="preserve"> PAGEREF _Toc523164753 \h </w:instrText>
+            </w:r>
+            <w:r>
+              <w:rPr>
+                <w:noProof/>
+                <w:webHidden/>
+              </w:rPr>
+            </w:r>
+            <w:r>
+              <w:rPr>
+                <w:noProof/>
+                <w:webHidden/>
+              </w:rPr>
+              <w:fldChar w:fldCharType="separate"/>
+            </w:r>
+            <w:r>
+              <w:rPr>
+                <w:noProof/>
+                <w:webHidden/>
+              </w:rPr>
+              <w:t>4</w:t>
+            </w:r>
+            <w:r>
+              <w:rPr>
+                <w:noProof/>
+                <w:webHidden/>
+              </w:rPr>
+              <w:fldChar w:fldCharType="end"/>
+            </w:r>
+          </w:hyperlink>
+        </w:p>
+        <w:p>
+          <w:pPr>
+            <w:pStyle w:val="TOC2"/>
+            <w:tabs>
+              <w:tab w:val="right" w:leader="dot" w:pos="9350"/>
+            </w:tabs>
+            <w:rPr>
+              <w:noProof/>
+              <w:lang w:eastAsia="en-US"/>
+            </w:rPr>
+          </w:pPr>
+          <w:hyperlink w:anchor="_Toc523164754" w:history="1">
+            <w:r>
+              <w:rPr>
+                <w:rStyle w:val="Hyperlink"/>
+                <w:noProof/>
+              </w:rPr>
+              <w:t>2.3 Reprogram Select Processor</w:t>
+            </w:r>
+            <w:r>
+              <w:rPr>
+                <w:noProof/>
+                <w:webHidden/>
+              </w:rPr>
+              <w:tab/>
+            </w:r>
+            <w:r>
+              <w:rPr>
+                <w:noProof/>
+                <w:webHidden/>
+              </w:rPr>
+              <w:fldChar w:fldCharType="begin"/>
+            </w:r>
+            <w:r>
+              <w:rPr>
+                <w:noProof/>
+                <w:webHidden/>
+              </w:rPr>
+              <w:instrText xml:space="preserve"> PAGEREF _Toc523164754 \h </w:instrText>
+            </w:r>
+            <w:r>
+              <w:rPr>
+                <w:noProof/>
+                <w:webHidden/>
+              </w:rPr>
+            </w:r>
+            <w:r>
+              <w:rPr>
+                <w:noProof/>
+                <w:webHidden/>
+              </w:rPr>
+              <w:fldChar w:fldCharType="separate"/>
+            </w:r>
+            <w:r>
+              <w:rPr>
+                <w:noProof/>
+                <w:webHidden/>
+              </w:rPr>
+              <w:t>4</w:t>
+            </w:r>
+            <w:r>
+              <w:rPr>
+                <w:noProof/>
+                <w:webHidden/>
+              </w:rPr>
+              <w:fldChar w:fldCharType="end"/>
+            </w:r>
+          </w:hyperlink>
+        </w:p>
+        <w:p>
+          <w:pPr>
+            <w:pStyle w:val="TOC3"/>
+            <w:tabs>
+              <w:tab w:val="right" w:leader="dot" w:pos="9350"/>
+            </w:tabs>
+            <w:rPr>
+              <w:noProof/>
+              <w:lang w:eastAsia="en-US"/>
+            </w:rPr>
+          </w:pPr>
+          <w:hyperlink w:anchor="_Toc523164755" w:history="1">
+            <w:r>
+              <w:rPr>
+                <w:rStyle w:val="Hyperlink"/>
+                <w:noProof/>
+              </w:rPr>
+              <w:t>2.3.1 Command</w:t>
+            </w:r>
+            <w:r>
+              <w:rPr>
+                <w:noProof/>
+                <w:webHidden/>
+              </w:rPr>
+              <w:tab/>
+            </w:r>
+            <w:r>
+              <w:rPr>
+                <w:noProof/>
+                <w:webHidden/>
+              </w:rPr>
+              <w:fldChar w:fldCharType="begin"/>
+            </w:r>
+            <w:r>
+              <w:rPr>
+                <w:noProof/>
+                <w:webHidden/>
+              </w:rPr>
+              <w:instrText xml:space="preserve"> PAGEREF _Toc523164755 \h </w:instrText>
+            </w:r>
+            <w:r>
+              <w:rPr>
+                <w:noProof/>
+                <w:webHidden/>
+              </w:rPr>
+            </w:r>
+            <w:r>
+              <w:rPr>
+                <w:noProof/>
+                <w:webHidden/>
+              </w:rPr>
+              <w:fldChar w:fldCharType="separate"/>
+            </w:r>
+            <w:r>
+              <w:rPr>
+                <w:noProof/>
+                <w:webHidden/>
+              </w:rPr>
+              <w:t>4</w:t>
+            </w:r>
+            <w:r>
+              <w:rPr>
+                <w:noProof/>
+                <w:webHidden/>
+              </w:rPr>
+              <w:fldChar w:fldCharType="end"/>
+            </w:r>
+          </w:hyperlink>
+        </w:p>
+        <w:p>
+          <w:pPr>
+            <w:pStyle w:val="TOC3"/>
+            <w:tabs>
+              <w:tab w:val="right" w:leader="dot" w:pos="9350"/>
+            </w:tabs>
+            <w:rPr>
+              <w:noProof/>
+              <w:lang w:eastAsia="en-US"/>
+            </w:rPr>
+          </w:pPr>
+          <w:hyperlink w:anchor="_Toc523164756" w:history="1">
+            <w:r>
+              <w:rPr>
+                <w:rStyle w:val="Hyperlink"/>
+                <w:noProof/>
+              </w:rPr>
+              <w:t>2.3.2 Response</w:t>
+            </w:r>
+            <w:r>
+              <w:rPr>
+                <w:noProof/>
+                <w:webHidden/>
+              </w:rPr>
+              <w:tab/>
+            </w:r>
+            <w:r>
+              <w:rPr>
+                <w:noProof/>
+                <w:webHidden/>
+              </w:rPr>
+              <w:fldChar w:fldCharType="begin"/>
+            </w:r>
+            <w:r>
+              <w:rPr>
+                <w:noProof/>
+                <w:webHidden/>
+              </w:rPr>
+              <w:instrText xml:space="preserve"> PAGEREF _Toc523164756 \h </w:instrText>
+            </w:r>
+            <w:r>
+              <w:rPr>
+                <w:noProof/>
+                <w:webHidden/>
+              </w:rPr>
+            </w:r>
+            <w:r>
+              <w:rPr>
+                <w:noProof/>
+                <w:webHidden/>
+              </w:rPr>
+              <w:fldChar w:fldCharType="separate"/>
+            </w:r>
+            <w:r>
+              <w:rPr>
+                <w:noProof/>
+                <w:webHidden/>
+              </w:rPr>
+              <w:t>4</w:t>
+            </w:r>
+            <w:r>
+              <w:rPr>
+                <w:noProof/>
+                <w:webHidden/>
+              </w:rPr>
+              <w:fldChar w:fldCharType="end"/>
+            </w:r>
+          </w:hyperlink>
+        </w:p>
+        <w:p>
+          <w:pPr>
+            <w:pStyle w:val="TOC1"/>
+            <w:tabs>
+              <w:tab w:val="right" w:leader="dot" w:pos="9350"/>
+            </w:tabs>
+            <w:rPr>
+              <w:noProof/>
+              <w:lang w:eastAsia="en-US"/>
+            </w:rPr>
+          </w:pPr>
+          <w:hyperlink w:anchor="_Toc523164757" w:history="1">
+            <w:r>
+              <w:rPr>
+                <w:rStyle w:val="Hyperlink"/>
+                <w:noProof/>
+              </w:rPr>
+              <w:t>3 Example Communication</w:t>
+            </w:r>
+            <w:r>
+              <w:rPr>
+                <w:noProof/>
+                <w:webHidden/>
+              </w:rPr>
+              <w:tab/>
+            </w:r>
+            <w:r>
+              <w:rPr>
+                <w:noProof/>
+                <w:webHidden/>
+              </w:rPr>
+              <w:fldChar w:fldCharType="begin"/>
+            </w:r>
+            <w:r>
+              <w:rPr>
+                <w:noProof/>
+                <w:webHidden/>
+              </w:rPr>
+              <w:instrText xml:space="preserve"> PAGEREF _Toc523164757 \h </w:instrText>
+            </w:r>
+            <w:r>
+              <w:rPr>
+                <w:noProof/>
+                <w:webHidden/>
+              </w:rPr>
+            </w:r>
+            <w:r>
+              <w:rPr>
+                <w:noProof/>
+                <w:webHidden/>
+              </w:rPr>
+              <w:fldChar w:fldCharType="separate"/>
+            </w:r>
+            <w:r>
+              <w:rPr>
+                <w:noProof/>
+                <w:webHidden/>
+              </w:rPr>
+              <w:t>5</w:t>
+            </w:r>
+            <w:r>
+              <w:rPr>
+                <w:noProof/>
+                <w:webHidden/>
+              </w:rPr>
+              <w:fldChar w:fldCharType="end"/>
+            </w:r>
+          </w:hyperlink>
+        </w:p>
+        <w:p>
+          <w:pPr>
+            <w:pStyle w:val="TOC2"/>
+            <w:tabs>
+              <w:tab w:val="right" w:leader="dot" w:pos="9350"/>
+            </w:tabs>
+            <w:rPr>
+              <w:noProof/>
+              <w:lang w:eastAsia="en-US"/>
+            </w:rPr>
+          </w:pPr>
+          <w:hyperlink w:anchor="_Toc523164758" w:history="1">
+            <w:r>
+              <w:rPr>
+                <w:rStyle w:val="Hyperlink"/>
+                <w:noProof/>
+              </w:rPr>
+              <w:t>3.1 Simple Data Request</w:t>
+            </w:r>
+            <w:r>
+              <w:rPr>
+                <w:noProof/>
+                <w:webHidden/>
+              </w:rPr>
+              <w:tab/>
+            </w:r>
+            <w:r>
+              <w:rPr>
+                <w:noProof/>
+                <w:webHidden/>
+              </w:rPr>
+              <w:fldChar w:fldCharType="begin"/>
+            </w:r>
+            <w:r>
+              <w:rPr>
+                <w:noProof/>
+                <w:webHidden/>
+              </w:rPr>
+              <w:instrText xml:space="preserve"> PAGEREF _Toc523164758 \h </w:instrText>
+            </w:r>
+            <w:r>
+              <w:rPr>
+                <w:noProof/>
+                <w:webHidden/>
+              </w:rPr>
+            </w:r>
+            <w:r>
+              <w:rPr>
+                <w:noProof/>
+                <w:webHidden/>
+              </w:rPr>
+              <w:fldChar w:fldCharType="separate"/>
+            </w:r>
+            <w:r>
+              <w:rPr>
+                <w:noProof/>
+                <w:webHidden/>
+              </w:rPr>
+              <w:t>5</w:t>
+            </w:r>
+            <w:r>
+              <w:rPr>
+                <w:noProof/>
+                <w:webHidden/>
+              </w:rPr>
+              <w:fldChar w:fldCharType="end"/>
+            </w:r>
+          </w:hyperlink>
+        </w:p>
+        <w:p>
+          <w:pPr>
+            <w:pStyle w:val="TOC2"/>
+            <w:tabs>
+              <w:tab w:val="right" w:leader="dot" w:pos="9350"/>
+            </w:tabs>
+            <w:rPr>
+              <w:noProof/>
+              <w:lang w:eastAsia="en-US"/>
+            </w:rPr>
+          </w:pPr>
+          <w:hyperlink w:anchor="_Toc523164759" w:history="1">
+            <w:r>
+              <w:rPr>
+                <w:rStyle w:val="Hyperlink"/>
+                <w:noProof/>
+              </w:rPr>
+              <w:t>3.2 Simple Repeater Data Request</w:t>
+            </w:r>
+            <w:r>
+              <w:rPr>
+                <w:noProof/>
+                <w:webHidden/>
+              </w:rPr>
+              <w:tab/>
+            </w:r>
+            <w:r>
+              <w:rPr>
+                <w:noProof/>
+                <w:webHidden/>
+              </w:rPr>
+              <w:fldChar w:fldCharType="begin"/>
+            </w:r>
+            <w:r>
+              <w:rPr>
+                <w:noProof/>
+                <w:webHidden/>
+              </w:rPr>
+              <w:instrText xml:space="preserve"> PAGEREF _Toc523164759 \h </w:instrText>
+            </w:r>
+            <w:r>
+              <w:rPr>
+                <w:noProof/>
+                <w:webHidden/>
+              </w:rPr>
+            </w:r>
+            <w:r>
+              <w:rPr>
+                <w:noProof/>
+                <w:webHidden/>
+              </w:rPr>
+              <w:fldChar w:fldCharType="separate"/>
+            </w:r>
+            <w:r>
+              <w:rPr>
+                <w:noProof/>
+                <w:webHidden/>
+              </w:rPr>
+              <w:t>5</w:t>
             </w:r>
             <w:r>
               <w:rPr>
@@ -1442,7 +2179,7 @@
       <w:pPr>
         <w:pStyle w:val="Heading1"/>
       </w:pPr>
-      <w:bookmarkStart w:id="0" w:name="_Toc520481724"/>
+      <w:bookmarkStart w:id="1" w:name="_Toc523164746"/>
       <w:r>
         <w:lastRenderedPageBreak/>
         <w:t xml:space="preserve">1 </w:t>
@@ -1450,7 +2187,54 @@
       <w:r>
         <w:t>Hardware Layer</w:t>
       </w:r>
-      <w:bookmarkEnd w:id="0"/>
+      <w:bookmarkEnd w:id="1"/>
+    </w:p>
+    <w:p>
+      <w:r>
+        <w:t>The hardware interface between the IFJR and the IHU is I</w:t>
+      </w:r>
+      <w:r>
+        <w:rPr>
+          <w:vertAlign w:val="superscript"/>
+        </w:rPr>
+        <w:t>2</w:t>
+      </w:r>
+      <w:r>
+        <w:t>C. It is a standard implementation of I</w:t>
+      </w:r>
+      <w:r>
+        <w:rPr>
+          <w:vertAlign w:val="superscript"/>
+        </w:rPr>
+        <w:t>2</w:t>
+      </w:r>
+      <w:r>
+        <w:t xml:space="preserve">C with a clock wire and a data wire. See </w:t>
+      </w:r>
+      <w:hyperlink r:id="rId10" w:history="1">
+        <w:r>
+          <w:rPr>
+            <w:rStyle w:val="Hyperlink"/>
+          </w:rPr>
+          <w:t>Wikipedia’s I</w:t>
+        </w:r>
+        <w:r>
+          <w:rPr>
+            <w:rStyle w:val="Hyperlink"/>
+            <w:vertAlign w:val="superscript"/>
+          </w:rPr>
+          <w:t>2</w:t>
+        </w:r>
+        <w:r>
+          <w:rPr>
+            <w:rStyle w:val="Hyperlink"/>
+          </w:rPr>
+          <w:t>C article</w:t>
+        </w:r>
+      </w:hyperlink>
+      <w:r>
+        <w:t xml:space="preserve"> for details on how it works.</w:t>
+      </w:r>
     </w:p>
     <w:p>
       <w:pPr>
@@ -1463,6 +2247,7 @@
           <w:szCs w:val="28"/>
         </w:rPr>
       </w:pPr>
+      <w:bookmarkStart w:id="2" w:name="_Toc523164747"/>
       <w:r>
         <w:br w:type="page"/>
       </w:r>
@@ -1471,7 +2256,6 @@
       <w:pPr>
         <w:pStyle w:val="Heading1"/>
       </w:pPr>
-      <w:bookmarkStart w:id="1" w:name="_Toc520481725"/>
       <w:r>
         <w:lastRenderedPageBreak/>
         <w:t xml:space="preserve">2 </w:t>
@@ -1479,30 +2263,2001 @@
       <w:r>
         <w:t>Software Layer</w:t>
       </w:r>
-      <w:bookmarkEnd w:id="1"/>
+      <w:bookmarkEnd w:id="2"/>
+    </w:p>
+    <w:p>
+      <w:r>
+        <w:tab/>
+        <w:t xml:space="preserve">The In-Flight JTAG Reprogramming system, located at 8b address 0x0F, is a slave board to the IHU. The IFJR oversees the </w:t>
+      </w:r>
+      <w:r>
+        <w:t>updating</w:t>
+      </w:r>
+      <w:r>
+        <w:t xml:space="preserve"> of select boards</w:t>
+      </w:r>
+      <w:r>
+        <w:t>.</w:t>
+      </w:r>
     </w:p>
     <w:p>
       <w:pPr>
         <w:pStyle w:val="Heading2"/>
       </w:pPr>
-      <w:bookmarkStart w:id="2" w:name="_Toc520481726"/>
+      <w:bookmarkStart w:id="3" w:name="_Toc523164748"/>
       <w:r>
         <w:t xml:space="preserve">2.1 </w:t>
       </w:r>
       <w:r>
-        <w:t>Reprogramming Command</w:t>
-      </w:r>
-      <w:bookmarkEnd w:id="2"/>
+        <w:t>Temperature Data Request</w:t>
+      </w:r>
+      <w:bookmarkEnd w:id="3"/>
     </w:p>
     <w:p>
-      <w:bookmarkStart w:id="3" w:name="_GoBack"/>
-      <w:bookmarkEnd w:id="3"/>
+      <w:pPr>
+        <w:pStyle w:val="Heading3"/>
+      </w:pPr>
+      <w:bookmarkStart w:id="4" w:name="_Toc523164749"/>
+      <w:r>
+        <w:t xml:space="preserve">2.1.1 </w:t>
+      </w:r>
+      <w:r>
+        <w:t>Request</w:t>
+      </w:r>
+      <w:bookmarkEnd w:id="4"/>
+    </w:p>
+    <w:tbl>
+      <w:tblPr>
+        <w:tblStyle w:val="TableGrid"/>
+        <w:tblW w:w="0" w:type="auto"/>
+        <w:tblLook w:val="04A0" w:firstRow="1" w:lastRow="0" w:firstColumn="1" w:lastColumn="0" w:noHBand="0" w:noVBand="1"/>
+      </w:tblPr>
+      <w:tblGrid>
+        <w:gridCol w:w="1007"/>
+        <w:gridCol w:w="1660"/>
+        <w:gridCol w:w="941"/>
+        <w:gridCol w:w="956"/>
+        <w:gridCol w:w="956"/>
+        <w:gridCol w:w="960"/>
+        <w:gridCol w:w="958"/>
+        <w:gridCol w:w="956"/>
+        <w:gridCol w:w="956"/>
+      </w:tblGrid>
+      <w:tr>
+        <w:tc>
+          <w:tcPr>
+            <w:tcW w:w="1038" w:type="dxa"/>
+          </w:tcPr>
+          <w:p>
+            <w:r>
+              <w:t>Byte Offset</w:t>
+            </w:r>
+          </w:p>
+        </w:tc>
+        <w:tc>
+          <w:tcPr>
+            <w:tcW w:w="1039" w:type="dxa"/>
+            <w:vAlign w:val="center"/>
+          </w:tcPr>
+          <w:p>
+            <w:pPr>
+              <w:jc w:val="center"/>
+            </w:pPr>
+            <w:r>
+              <w:t>0x00</w:t>
+            </w:r>
+          </w:p>
+        </w:tc>
+        <w:tc>
+          <w:tcPr>
+            <w:tcW w:w="1039" w:type="dxa"/>
+            <w:vAlign w:val="center"/>
+          </w:tcPr>
+          <w:p>
+            <w:pPr>
+              <w:jc w:val="center"/>
+            </w:pPr>
+            <w:r>
+              <w:t>0x01</w:t>
+            </w:r>
+          </w:p>
+        </w:tc>
+        <w:tc>
+          <w:tcPr>
+            <w:tcW w:w="1039" w:type="dxa"/>
+            <w:vAlign w:val="center"/>
+          </w:tcPr>
+          <w:p>
+            <w:pPr>
+              <w:jc w:val="center"/>
+            </w:pPr>
+            <w:r>
+              <w:t>0x02</w:t>
+            </w:r>
+          </w:p>
+        </w:tc>
+        <w:tc>
+          <w:tcPr>
+            <w:tcW w:w="1039" w:type="dxa"/>
+            <w:vAlign w:val="center"/>
+          </w:tcPr>
+          <w:p>
+            <w:pPr>
+              <w:jc w:val="center"/>
+            </w:pPr>
+            <w:r>
+              <w:t>0x03</w:t>
+            </w:r>
+          </w:p>
+        </w:tc>
+        <w:tc>
+          <w:tcPr>
+            <w:tcW w:w="1039" w:type="dxa"/>
+            <w:vAlign w:val="center"/>
+          </w:tcPr>
+          <w:p>
+            <w:pPr>
+              <w:jc w:val="center"/>
+            </w:pPr>
+            <w:r>
+              <w:t>0x04</w:t>
+            </w:r>
+          </w:p>
+        </w:tc>
+        <w:tc>
+          <w:tcPr>
+            <w:tcW w:w="1039" w:type="dxa"/>
+            <w:vAlign w:val="center"/>
+          </w:tcPr>
+          <w:p>
+            <w:pPr>
+              <w:jc w:val="center"/>
+            </w:pPr>
+            <w:r>
+              <w:t>0x05</w:t>
+            </w:r>
+          </w:p>
+        </w:tc>
+        <w:tc>
+          <w:tcPr>
+            <w:tcW w:w="1039" w:type="dxa"/>
+            <w:vAlign w:val="center"/>
+          </w:tcPr>
+          <w:p>
+            <w:pPr>
+              <w:jc w:val="center"/>
+            </w:pPr>
+            <w:r>
+              <w:t>0x06</w:t>
+            </w:r>
+          </w:p>
+        </w:tc>
+        <w:tc>
+          <w:tcPr>
+            <w:tcW w:w="1039" w:type="dxa"/>
+            <w:vAlign w:val="center"/>
+          </w:tcPr>
+          <w:p>
+            <w:pPr>
+              <w:jc w:val="center"/>
+            </w:pPr>
+            <w:r>
+              <w:t>0x07</w:t>
+            </w:r>
+          </w:p>
+        </w:tc>
+      </w:tr>
+      <w:tr>
+        <w:tc>
+          <w:tcPr>
+            <w:tcW w:w="1038" w:type="dxa"/>
+            <w:vAlign w:val="center"/>
+          </w:tcPr>
+          <w:p>
+            <w:pPr>
+              <w:jc w:val="center"/>
+            </w:pPr>
+          </w:p>
+          <w:p>
+            <w:pPr>
+              <w:jc w:val="center"/>
+            </w:pPr>
+            <w:r>
+              <w:t>0x00</w:t>
+            </w:r>
+          </w:p>
+          <w:p>
+            <w:pPr>
+              <w:jc w:val="center"/>
+            </w:pPr>
+          </w:p>
+        </w:tc>
+        <w:tc>
+          <w:tcPr>
+            <w:tcW w:w="1039" w:type="dxa"/>
+            <w:vAlign w:val="center"/>
+          </w:tcPr>
+          <w:p>
+            <w:pPr>
+              <w:jc w:val="center"/>
+            </w:pPr>
+            <w:r>
+              <w:t>0x00: Request IFJR Temperature</w:t>
+            </w:r>
+          </w:p>
+          <w:p>
+            <w:pPr>
+              <w:jc w:val="center"/>
+            </w:pPr>
+            <w:r>
+              <w:t>0x01</w:t>
+            </w:r>
+            <w:r>
+              <w:t>:</w:t>
+            </w:r>
+          </w:p>
+          <w:p>
+            <w:pPr>
+              <w:jc w:val="center"/>
+            </w:pPr>
+            <w:r>
+              <w:t>Request IFHR Storage Temperature</w:t>
+            </w:r>
+          </w:p>
+        </w:tc>
+        <w:tc>
+          <w:tcPr>
+            <w:tcW w:w="1039" w:type="dxa"/>
+            <w:shd w:val="clear" w:color="auto" w:fill="595959" w:themeFill="text1" w:themeFillTint="A6"/>
+            <w:vAlign w:val="center"/>
+          </w:tcPr>
+          <w:p>
+            <w:pPr>
+              <w:jc w:val="center"/>
+            </w:pPr>
+          </w:p>
+        </w:tc>
+        <w:tc>
+          <w:tcPr>
+            <w:tcW w:w="1039" w:type="dxa"/>
+            <w:shd w:val="clear" w:color="auto" w:fill="595959" w:themeFill="text1" w:themeFillTint="A6"/>
+            <w:vAlign w:val="center"/>
+          </w:tcPr>
+          <w:p>
+            <w:pPr>
+              <w:jc w:val="center"/>
+            </w:pPr>
+          </w:p>
+        </w:tc>
+        <w:tc>
+          <w:tcPr>
+            <w:tcW w:w="1039" w:type="dxa"/>
+            <w:shd w:val="clear" w:color="auto" w:fill="595959" w:themeFill="text1" w:themeFillTint="A6"/>
+            <w:vAlign w:val="center"/>
+          </w:tcPr>
+          <w:p>
+            <w:pPr>
+              <w:jc w:val="center"/>
+            </w:pPr>
+          </w:p>
+        </w:tc>
+        <w:tc>
+          <w:tcPr>
+            <w:tcW w:w="1039" w:type="dxa"/>
+            <w:shd w:val="clear" w:color="auto" w:fill="595959" w:themeFill="text1" w:themeFillTint="A6"/>
+            <w:vAlign w:val="center"/>
+          </w:tcPr>
+          <w:p>
+            <w:pPr>
+              <w:jc w:val="center"/>
+            </w:pPr>
+          </w:p>
+        </w:tc>
+        <w:tc>
+          <w:tcPr>
+            <w:tcW w:w="1039" w:type="dxa"/>
+            <w:shd w:val="clear" w:color="auto" w:fill="595959" w:themeFill="text1" w:themeFillTint="A6"/>
+            <w:vAlign w:val="center"/>
+          </w:tcPr>
+          <w:p>
+            <w:pPr>
+              <w:jc w:val="center"/>
+            </w:pPr>
+          </w:p>
+        </w:tc>
+        <w:tc>
+          <w:tcPr>
+            <w:tcW w:w="1039" w:type="dxa"/>
+            <w:shd w:val="clear" w:color="auto" w:fill="595959" w:themeFill="text1" w:themeFillTint="A6"/>
+            <w:vAlign w:val="center"/>
+          </w:tcPr>
+          <w:p>
+            <w:pPr>
+              <w:jc w:val="center"/>
+            </w:pPr>
+          </w:p>
+        </w:tc>
+        <w:tc>
+          <w:tcPr>
+            <w:tcW w:w="1039" w:type="dxa"/>
+            <w:shd w:val="clear" w:color="auto" w:fill="595959" w:themeFill="text1" w:themeFillTint="A6"/>
+            <w:vAlign w:val="center"/>
+          </w:tcPr>
+          <w:p>
+            <w:pPr>
+              <w:jc w:val="center"/>
+            </w:pPr>
+          </w:p>
+        </w:tc>
+      </w:tr>
+    </w:tbl>
+    <w:p>
+      <w:pPr>
+        <w:pStyle w:val="Heading3"/>
+      </w:pPr>
+      <w:bookmarkStart w:id="5" w:name="_Toc523164750"/>
+      <w:r>
+        <w:t>2.1.2 Response</w:t>
+      </w:r>
+      <w:bookmarkEnd w:id="5"/>
+    </w:p>
+    <w:p>
+      <w:r>
+        <w:t xml:space="preserve">The IFJR responds with </w:t>
+      </w:r>
+      <w:r>
+        <w:t>an 8b signed integer with 1°C/LSB.</w:t>
+      </w:r>
+    </w:p>
+    <w:tbl>
+      <w:tblPr>
+        <w:tblStyle w:val="TableGrid"/>
+        <w:tblW w:w="0" w:type="auto"/>
+        <w:tblLook w:val="04A0" w:firstRow="1" w:lastRow="0" w:firstColumn="1" w:lastColumn="0" w:noHBand="0" w:noVBand="1"/>
+      </w:tblPr>
+      <w:tblGrid>
+        <w:gridCol w:w="1007"/>
+        <w:gridCol w:w="1660"/>
+        <w:gridCol w:w="941"/>
+        <w:gridCol w:w="956"/>
+        <w:gridCol w:w="956"/>
+        <w:gridCol w:w="960"/>
+        <w:gridCol w:w="958"/>
+        <w:gridCol w:w="956"/>
+        <w:gridCol w:w="956"/>
+      </w:tblGrid>
+      <w:tr>
+        <w:tc>
+          <w:tcPr>
+            <w:tcW w:w="1038" w:type="dxa"/>
+          </w:tcPr>
+          <w:p>
+            <w:r>
+              <w:t>Byte Offset</w:t>
+            </w:r>
+          </w:p>
+        </w:tc>
+        <w:tc>
+          <w:tcPr>
+            <w:tcW w:w="1039" w:type="dxa"/>
+            <w:vAlign w:val="center"/>
+          </w:tcPr>
+          <w:p>
+            <w:pPr>
+              <w:jc w:val="center"/>
+            </w:pPr>
+            <w:r>
+              <w:t>0x00</w:t>
+            </w:r>
+          </w:p>
+        </w:tc>
+        <w:tc>
+          <w:tcPr>
+            <w:tcW w:w="1039" w:type="dxa"/>
+            <w:vAlign w:val="center"/>
+          </w:tcPr>
+          <w:p>
+            <w:pPr>
+              <w:jc w:val="center"/>
+            </w:pPr>
+            <w:r>
+              <w:t>0x01</w:t>
+            </w:r>
+          </w:p>
+        </w:tc>
+        <w:tc>
+          <w:tcPr>
+            <w:tcW w:w="1039" w:type="dxa"/>
+            <w:vAlign w:val="center"/>
+          </w:tcPr>
+          <w:p>
+            <w:pPr>
+              <w:jc w:val="center"/>
+            </w:pPr>
+            <w:r>
+              <w:t>0x02</w:t>
+            </w:r>
+          </w:p>
+        </w:tc>
+        <w:tc>
+          <w:tcPr>
+            <w:tcW w:w="1039" w:type="dxa"/>
+            <w:vAlign w:val="center"/>
+          </w:tcPr>
+          <w:p>
+            <w:pPr>
+              <w:jc w:val="center"/>
+            </w:pPr>
+            <w:r>
+              <w:t>0x03</w:t>
+            </w:r>
+          </w:p>
+        </w:tc>
+        <w:tc>
+          <w:tcPr>
+            <w:tcW w:w="1039" w:type="dxa"/>
+            <w:vAlign w:val="center"/>
+          </w:tcPr>
+          <w:p>
+            <w:pPr>
+              <w:jc w:val="center"/>
+            </w:pPr>
+            <w:r>
+              <w:t>0x04</w:t>
+            </w:r>
+          </w:p>
+        </w:tc>
+        <w:tc>
+          <w:tcPr>
+            <w:tcW w:w="1039" w:type="dxa"/>
+            <w:vAlign w:val="center"/>
+          </w:tcPr>
+          <w:p>
+            <w:pPr>
+              <w:jc w:val="center"/>
+            </w:pPr>
+            <w:r>
+              <w:t>0x05</w:t>
+            </w:r>
+          </w:p>
+        </w:tc>
+        <w:tc>
+          <w:tcPr>
+            <w:tcW w:w="1039" w:type="dxa"/>
+            <w:vAlign w:val="center"/>
+          </w:tcPr>
+          <w:p>
+            <w:pPr>
+              <w:jc w:val="center"/>
+            </w:pPr>
+            <w:r>
+              <w:t>0x06</w:t>
+            </w:r>
+          </w:p>
+        </w:tc>
+        <w:tc>
+          <w:tcPr>
+            <w:tcW w:w="1039" w:type="dxa"/>
+            <w:vAlign w:val="center"/>
+          </w:tcPr>
+          <w:p>
+            <w:pPr>
+              <w:jc w:val="center"/>
+            </w:pPr>
+            <w:r>
+              <w:t>0x07</w:t>
+            </w:r>
+          </w:p>
+        </w:tc>
+      </w:tr>
+      <w:tr>
+        <w:tc>
+          <w:tcPr>
+            <w:tcW w:w="1038" w:type="dxa"/>
+            <w:vAlign w:val="center"/>
+          </w:tcPr>
+          <w:p>
+            <w:pPr>
+              <w:jc w:val="center"/>
+            </w:pPr>
+          </w:p>
+          <w:p>
+            <w:pPr>
+              <w:jc w:val="center"/>
+            </w:pPr>
+            <w:r>
+              <w:t>0x00</w:t>
+            </w:r>
+          </w:p>
+          <w:p>
+            <w:pPr>
+              <w:jc w:val="center"/>
+            </w:pPr>
+          </w:p>
+        </w:tc>
+        <w:tc>
+          <w:tcPr>
+            <w:tcW w:w="1039" w:type="dxa"/>
+            <w:vAlign w:val="center"/>
+          </w:tcPr>
+          <w:p>
+            <w:pPr>
+              <w:jc w:val="center"/>
+            </w:pPr>
+            <w:r>
+              <w:t>Respective Temperature</w:t>
+            </w:r>
+          </w:p>
+        </w:tc>
+        <w:tc>
+          <w:tcPr>
+            <w:tcW w:w="1039" w:type="dxa"/>
+            <w:shd w:val="clear" w:color="auto" w:fill="595959" w:themeFill="text1" w:themeFillTint="A6"/>
+            <w:vAlign w:val="center"/>
+          </w:tcPr>
+          <w:p>
+            <w:pPr>
+              <w:jc w:val="center"/>
+            </w:pPr>
+          </w:p>
+        </w:tc>
+        <w:tc>
+          <w:tcPr>
+            <w:tcW w:w="1039" w:type="dxa"/>
+            <w:shd w:val="clear" w:color="auto" w:fill="595959" w:themeFill="text1" w:themeFillTint="A6"/>
+            <w:vAlign w:val="center"/>
+          </w:tcPr>
+          <w:p>
+            <w:pPr>
+              <w:jc w:val="center"/>
+            </w:pPr>
+          </w:p>
+        </w:tc>
+        <w:tc>
+          <w:tcPr>
+            <w:tcW w:w="1039" w:type="dxa"/>
+            <w:shd w:val="clear" w:color="auto" w:fill="595959" w:themeFill="text1" w:themeFillTint="A6"/>
+            <w:vAlign w:val="center"/>
+          </w:tcPr>
+          <w:p>
+            <w:pPr>
+              <w:jc w:val="center"/>
+            </w:pPr>
+          </w:p>
+        </w:tc>
+        <w:tc>
+          <w:tcPr>
+            <w:tcW w:w="1039" w:type="dxa"/>
+            <w:shd w:val="clear" w:color="auto" w:fill="595959" w:themeFill="text1" w:themeFillTint="A6"/>
+            <w:vAlign w:val="center"/>
+          </w:tcPr>
+          <w:p>
+            <w:pPr>
+              <w:jc w:val="center"/>
+            </w:pPr>
+          </w:p>
+        </w:tc>
+        <w:tc>
+          <w:tcPr>
+            <w:tcW w:w="1039" w:type="dxa"/>
+            <w:shd w:val="clear" w:color="auto" w:fill="595959" w:themeFill="text1" w:themeFillTint="A6"/>
+            <w:vAlign w:val="center"/>
+          </w:tcPr>
+          <w:p>
+            <w:pPr>
+              <w:jc w:val="center"/>
+            </w:pPr>
+          </w:p>
+        </w:tc>
+        <w:tc>
+          <w:tcPr>
+            <w:tcW w:w="1039" w:type="dxa"/>
+            <w:shd w:val="clear" w:color="auto" w:fill="595959" w:themeFill="text1" w:themeFillTint="A6"/>
+            <w:vAlign w:val="center"/>
+          </w:tcPr>
+          <w:p>
+            <w:pPr>
+              <w:jc w:val="center"/>
+            </w:pPr>
+          </w:p>
+        </w:tc>
+        <w:tc>
+          <w:tcPr>
+            <w:tcW w:w="1039" w:type="dxa"/>
+            <w:shd w:val="clear" w:color="auto" w:fill="595959" w:themeFill="text1" w:themeFillTint="A6"/>
+            <w:vAlign w:val="center"/>
+          </w:tcPr>
+          <w:p>
+            <w:pPr>
+              <w:jc w:val="center"/>
+            </w:pPr>
+          </w:p>
+        </w:tc>
+      </w:tr>
+    </w:tbl>
+    <w:p/>
+    <w:p>
+      <w:pPr>
+        <w:pStyle w:val="Heading2"/>
+      </w:pPr>
+      <w:bookmarkStart w:id="6" w:name="_Toc523164751"/>
+      <w:r>
+        <w:t xml:space="preserve">2.2 </w:t>
+      </w:r>
+      <w:r>
+        <w:t>Storage Capacity Data Request</w:t>
+      </w:r>
+      <w:bookmarkEnd w:id="6"/>
+    </w:p>
+    <w:p>
+      <w:pPr>
+        <w:ind w:firstLine="720"/>
+      </w:pPr>
+      <w:r>
+        <w:t>This command is used to determine the total capacity used for the IFJR specific SD card.</w:t>
+      </w:r>
+    </w:p>
+    <w:p>
+      <w:pPr>
+        <w:pStyle w:val="Heading3"/>
+      </w:pPr>
+      <w:bookmarkStart w:id="7" w:name="_Toc523164752"/>
+      <w:r>
+        <w:t>2.2.1 Request</w:t>
+      </w:r>
+      <w:bookmarkEnd w:id="7"/>
+    </w:p>
+    <w:tbl>
+      <w:tblPr>
+        <w:tblStyle w:val="TableGrid"/>
+        <w:tblW w:w="0" w:type="auto"/>
+        <w:tblLook w:val="04A0" w:firstRow="1" w:lastRow="0" w:firstColumn="1" w:lastColumn="0" w:noHBand="0" w:noVBand="1"/>
+      </w:tblPr>
+      <w:tblGrid>
+        <w:gridCol w:w="1035"/>
+        <w:gridCol w:w="1087"/>
+        <w:gridCol w:w="1030"/>
+        <w:gridCol w:w="1033"/>
+        <w:gridCol w:w="1033"/>
+        <w:gridCol w:w="1033"/>
+        <w:gridCol w:w="1033"/>
+        <w:gridCol w:w="1033"/>
+        <w:gridCol w:w="1033"/>
+      </w:tblGrid>
+      <w:tr>
+        <w:tc>
+          <w:tcPr>
+            <w:tcW w:w="1038" w:type="dxa"/>
+          </w:tcPr>
+          <w:p>
+            <w:r>
+              <w:t>Byte Offset</w:t>
+            </w:r>
+          </w:p>
+        </w:tc>
+        <w:tc>
+          <w:tcPr>
+            <w:tcW w:w="1039" w:type="dxa"/>
+            <w:vAlign w:val="center"/>
+          </w:tcPr>
+          <w:p>
+            <w:pPr>
+              <w:jc w:val="center"/>
+            </w:pPr>
+            <w:r>
+              <w:t>0x00</w:t>
+            </w:r>
+          </w:p>
+        </w:tc>
+        <w:tc>
+          <w:tcPr>
+            <w:tcW w:w="1039" w:type="dxa"/>
+            <w:vAlign w:val="center"/>
+          </w:tcPr>
+          <w:p>
+            <w:pPr>
+              <w:jc w:val="center"/>
+            </w:pPr>
+            <w:r>
+              <w:t>0x01</w:t>
+            </w:r>
+          </w:p>
+        </w:tc>
+        <w:tc>
+          <w:tcPr>
+            <w:tcW w:w="1039" w:type="dxa"/>
+            <w:vAlign w:val="center"/>
+          </w:tcPr>
+          <w:p>
+            <w:pPr>
+              <w:jc w:val="center"/>
+            </w:pPr>
+            <w:r>
+              <w:t>0x02</w:t>
+            </w:r>
+          </w:p>
+        </w:tc>
+        <w:tc>
+          <w:tcPr>
+            <w:tcW w:w="1039" w:type="dxa"/>
+            <w:vAlign w:val="center"/>
+          </w:tcPr>
+          <w:p>
+            <w:pPr>
+              <w:jc w:val="center"/>
+            </w:pPr>
+            <w:r>
+              <w:t>0x03</w:t>
+            </w:r>
+          </w:p>
+        </w:tc>
+        <w:tc>
+          <w:tcPr>
+            <w:tcW w:w="1039" w:type="dxa"/>
+            <w:vAlign w:val="center"/>
+          </w:tcPr>
+          <w:p>
+            <w:pPr>
+              <w:jc w:val="center"/>
+            </w:pPr>
+            <w:r>
+              <w:t>0x04</w:t>
+            </w:r>
+          </w:p>
+        </w:tc>
+        <w:tc>
+          <w:tcPr>
+            <w:tcW w:w="1039" w:type="dxa"/>
+            <w:vAlign w:val="center"/>
+          </w:tcPr>
+          <w:p>
+            <w:pPr>
+              <w:jc w:val="center"/>
+            </w:pPr>
+            <w:r>
+              <w:t>0x05</w:t>
+            </w:r>
+          </w:p>
+        </w:tc>
+        <w:tc>
+          <w:tcPr>
+            <w:tcW w:w="1039" w:type="dxa"/>
+            <w:vAlign w:val="center"/>
+          </w:tcPr>
+          <w:p>
+            <w:pPr>
+              <w:jc w:val="center"/>
+            </w:pPr>
+            <w:r>
+              <w:t>0x06</w:t>
+            </w:r>
+          </w:p>
+        </w:tc>
+        <w:tc>
+          <w:tcPr>
+            <w:tcW w:w="1039" w:type="dxa"/>
+            <w:vAlign w:val="center"/>
+          </w:tcPr>
+          <w:p>
+            <w:pPr>
+              <w:jc w:val="center"/>
+            </w:pPr>
+            <w:r>
+              <w:t>0x07</w:t>
+            </w:r>
+          </w:p>
+        </w:tc>
+      </w:tr>
+      <w:tr>
+        <w:tc>
+          <w:tcPr>
+            <w:tcW w:w="1038" w:type="dxa"/>
+            <w:vAlign w:val="center"/>
+          </w:tcPr>
+          <w:p>
+            <w:pPr>
+              <w:jc w:val="center"/>
+            </w:pPr>
+          </w:p>
+          <w:p>
+            <w:pPr>
+              <w:jc w:val="center"/>
+            </w:pPr>
+            <w:r>
+              <w:t>0x00</w:t>
+            </w:r>
+          </w:p>
+          <w:p>
+            <w:pPr>
+              <w:jc w:val="center"/>
+            </w:pPr>
+          </w:p>
+        </w:tc>
+        <w:tc>
+          <w:tcPr>
+            <w:tcW w:w="1039" w:type="dxa"/>
+            <w:vAlign w:val="center"/>
+          </w:tcPr>
+          <w:p>
+            <w:pPr>
+              <w:jc w:val="center"/>
+            </w:pPr>
+            <w:r>
+              <w:t>0x02: Request Storage Used</w:t>
+            </w:r>
+          </w:p>
+          <w:p>
+            <w:pPr>
+              <w:jc w:val="center"/>
+            </w:pPr>
+          </w:p>
+        </w:tc>
+        <w:tc>
+          <w:tcPr>
+            <w:tcW w:w="1039" w:type="dxa"/>
+            <w:shd w:val="clear" w:color="auto" w:fill="595959" w:themeFill="text1" w:themeFillTint="A6"/>
+            <w:vAlign w:val="center"/>
+          </w:tcPr>
+          <w:p>
+            <w:pPr>
+              <w:jc w:val="center"/>
+            </w:pPr>
+          </w:p>
+        </w:tc>
+        <w:tc>
+          <w:tcPr>
+            <w:tcW w:w="1039" w:type="dxa"/>
+            <w:shd w:val="clear" w:color="auto" w:fill="595959" w:themeFill="text1" w:themeFillTint="A6"/>
+            <w:vAlign w:val="center"/>
+          </w:tcPr>
+          <w:p>
+            <w:pPr>
+              <w:jc w:val="center"/>
+            </w:pPr>
+          </w:p>
+        </w:tc>
+        <w:tc>
+          <w:tcPr>
+            <w:tcW w:w="1039" w:type="dxa"/>
+            <w:shd w:val="clear" w:color="auto" w:fill="595959" w:themeFill="text1" w:themeFillTint="A6"/>
+            <w:vAlign w:val="center"/>
+          </w:tcPr>
+          <w:p>
+            <w:pPr>
+              <w:jc w:val="center"/>
+            </w:pPr>
+          </w:p>
+        </w:tc>
+        <w:tc>
+          <w:tcPr>
+            <w:tcW w:w="1039" w:type="dxa"/>
+            <w:shd w:val="clear" w:color="auto" w:fill="595959" w:themeFill="text1" w:themeFillTint="A6"/>
+            <w:vAlign w:val="center"/>
+          </w:tcPr>
+          <w:p>
+            <w:pPr>
+              <w:jc w:val="center"/>
+            </w:pPr>
+          </w:p>
+        </w:tc>
+        <w:tc>
+          <w:tcPr>
+            <w:tcW w:w="1039" w:type="dxa"/>
+            <w:shd w:val="clear" w:color="auto" w:fill="595959" w:themeFill="text1" w:themeFillTint="A6"/>
+            <w:vAlign w:val="center"/>
+          </w:tcPr>
+          <w:p>
+            <w:pPr>
+              <w:jc w:val="center"/>
+            </w:pPr>
+          </w:p>
+        </w:tc>
+        <w:tc>
+          <w:tcPr>
+            <w:tcW w:w="1039" w:type="dxa"/>
+            <w:shd w:val="clear" w:color="auto" w:fill="595959" w:themeFill="text1" w:themeFillTint="A6"/>
+            <w:vAlign w:val="center"/>
+          </w:tcPr>
+          <w:p>
+            <w:pPr>
+              <w:jc w:val="center"/>
+            </w:pPr>
+          </w:p>
+        </w:tc>
+        <w:tc>
+          <w:tcPr>
+            <w:tcW w:w="1039" w:type="dxa"/>
+            <w:shd w:val="clear" w:color="auto" w:fill="595959" w:themeFill="text1" w:themeFillTint="A6"/>
+            <w:vAlign w:val="center"/>
+          </w:tcPr>
+          <w:p>
+            <w:pPr>
+              <w:jc w:val="center"/>
+            </w:pPr>
+          </w:p>
+        </w:tc>
+      </w:tr>
+    </w:tbl>
+    <w:p>
+      <w:pPr>
+        <w:pStyle w:val="Heading3"/>
+      </w:pPr>
+    </w:p>
+    <w:p>
+      <w:pPr>
+        <w:rPr>
+          <w:rFonts w:eastAsiaTheme="majorEastAsia" w:cstheme="majorBidi"/>
+          <w:b/>
+          <w:bCs/>
+          <w:color w:val="981E32" w:themeColor="accent1"/>
+        </w:rPr>
+      </w:pPr>
+      <w:r>
+        <w:br w:type="page"/>
+      </w:r>
+    </w:p>
+    <w:p>
+      <w:pPr>
+        <w:pStyle w:val="Heading3"/>
+      </w:pPr>
+      <w:bookmarkStart w:id="8" w:name="_Toc523164753"/>
+      <w:r>
+        <w:lastRenderedPageBreak/>
+        <w:t>2.2.2 Response</w:t>
+      </w:r>
+      <w:bookmarkEnd w:id="8"/>
+    </w:p>
+    <w:p>
+      <w:r>
+        <w:t>The IFJR responds with a 32b unsigned integer representing the total bytes used.</w:t>
+      </w:r>
+    </w:p>
+    <w:tbl>
+      <w:tblPr>
+        <w:tblStyle w:val="TableGrid"/>
+        <w:tblW w:w="0" w:type="auto"/>
+        <w:tblLook w:val="04A0" w:firstRow="1" w:lastRow="0" w:firstColumn="1" w:lastColumn="0" w:noHBand="0" w:noVBand="1"/>
+      </w:tblPr>
+      <w:tblGrid>
+        <w:gridCol w:w="1007"/>
+        <w:gridCol w:w="1660"/>
+        <w:gridCol w:w="941"/>
+        <w:gridCol w:w="956"/>
+        <w:gridCol w:w="956"/>
+        <w:gridCol w:w="960"/>
+        <w:gridCol w:w="958"/>
+        <w:gridCol w:w="956"/>
+        <w:gridCol w:w="956"/>
+      </w:tblGrid>
+      <w:tr>
+        <w:tc>
+          <w:tcPr>
+            <w:tcW w:w="1007" w:type="dxa"/>
+          </w:tcPr>
+          <w:p>
+            <w:r>
+              <w:t>Byte Offset</w:t>
+            </w:r>
+          </w:p>
+        </w:tc>
+        <w:tc>
+          <w:tcPr>
+            <w:tcW w:w="1660" w:type="dxa"/>
+            <w:vAlign w:val="center"/>
+          </w:tcPr>
+          <w:p>
+            <w:pPr>
+              <w:jc w:val="center"/>
+            </w:pPr>
+            <w:r>
+              <w:t>0x00</w:t>
+            </w:r>
+          </w:p>
+        </w:tc>
+        <w:tc>
+          <w:tcPr>
+            <w:tcW w:w="941" w:type="dxa"/>
+            <w:vAlign w:val="center"/>
+          </w:tcPr>
+          <w:p>
+            <w:pPr>
+              <w:jc w:val="center"/>
+            </w:pPr>
+            <w:r>
+              <w:t>0x01</w:t>
+            </w:r>
+          </w:p>
+        </w:tc>
+        <w:tc>
+          <w:tcPr>
+            <w:tcW w:w="956" w:type="dxa"/>
+            <w:vAlign w:val="center"/>
+          </w:tcPr>
+          <w:p>
+            <w:pPr>
+              <w:jc w:val="center"/>
+            </w:pPr>
+            <w:r>
+              <w:t>0x02</w:t>
+            </w:r>
+          </w:p>
+        </w:tc>
+        <w:tc>
+          <w:tcPr>
+            <w:tcW w:w="956" w:type="dxa"/>
+            <w:vAlign w:val="center"/>
+          </w:tcPr>
+          <w:p>
+            <w:pPr>
+              <w:jc w:val="center"/>
+            </w:pPr>
+            <w:r>
+              <w:t>0x03</w:t>
+            </w:r>
+          </w:p>
+        </w:tc>
+        <w:tc>
+          <w:tcPr>
+            <w:tcW w:w="960" w:type="dxa"/>
+            <w:vAlign w:val="center"/>
+          </w:tcPr>
+          <w:p>
+            <w:pPr>
+              <w:jc w:val="center"/>
+            </w:pPr>
+            <w:r>
+              <w:t>0x04</w:t>
+            </w:r>
+          </w:p>
+        </w:tc>
+        <w:tc>
+          <w:tcPr>
+            <w:tcW w:w="958" w:type="dxa"/>
+            <w:vAlign w:val="center"/>
+          </w:tcPr>
+          <w:p>
+            <w:pPr>
+              <w:jc w:val="center"/>
+            </w:pPr>
+            <w:r>
+              <w:t>0x05</w:t>
+            </w:r>
+          </w:p>
+        </w:tc>
+        <w:tc>
+          <w:tcPr>
+            <w:tcW w:w="956" w:type="dxa"/>
+            <w:vAlign w:val="center"/>
+          </w:tcPr>
+          <w:p>
+            <w:pPr>
+              <w:jc w:val="center"/>
+            </w:pPr>
+            <w:r>
+              <w:t>0x06</w:t>
+            </w:r>
+          </w:p>
+        </w:tc>
+        <w:tc>
+          <w:tcPr>
+            <w:tcW w:w="956" w:type="dxa"/>
+            <w:vAlign w:val="center"/>
+          </w:tcPr>
+          <w:p>
+            <w:pPr>
+              <w:jc w:val="center"/>
+            </w:pPr>
+            <w:r>
+              <w:t>0x07</w:t>
+            </w:r>
+          </w:p>
+        </w:tc>
+      </w:tr>
+      <w:tr>
+        <w:tc>
+          <w:tcPr>
+            <w:tcW w:w="1007" w:type="dxa"/>
+            <w:vAlign w:val="center"/>
+          </w:tcPr>
+          <w:p>
+            <w:pPr>
+              <w:jc w:val="center"/>
+            </w:pPr>
+          </w:p>
+          <w:p>
+            <w:pPr>
+              <w:jc w:val="center"/>
+            </w:pPr>
+            <w:r>
+              <w:t>0x00</w:t>
+            </w:r>
+          </w:p>
+          <w:p>
+            <w:pPr>
+              <w:jc w:val="center"/>
+            </w:pPr>
+          </w:p>
+        </w:tc>
+        <w:tc>
+          <w:tcPr>
+            <w:tcW w:w="4513" w:type="dxa"/>
+            <w:gridSpan w:val="4"/>
+            <w:shd w:val="clear" w:color="auto" w:fill="auto"/>
+            <w:vAlign w:val="center"/>
+          </w:tcPr>
+          <w:p>
+            <w:pPr>
+              <w:jc w:val="center"/>
+            </w:pPr>
+            <w:r>
+              <w:t>Bytes Used</w:t>
+            </w:r>
+          </w:p>
+        </w:tc>
+        <w:tc>
+          <w:tcPr>
+            <w:tcW w:w="960" w:type="dxa"/>
+            <w:shd w:val="clear" w:color="auto" w:fill="595959" w:themeFill="text1" w:themeFillTint="A6"/>
+            <w:vAlign w:val="center"/>
+          </w:tcPr>
+          <w:p>
+            <w:pPr>
+              <w:jc w:val="center"/>
+            </w:pPr>
+          </w:p>
+        </w:tc>
+        <w:tc>
+          <w:tcPr>
+            <w:tcW w:w="958" w:type="dxa"/>
+            <w:shd w:val="clear" w:color="auto" w:fill="595959" w:themeFill="text1" w:themeFillTint="A6"/>
+            <w:vAlign w:val="center"/>
+          </w:tcPr>
+          <w:p>
+            <w:pPr>
+              <w:jc w:val="center"/>
+            </w:pPr>
+          </w:p>
+        </w:tc>
+        <w:tc>
+          <w:tcPr>
+            <w:tcW w:w="956" w:type="dxa"/>
+            <w:shd w:val="clear" w:color="auto" w:fill="595959" w:themeFill="text1" w:themeFillTint="A6"/>
+            <w:vAlign w:val="center"/>
+          </w:tcPr>
+          <w:p>
+            <w:pPr>
+              <w:jc w:val="center"/>
+            </w:pPr>
+          </w:p>
+        </w:tc>
+        <w:tc>
+          <w:tcPr>
+            <w:tcW w:w="956" w:type="dxa"/>
+            <w:shd w:val="clear" w:color="auto" w:fill="595959" w:themeFill="text1" w:themeFillTint="A6"/>
+            <w:vAlign w:val="center"/>
+          </w:tcPr>
+          <w:p>
+            <w:pPr>
+              <w:jc w:val="center"/>
+            </w:pPr>
+          </w:p>
+        </w:tc>
+      </w:tr>
+    </w:tbl>
+    <w:p>
+      <w:pPr>
+        <w:pStyle w:val="Heading2"/>
+      </w:pPr>
+      <w:bookmarkStart w:id="9" w:name="_Toc523164754"/>
+      <w:r>
+        <w:t>2.3 Reprogram Select Processor</w:t>
+      </w:r>
+      <w:bookmarkEnd w:id="9"/>
+    </w:p>
+    <w:p>
+      <w:r>
+        <w:tab/>
+        <w:t>This command assumes the processor binary has already been sent and exists in the IFJR’s SD card.</w:t>
+      </w:r>
+    </w:p>
+    <w:p>
+      <w:pPr>
+        <w:pStyle w:val="Heading3"/>
+      </w:pPr>
+      <w:bookmarkStart w:id="10" w:name="_Toc523164755"/>
+      <w:r>
+        <w:t>2.3.1 Command</w:t>
+      </w:r>
+      <w:bookmarkEnd w:id="10"/>
+    </w:p>
+    <w:p>
+      <w:pPr>
+        <w:ind w:firstLine="720"/>
+      </w:pPr>
+      <w:r>
+        <w:t xml:space="preserve">This command requires ground control to specify a target processor, done by using </w:t>
+      </w:r>
+      <w:proofErr w:type="gramStart"/>
+      <w:r>
+        <w:t>a</w:t>
+      </w:r>
+      <w:proofErr w:type="gramEnd"/>
+      <w:r>
+        <w:t xml:space="preserve"> 8b unsigned integer. It also requires a binary version to be specified. </w:t>
+      </w:r>
+    </w:p>
+    <w:tbl>
+      <w:tblPr>
+        <w:tblStyle w:val="TableGrid"/>
+        <w:tblW w:w="9355" w:type="dxa"/>
+        <w:tblLayout w:type="fixed"/>
+        <w:tblLook w:val="04A0" w:firstRow="1" w:lastRow="0" w:firstColumn="1" w:lastColumn="0" w:noHBand="0" w:noVBand="1"/>
+      </w:tblPr>
+      <w:tblGrid>
+        <w:gridCol w:w="994"/>
+        <w:gridCol w:w="2090"/>
+        <w:gridCol w:w="2090"/>
+        <w:gridCol w:w="1393"/>
+        <w:gridCol w:w="1394"/>
+        <w:gridCol w:w="1394"/>
+      </w:tblGrid>
+      <w:tr>
+        <w:tc>
+          <w:tcPr>
+            <w:tcW w:w="994" w:type="dxa"/>
+          </w:tcPr>
+          <w:p>
+            <w:r>
+              <w:t>Byte Offset</w:t>
+            </w:r>
+          </w:p>
+        </w:tc>
+        <w:tc>
+          <w:tcPr>
+            <w:tcW w:w="2090" w:type="dxa"/>
+            <w:vAlign w:val="center"/>
+          </w:tcPr>
+          <w:p>
+            <w:pPr>
+              <w:jc w:val="center"/>
+            </w:pPr>
+            <w:r>
+              <w:t>0x00</w:t>
+            </w:r>
+          </w:p>
+        </w:tc>
+        <w:tc>
+          <w:tcPr>
+            <w:tcW w:w="2090" w:type="dxa"/>
+            <w:vAlign w:val="center"/>
+          </w:tcPr>
+          <w:p>
+            <w:pPr>
+              <w:jc w:val="center"/>
+            </w:pPr>
+            <w:r>
+              <w:t>0x01</w:t>
+            </w:r>
+          </w:p>
+        </w:tc>
+        <w:tc>
+          <w:tcPr>
+            <w:tcW w:w="1393" w:type="dxa"/>
+            <w:vAlign w:val="center"/>
+          </w:tcPr>
+          <w:p>
+            <w:pPr>
+              <w:jc w:val="center"/>
+            </w:pPr>
+            <w:r>
+              <w:t>0x02</w:t>
+            </w:r>
+          </w:p>
+        </w:tc>
+        <w:tc>
+          <w:tcPr>
+            <w:tcW w:w="1394" w:type="dxa"/>
+            <w:vAlign w:val="center"/>
+          </w:tcPr>
+          <w:p>
+            <w:pPr>
+              <w:jc w:val="center"/>
+            </w:pPr>
+            <w:r>
+              <w:t>0x03</w:t>
+            </w:r>
+          </w:p>
+        </w:tc>
+        <w:tc>
+          <w:tcPr>
+            <w:tcW w:w="1394" w:type="dxa"/>
+            <w:vAlign w:val="center"/>
+          </w:tcPr>
+          <w:p>
+            <w:pPr>
+              <w:jc w:val="center"/>
+            </w:pPr>
+            <w:r>
+              <w:t>0x04</w:t>
+            </w:r>
+          </w:p>
+        </w:tc>
+      </w:tr>
+      <w:tr>
+        <w:trPr>
+          <w:trHeight w:val="2200"/>
+        </w:trPr>
+        <w:tc>
+          <w:tcPr>
+            <w:tcW w:w="994" w:type="dxa"/>
+            <w:vAlign w:val="center"/>
+          </w:tcPr>
+          <w:p>
+            <w:pPr>
+              <w:jc w:val="center"/>
+            </w:pPr>
+          </w:p>
+          <w:p>
+            <w:pPr>
+              <w:jc w:val="center"/>
+            </w:pPr>
+            <w:r>
+              <w:t>0x00</w:t>
+            </w:r>
+          </w:p>
+          <w:p>
+            <w:pPr>
+              <w:jc w:val="center"/>
+            </w:pPr>
+          </w:p>
+        </w:tc>
+        <w:tc>
+          <w:tcPr>
+            <w:tcW w:w="2090" w:type="dxa"/>
+            <w:vAlign w:val="center"/>
+          </w:tcPr>
+          <w:p>
+            <w:pPr>
+              <w:jc w:val="center"/>
+            </w:pPr>
+            <w:r>
+              <w:t>0x03: Reprogram Command</w:t>
+            </w:r>
+          </w:p>
+        </w:tc>
+        <w:tc>
+          <w:tcPr>
+            <w:tcW w:w="2090" w:type="dxa"/>
+            <w:shd w:val="clear" w:color="auto" w:fill="auto"/>
+            <w:vAlign w:val="center"/>
+          </w:tcPr>
+          <w:p>
+            <w:pPr>
+              <w:jc w:val="center"/>
+            </w:pPr>
+            <w:r>
+              <w:t>0x00: ADCS</w:t>
+            </w:r>
+          </w:p>
+          <w:p>
+            <w:pPr>
+              <w:jc w:val="center"/>
+            </w:pPr>
+            <w:r>
+              <w:t>0x01: IFJR</w:t>
+            </w:r>
+          </w:p>
+          <w:p>
+            <w:pPr>
+              <w:jc w:val="center"/>
+            </w:pPr>
+            <w:r>
+              <w:t>0x02: IHU</w:t>
+            </w:r>
+          </w:p>
+          <w:p>
+            <w:pPr>
+              <w:jc w:val="center"/>
+            </w:pPr>
+            <w:r>
+              <w:t>0x03: PMIC</w:t>
+            </w:r>
+          </w:p>
+          <w:p>
+            <w:pPr>
+              <w:jc w:val="center"/>
+            </w:pPr>
+            <w:r>
+              <w:t>0x04: Comms</w:t>
+            </w:r>
+          </w:p>
+          <w:p>
+            <w:pPr>
+              <w:jc w:val="center"/>
+            </w:pPr>
+            <w:r>
+              <w:t>0x05: Payload 1</w:t>
+            </w:r>
+          </w:p>
+          <w:p>
+            <w:pPr>
+              <w:jc w:val="center"/>
+            </w:pPr>
+            <w:r>
+              <w:t>0x06: Payload 2</w:t>
+            </w:r>
+          </w:p>
+          <w:p>
+            <w:pPr>
+              <w:jc w:val="center"/>
+            </w:pPr>
+            <w:r>
+              <w:t>0x07: Payload 3</w:t>
+            </w:r>
+          </w:p>
+        </w:tc>
+        <w:tc>
+          <w:tcPr>
+            <w:tcW w:w="1393" w:type="dxa"/>
+            <w:shd w:val="clear" w:color="auto" w:fill="auto"/>
+            <w:vAlign w:val="center"/>
+          </w:tcPr>
+          <w:p>
+            <w:pPr>
+              <w:jc w:val="center"/>
+            </w:pPr>
+            <w:r>
+              <w:t>Major</w:t>
+            </w:r>
+          </w:p>
+        </w:tc>
+        <w:tc>
+          <w:tcPr>
+            <w:tcW w:w="1394" w:type="dxa"/>
+            <w:shd w:val="clear" w:color="auto" w:fill="auto"/>
+            <w:vAlign w:val="center"/>
+          </w:tcPr>
+          <w:p>
+            <w:pPr>
+              <w:jc w:val="center"/>
+            </w:pPr>
+            <w:r>
+              <w:t>Minor</w:t>
+            </w:r>
+          </w:p>
+        </w:tc>
+        <w:tc>
+          <w:tcPr>
+            <w:tcW w:w="1394" w:type="dxa"/>
+            <w:vAlign w:val="center"/>
+          </w:tcPr>
+          <w:p>
+            <w:pPr>
+              <w:jc w:val="center"/>
+            </w:pPr>
+            <w:r>
+              <w:t>Patch</w:t>
+            </w:r>
+          </w:p>
+        </w:tc>
+      </w:tr>
+    </w:tbl>
+    <w:p>
+      <w:pPr>
+        <w:pStyle w:val="Heading3"/>
+      </w:pPr>
+      <w:bookmarkStart w:id="11" w:name="_Toc523164756"/>
+      <w:r>
+        <w:t>2.3.2 Response</w:t>
+      </w:r>
+      <w:bookmarkEnd w:id="11"/>
+    </w:p>
+    <w:p>
+      <w:pPr>
+        <w:ind w:firstLine="720"/>
+      </w:pPr>
+      <w:r>
+        <w:t>The IFJR responds with a</w:t>
+      </w:r>
+      <w:r>
+        <w:t>n</w:t>
+      </w:r>
+      <w:r>
+        <w:t xml:space="preserve"> 8b unsigned integer specifying whether the processor was successfully reprogrammed or if it failed. In the case where it failed</w:t>
+      </w:r>
+      <w:r>
+        <w:t>, the 8b response will be the type of error.</w:t>
+      </w:r>
+    </w:p>
+    <w:tbl>
+      <w:tblPr>
+        <w:tblStyle w:val="TableGrid"/>
+        <w:tblW w:w="0" w:type="auto"/>
+        <w:tblLook w:val="04A0" w:firstRow="1" w:lastRow="0" w:firstColumn="1" w:lastColumn="0" w:noHBand="0" w:noVBand="1"/>
+      </w:tblPr>
+      <w:tblGrid>
+        <w:gridCol w:w="1038"/>
+        <w:gridCol w:w="1039"/>
+        <w:gridCol w:w="1039"/>
+        <w:gridCol w:w="1039"/>
+        <w:gridCol w:w="1039"/>
+        <w:gridCol w:w="1039"/>
+        <w:gridCol w:w="1039"/>
+        <w:gridCol w:w="1039"/>
+        <w:gridCol w:w="1039"/>
+      </w:tblGrid>
+      <w:tr>
+        <w:tc>
+          <w:tcPr>
+            <w:tcW w:w="1038" w:type="dxa"/>
+          </w:tcPr>
+          <w:p>
+            <w:r>
+              <w:t>Byte Offset</w:t>
+            </w:r>
+          </w:p>
+        </w:tc>
+        <w:tc>
+          <w:tcPr>
+            <w:tcW w:w="1039" w:type="dxa"/>
+            <w:vAlign w:val="center"/>
+          </w:tcPr>
+          <w:p>
+            <w:pPr>
+              <w:jc w:val="center"/>
+            </w:pPr>
+            <w:r>
+              <w:t>0x00</w:t>
+            </w:r>
+          </w:p>
+        </w:tc>
+        <w:tc>
+          <w:tcPr>
+            <w:tcW w:w="1039" w:type="dxa"/>
+            <w:vAlign w:val="center"/>
+          </w:tcPr>
+          <w:p>
+            <w:pPr>
+              <w:jc w:val="center"/>
+            </w:pPr>
+            <w:r>
+              <w:t>0x01</w:t>
+            </w:r>
+          </w:p>
+        </w:tc>
+        <w:tc>
+          <w:tcPr>
+            <w:tcW w:w="1039" w:type="dxa"/>
+            <w:vAlign w:val="center"/>
+          </w:tcPr>
+          <w:p>
+            <w:pPr>
+              <w:jc w:val="center"/>
+            </w:pPr>
+            <w:r>
+              <w:t>0x02</w:t>
+            </w:r>
+          </w:p>
+        </w:tc>
+        <w:tc>
+          <w:tcPr>
+            <w:tcW w:w="1039" w:type="dxa"/>
+            <w:vAlign w:val="center"/>
+          </w:tcPr>
+          <w:p>
+            <w:pPr>
+              <w:jc w:val="center"/>
+            </w:pPr>
+            <w:r>
+              <w:t>0x03</w:t>
+            </w:r>
+          </w:p>
+        </w:tc>
+        <w:tc>
+          <w:tcPr>
+            <w:tcW w:w="1039" w:type="dxa"/>
+            <w:vAlign w:val="center"/>
+          </w:tcPr>
+          <w:p>
+            <w:pPr>
+              <w:jc w:val="center"/>
+            </w:pPr>
+            <w:r>
+              <w:t>0x04</w:t>
+            </w:r>
+          </w:p>
+        </w:tc>
+        <w:tc>
+          <w:tcPr>
+            <w:tcW w:w="1039" w:type="dxa"/>
+            <w:vAlign w:val="center"/>
+          </w:tcPr>
+          <w:p>
+            <w:pPr>
+              <w:jc w:val="center"/>
+            </w:pPr>
+            <w:r>
+              <w:t>0x05</w:t>
+            </w:r>
+          </w:p>
+        </w:tc>
+        <w:tc>
+          <w:tcPr>
+            <w:tcW w:w="1039" w:type="dxa"/>
+            <w:vAlign w:val="center"/>
+          </w:tcPr>
+          <w:p>
+            <w:pPr>
+              <w:jc w:val="center"/>
+            </w:pPr>
+            <w:r>
+              <w:t>0x06</w:t>
+            </w:r>
+          </w:p>
+        </w:tc>
+        <w:tc>
+          <w:tcPr>
+            <w:tcW w:w="1039" w:type="dxa"/>
+            <w:vAlign w:val="center"/>
+          </w:tcPr>
+          <w:p>
+            <w:pPr>
+              <w:jc w:val="center"/>
+            </w:pPr>
+            <w:r>
+              <w:t>0x07</w:t>
+            </w:r>
+          </w:p>
+        </w:tc>
+      </w:tr>
+      <w:tr>
+        <w:tc>
+          <w:tcPr>
+            <w:tcW w:w="1038" w:type="dxa"/>
+            <w:vAlign w:val="center"/>
+          </w:tcPr>
+          <w:p>
+            <w:pPr>
+              <w:jc w:val="center"/>
+            </w:pPr>
+          </w:p>
+          <w:p>
+            <w:pPr>
+              <w:jc w:val="center"/>
+            </w:pPr>
+            <w:r>
+              <w:t>0x00</w:t>
+            </w:r>
+          </w:p>
+          <w:p>
+            <w:pPr>
+              <w:jc w:val="center"/>
+            </w:pPr>
+          </w:p>
+        </w:tc>
+        <w:tc>
+          <w:tcPr>
+            <w:tcW w:w="1039" w:type="dxa"/>
+            <w:vAlign w:val="center"/>
+          </w:tcPr>
+          <w:p>
+            <w:pPr>
+              <w:jc w:val="center"/>
+            </w:pPr>
+            <w:r>
+              <w:t>Return Code</w:t>
+            </w:r>
+          </w:p>
+        </w:tc>
+        <w:tc>
+          <w:tcPr>
+            <w:tcW w:w="1039" w:type="dxa"/>
+            <w:shd w:val="clear" w:color="auto" w:fill="595959" w:themeFill="text1" w:themeFillTint="A6"/>
+            <w:vAlign w:val="center"/>
+          </w:tcPr>
+          <w:p>
+            <w:pPr>
+              <w:jc w:val="center"/>
+            </w:pPr>
+          </w:p>
+        </w:tc>
+        <w:tc>
+          <w:tcPr>
+            <w:tcW w:w="1039" w:type="dxa"/>
+            <w:shd w:val="clear" w:color="auto" w:fill="595959" w:themeFill="text1" w:themeFillTint="A6"/>
+            <w:vAlign w:val="center"/>
+          </w:tcPr>
+          <w:p>
+            <w:pPr>
+              <w:jc w:val="center"/>
+            </w:pPr>
+          </w:p>
+        </w:tc>
+        <w:tc>
+          <w:tcPr>
+            <w:tcW w:w="1039" w:type="dxa"/>
+            <w:shd w:val="clear" w:color="auto" w:fill="595959" w:themeFill="text1" w:themeFillTint="A6"/>
+            <w:vAlign w:val="center"/>
+          </w:tcPr>
+          <w:p>
+            <w:pPr>
+              <w:jc w:val="center"/>
+            </w:pPr>
+          </w:p>
+        </w:tc>
+        <w:tc>
+          <w:tcPr>
+            <w:tcW w:w="1039" w:type="dxa"/>
+            <w:shd w:val="clear" w:color="auto" w:fill="595959" w:themeFill="text1" w:themeFillTint="A6"/>
+            <w:vAlign w:val="center"/>
+          </w:tcPr>
+          <w:p>
+            <w:pPr>
+              <w:jc w:val="center"/>
+            </w:pPr>
+          </w:p>
+        </w:tc>
+        <w:tc>
+          <w:tcPr>
+            <w:tcW w:w="1039" w:type="dxa"/>
+            <w:shd w:val="clear" w:color="auto" w:fill="595959" w:themeFill="text1" w:themeFillTint="A6"/>
+            <w:vAlign w:val="center"/>
+          </w:tcPr>
+          <w:p>
+            <w:pPr>
+              <w:jc w:val="center"/>
+            </w:pPr>
+          </w:p>
+        </w:tc>
+        <w:tc>
+          <w:tcPr>
+            <w:tcW w:w="1039" w:type="dxa"/>
+            <w:shd w:val="clear" w:color="auto" w:fill="595959" w:themeFill="text1" w:themeFillTint="A6"/>
+            <w:vAlign w:val="center"/>
+          </w:tcPr>
+          <w:p>
+            <w:pPr>
+              <w:jc w:val="center"/>
+            </w:pPr>
+          </w:p>
+        </w:tc>
+        <w:tc>
+          <w:tcPr>
+            <w:tcW w:w="1039" w:type="dxa"/>
+            <w:shd w:val="clear" w:color="auto" w:fill="595959" w:themeFill="text1" w:themeFillTint="A6"/>
+            <w:vAlign w:val="center"/>
+          </w:tcPr>
+          <w:p>
+            <w:pPr>
+              <w:jc w:val="center"/>
+            </w:pPr>
+          </w:p>
+        </w:tc>
+      </w:tr>
+    </w:tbl>
+    <w:p>
+      <w:pPr>
+        <w:pStyle w:val="Heading4"/>
+      </w:pPr>
+      <w:r>
+        <w:t>2.3.2.1 Return Codes</w:t>
+      </w:r>
+    </w:p>
+    <w:tbl>
+      <w:tblPr>
+        <w:tblStyle w:val="TableGrid"/>
+        <w:tblW w:w="0" w:type="auto"/>
+        <w:tblLook w:val="04A0" w:firstRow="1" w:lastRow="0" w:firstColumn="1" w:lastColumn="0" w:noHBand="0" w:noVBand="1"/>
+      </w:tblPr>
+      <w:tblGrid>
+        <w:gridCol w:w="847"/>
+        <w:gridCol w:w="3468"/>
+      </w:tblGrid>
+      <w:tr>
+        <w:trPr>
+          <w:trHeight w:val="255"/>
+        </w:trPr>
+        <w:tc>
+          <w:tcPr>
+            <w:tcW w:w="847" w:type="dxa"/>
+          </w:tcPr>
+          <w:p>
+            <w:r>
+              <w:t>0</w:t>
+            </w:r>
+          </w:p>
+        </w:tc>
+        <w:tc>
+          <w:tcPr>
+            <w:tcW w:w="3468" w:type="dxa"/>
+          </w:tcPr>
+          <w:p>
+            <w:r>
+              <w:t>Could not find file</w:t>
+            </w:r>
+          </w:p>
+        </w:tc>
+      </w:tr>
+      <w:tr>
+        <w:trPr>
+          <w:trHeight w:val="255"/>
+        </w:trPr>
+        <w:tc>
+          <w:tcPr>
+            <w:tcW w:w="847" w:type="dxa"/>
+          </w:tcPr>
+          <w:p>
+            <w:r>
+              <w:t>1</w:t>
+            </w:r>
+          </w:p>
+        </w:tc>
+        <w:tc>
+          <w:tcPr>
+            <w:tcW w:w="3468" w:type="dxa"/>
+          </w:tcPr>
+          <w:p>
+            <w:r>
+              <w:t>Success</w:t>
+            </w:r>
+          </w:p>
+        </w:tc>
+      </w:tr>
+      <w:tr>
+        <w:trPr>
+          <w:trHeight w:val="255"/>
+        </w:trPr>
+        <w:tc>
+          <w:tcPr>
+            <w:tcW w:w="847" w:type="dxa"/>
+          </w:tcPr>
+          <w:p>
+            <w:r>
+              <w:t>2</w:t>
+            </w:r>
+          </w:p>
+        </w:tc>
+        <w:tc>
+          <w:tcPr>
+            <w:tcW w:w="3468" w:type="dxa"/>
+          </w:tcPr>
+          <w:p>
+            <w:r>
+              <w:t>Reprogramming failed</w:t>
+            </w:r>
+          </w:p>
+        </w:tc>
+      </w:tr>
+    </w:tbl>
+    <w:p/>
+    <w:p>
+      <w:r>
+        <w:br w:type="page"/>
+      </w:r>
+    </w:p>
+    <w:p>
+      <w:pPr>
+        <w:pStyle w:val="Heading1"/>
+      </w:pPr>
+      <w:bookmarkStart w:id="12" w:name="_Toc523164757"/>
+      <w:r>
+        <w:lastRenderedPageBreak/>
+        <w:t>3 Example Communication</w:t>
+      </w:r>
+      <w:bookmarkEnd w:id="12"/>
+    </w:p>
+    <w:p>
+      <w:pPr>
+        <w:pStyle w:val="Heading2"/>
+      </w:pPr>
+      <w:bookmarkStart w:id="13" w:name="_Toc523164758"/>
+      <w:r>
+        <w:t>3.1 Simple Data Request</w:t>
+      </w:r>
+      <w:bookmarkEnd w:id="13"/>
+    </w:p>
+    <w:p>
+      <w:r>
+        <w:t>IHU: [0x0F] 0x00</w:t>
+      </w:r>
+      <w:r>
+        <w:tab/>
+        <w:t>[IFJR write] IFJR Processor Temperature Request</w:t>
+      </w:r>
+      <w:r>
+        <w:br/>
+      </w:r>
+      <w:r>
+        <w:tab/>
+        <w:t>IFJR collect</w:t>
+      </w:r>
+      <w:r>
+        <w:t>s the processors temperature</w:t>
+      </w:r>
+      <w:r>
+        <w:br/>
+        <w:t>IHU: [0x10]</w:t>
+      </w:r>
+      <w:r>
+        <w:tab/>
+      </w:r>
+      <w:r>
+        <w:tab/>
+        <w:t>[IFJR read]</w:t>
+      </w:r>
+      <w:r>
+        <w:br/>
+        <w:t>IFJR: 0xBEEF</w:t>
+      </w:r>
+      <w:r>
+        <w:tab/>
+      </w:r>
+      <w:r>
+        <w:tab/>
+        <w:t>120° C</w:t>
+      </w:r>
+    </w:p>
+    <w:p>
+      <w:pPr>
+        <w:pStyle w:val="Heading2"/>
+      </w:pPr>
+      <w:bookmarkStart w:id="14" w:name="_Toc523164759"/>
+      <w:r>
+        <w:t>3.2 Simple Repeater Data Request</w:t>
+      </w:r>
+      <w:bookmarkEnd w:id="14"/>
+    </w:p>
+    <w:p>
+      <w:r>
+        <w:t>IHU: [0x0F] 0x01</w:t>
+      </w:r>
+      <w:r>
+        <w:tab/>
+        <w:t>[IFJR write] IFJR SD Card Temperature Request</w:t>
+      </w:r>
+      <w:r>
+        <w:br/>
+        <w:t>IHU: [0x0F] 0x00</w:t>
+      </w:r>
+      <w:r>
+        <w:tab/>
+        <w:t>[IFJR write] IFJR Processor Temperature Request</w:t>
+      </w:r>
+      <w:r>
+        <w:br/>
+      </w:r>
+      <w:r>
+        <w:tab/>
+        <w:t>IFJR collects the processors temperature</w:t>
+      </w:r>
+      <w:r>
+        <w:br/>
+        <w:t>IHU: [0x10]</w:t>
+      </w:r>
+      <w:r>
+        <w:tab/>
+      </w:r>
+      <w:r>
+        <w:tab/>
+        <w:t>[IFJR read]</w:t>
+      </w:r>
+      <w:r>
+        <w:br/>
+        <w:t>IFJR: 0xBEEF</w:t>
+      </w:r>
+      <w:r>
+        <w:tab/>
+      </w:r>
+      <w:r>
+        <w:tab/>
+        <w:t>120° C</w:t>
+      </w:r>
     </w:p>
     <w:sectPr>
-      <w:headerReference w:type="even" r:id="rId10"/>
-      <w:headerReference w:type="default" r:id="rId11"/>
-      <w:footerReference w:type="even" r:id="rId12"/>
-      <w:footerReference w:type="default" r:id="rId13"/>
+      <w:headerReference w:type="even" r:id="rId11"/>
+      <w:headerReference w:type="default" r:id="rId12"/>
+      <w:footerReference w:type="even" r:id="rId13"/>
+      <w:footerReference w:type="default" r:id="rId14"/>
       <w:pgSz w:w="12240" w:h="15840"/>
       <w:pgMar w:top="1440" w:right="1440" w:bottom="1440" w:left="1440" w:header="720" w:footer="720" w:gutter="0"/>
       <w:pgNumType w:start="0"/>
@@ -1662,7 +4417,7 @@
             <w:color w:val="5E6A71" w:themeColor="text2"/>
             <w:sz w:val="32"/>
           </w:rPr>
-          <w:t>1.0.0</w:t>
+          <w:t>1.0.1</w:t>
         </w:r>
       </w:sdtContent>
     </w:sdt>
@@ -1972,7 +4727,7 @@
         <w:color w:val="5E6A71" w:themeColor="text2"/>
         <w:sz w:val="32"/>
       </w:rPr>
-      <w:t>27 July 2018</w:t>
+      <w:t>27 August 2018</w:t>
     </w:r>
     <w:r>
       <w:rPr>
@@ -2708,6 +5463,184 @@
 <file path=word/numbering.xml><?xml version="1.0" encoding="utf-8"?>
 <w:numbering xmlns:wpc="http://schemas.microsoft.com/office/word/2010/wordprocessingCanvas" xmlns:cx="http://schemas.microsoft.com/office/drawing/2014/chartex" xmlns:cx1="http://schemas.microsoft.com/office/drawing/2015/9/8/chartex" xmlns:cx2="http://schemas.microsoft.com/office/drawing/2015/10/21/chartex" xmlns:cx3="http://schemas.microsoft.com/office/drawing/2016/5/9/chartex" xmlns:cx4="http://schemas.microsoft.com/office/drawing/2016/5/10/chartex" xmlns:cx5="http://schemas.microsoft.com/office/drawing/2016/5/11/chartex" xmlns:cx6="http://schemas.microsoft.com/office/drawing/2016/5/12/chartex" xmlns:cx7="http://schemas.microsoft.com/office/drawing/2016/5/13/chartex" xmlns:cx8="http://schemas.microsoft.com/office/drawing/2016/5/14/chartex" xmlns:mc="http://schemas.openxmlformats.org/markup-compatibility/2006" xmlns:aink="http://schemas.microsoft.com/office/drawing/2016/ink" xmlns:am3d="http://schemas.microsoft.com/office/drawing/2017/model3d" xmlns:o="urn:schemas-microsoft-com:office:office" xmlns:r="http://schemas.openxmlformats.org/officeDocument/2006/relationships" xmlns:m="http://schemas.openxmlformats.org/officeDocument/2006/math" xmlns:v="urn:schemas-microsoft-com:vml" xmlns:wp14="http://schemas.microsoft.com/office/word/2010/wordprocessingDrawing" xmlns:wp="http://schemas.openxmlformats.org/drawingml/2006/wordprocessingDrawing" xmlns:w10="urn:schemas-microsoft-com:office:word" xmlns:w="http://schemas.openxmlformats.org/wordprocessingml/2006/main" xmlns:w14="http://schemas.microsoft.com/office/word/2010/wordml" xmlns:w15="http://schemas.microsoft.com/office/word/2012/wordml" xmlns:w16cid="http://schemas.microsoft.com/office/word/2016/wordml/cid" xmlns:w16se="http://schemas.microsoft.com/office/word/2015/wordml/symex" xmlns:wpg="http://schemas.microsoft.com/office/word/2010/wordprocessingGroup" xmlns:wpi="http://schemas.microsoft.com/office/word/2010/wordprocessingInk" xmlns:wne="http://schemas.microsoft.com/office/word/2006/wordml" xmlns:wps="http://schemas.microsoft.com/office/word/2010/wordprocessingShape" mc:Ignorable="w14 w15 w16se w16cid wp14">
   <w:abstractNum w:abstractNumId="0" w15:restartNumberingAfterBreak="0">
+    <w:nsid w:val="1706681F"/>
+    <w:multiLevelType w:val="multilevel"/>
+    <w:tmpl w:val="0409001D"/>
+    <w:styleLink w:val="Zerobasedindexing"/>
+    <w:lvl w:ilvl="0">
+      <w:numFmt w:val="decimal"/>
+      <w:lvlText w:val="%1)"/>
+      <w:lvlJc w:val="left"/>
+      <w:pPr>
+        <w:ind w:left="360" w:hanging="360"/>
+      </w:pPr>
+    </w:lvl>
+    <w:lvl w:ilvl="1">
+      <w:start w:val="1"/>
+      <w:numFmt w:val="lowerLetter"/>
+      <w:lvlText w:val="%2)"/>
+      <w:lvlJc w:val="left"/>
+      <w:pPr>
+        <w:ind w:left="720" w:hanging="360"/>
+      </w:pPr>
+    </w:lvl>
+    <w:lvl w:ilvl="2">
+      <w:start w:val="1"/>
+      <w:numFmt w:val="lowerRoman"/>
+      <w:lvlText w:val="%3)"/>
+      <w:lvlJc w:val="left"/>
+      <w:pPr>
+        <w:ind w:left="1080" w:hanging="360"/>
+      </w:pPr>
+    </w:lvl>
+    <w:lvl w:ilvl="3">
+      <w:start w:val="1"/>
+      <w:numFmt w:val="decimal"/>
+      <w:lvlText w:val="(%4)"/>
+      <w:lvlJc w:val="left"/>
+      <w:pPr>
+        <w:ind w:left="1440" w:hanging="360"/>
+      </w:pPr>
+    </w:lvl>
+    <w:lvl w:ilvl="4">
+      <w:start w:val="1"/>
+      <w:numFmt w:val="lowerLetter"/>
+      <w:lvlText w:val="(%5)"/>
+      <w:lvlJc w:val="left"/>
+      <w:pPr>
+        <w:ind w:left="1800" w:hanging="360"/>
+      </w:pPr>
+    </w:lvl>
+    <w:lvl w:ilvl="5">
+      <w:start w:val="1"/>
+      <w:numFmt w:val="lowerRoman"/>
+      <w:lvlText w:val="(%6)"/>
+      <w:lvlJc w:val="left"/>
+      <w:pPr>
+        <w:ind w:left="2160" w:hanging="360"/>
+      </w:pPr>
+    </w:lvl>
+    <w:lvl w:ilvl="6">
+      <w:start w:val="1"/>
+      <w:numFmt w:val="decimal"/>
+      <w:lvlText w:val="%7."/>
+      <w:lvlJc w:val="left"/>
+      <w:pPr>
+        <w:ind w:left="2520" w:hanging="360"/>
+      </w:pPr>
+    </w:lvl>
+    <w:lvl w:ilvl="7">
+      <w:start w:val="1"/>
+      <w:numFmt w:val="lowerLetter"/>
+      <w:lvlText w:val="%8."/>
+      <w:lvlJc w:val="left"/>
+      <w:pPr>
+        <w:ind w:left="2880" w:hanging="360"/>
+      </w:pPr>
+    </w:lvl>
+    <w:lvl w:ilvl="8">
+      <w:start w:val="1"/>
+      <w:numFmt w:val="lowerRoman"/>
+      <w:lvlText w:val="%9."/>
+      <w:lvlJc w:val="left"/>
+      <w:pPr>
+        <w:ind w:left="3240" w:hanging="360"/>
+      </w:pPr>
+    </w:lvl>
+  </w:abstractNum>
+  <w:abstractNum w:abstractNumId="1" w15:restartNumberingAfterBreak="0">
+    <w:nsid w:val="23C60DEA"/>
+    <w:multiLevelType w:val="hybridMultilevel"/>
+    <w:tmpl w:val="E056DB62"/>
+    <w:lvl w:ilvl="0" w:tplc="0409000F">
+      <w:start w:val="1"/>
+      <w:numFmt w:val="decimal"/>
+      <w:lvlText w:val="%1."/>
+      <w:lvlJc w:val="left"/>
+      <w:pPr>
+        <w:ind w:left="1440" w:hanging="360"/>
+      </w:pPr>
+    </w:lvl>
+    <w:lvl w:ilvl="1" w:tplc="04090019" w:tentative="1">
+      <w:start w:val="1"/>
+      <w:numFmt w:val="lowerLetter"/>
+      <w:lvlText w:val="%2."/>
+      <w:lvlJc w:val="left"/>
+      <w:pPr>
+        <w:ind w:left="2160" w:hanging="360"/>
+      </w:pPr>
+    </w:lvl>
+    <w:lvl w:ilvl="2" w:tplc="0409001B" w:tentative="1">
+      <w:start w:val="1"/>
+      <w:numFmt w:val="lowerRoman"/>
+      <w:lvlText w:val="%3."/>
+      <w:lvlJc w:val="right"/>
+      <w:pPr>
+        <w:ind w:left="2880" w:hanging="180"/>
+      </w:pPr>
+    </w:lvl>
+    <w:lvl w:ilvl="3" w:tplc="0409000F" w:tentative="1">
+      <w:start w:val="1"/>
+      <w:numFmt w:val="decimal"/>
+      <w:lvlText w:val="%4."/>
+      <w:lvlJc w:val="left"/>
+      <w:pPr>
+        <w:ind w:left="3600" w:hanging="360"/>
+      </w:pPr>
+    </w:lvl>
+    <w:lvl w:ilvl="4" w:tplc="04090019" w:tentative="1">
+      <w:start w:val="1"/>
+      <w:numFmt w:val="lowerLetter"/>
+      <w:lvlText w:val="%5."/>
+      <w:lvlJc w:val="left"/>
+      <w:pPr>
+        <w:ind w:left="4320" w:hanging="360"/>
+      </w:pPr>
+    </w:lvl>
+    <w:lvl w:ilvl="5" w:tplc="0409001B" w:tentative="1">
+      <w:start w:val="1"/>
+      <w:numFmt w:val="lowerRoman"/>
+      <w:lvlText w:val="%6."/>
+      <w:lvlJc w:val="right"/>
+      <w:pPr>
+        <w:ind w:left="5040" w:hanging="180"/>
+      </w:pPr>
+    </w:lvl>
+    <w:lvl w:ilvl="6" w:tplc="0409000F" w:tentative="1">
+      <w:start w:val="1"/>
+      <w:numFmt w:val="decimal"/>
+      <w:lvlText w:val="%7."/>
+      <w:lvlJc w:val="left"/>
+      <w:pPr>
+        <w:ind w:left="5760" w:hanging="360"/>
+      </w:pPr>
+    </w:lvl>
+    <w:lvl w:ilvl="7" w:tplc="04090019" w:tentative="1">
+      <w:start w:val="1"/>
+      <w:numFmt w:val="lowerLetter"/>
+      <w:lvlText w:val="%8."/>
+      <w:lvlJc w:val="left"/>
+      <w:pPr>
+        <w:ind w:left="6480" w:hanging="360"/>
+      </w:pPr>
+    </w:lvl>
+    <w:lvl w:ilvl="8" w:tplc="0409001B" w:tentative="1">
+      <w:start w:val="1"/>
+      <w:numFmt w:val="lowerRoman"/>
+      <w:lvlText w:val="%9."/>
+      <w:lvlJc w:val="right"/>
+      <w:pPr>
+        <w:ind w:left="7200" w:hanging="180"/>
+      </w:pPr>
+    </w:lvl>
+  </w:abstractNum>
+  <w:abstractNum w:abstractNumId="2" w15:restartNumberingAfterBreak="0">
+    <w:nsid w:val="290B414C"/>
+    <w:multiLevelType w:val="multilevel"/>
+    <w:tmpl w:val="0409001D"/>
+    <w:numStyleLink w:val="Zerobasedindexing"/>
+  </w:abstractNum>
+  <w:abstractNum w:abstractNumId="3" w15:restartNumberingAfterBreak="0">
     <w:nsid w:val="6EBE374B"/>
     <w:multiLevelType w:val="multilevel"/>
     <w:tmpl w:val="C9A4120E"/>
@@ -2820,7 +5753,7 @@
       </w:rPr>
     </w:lvl>
   </w:abstractNum>
-  <w:abstractNum w:abstractNumId="1" w15:restartNumberingAfterBreak="0">
+  <w:abstractNum w:abstractNumId="4" w15:restartNumberingAfterBreak="0">
     <w:nsid w:val="6F55723A"/>
     <w:multiLevelType w:val="multilevel"/>
     <w:tmpl w:val="ED18459E"/>
@@ -2933,11 +5866,29 @@
       </w:rPr>
     </w:lvl>
   </w:abstractNum>
+  <w:abstractNum w:abstractNumId="5" w15:restartNumberingAfterBreak="0">
+    <w:nsid w:val="71BB6C94"/>
+    <w:multiLevelType w:val="multilevel"/>
+    <w:tmpl w:val="0409001D"/>
+    <w:numStyleLink w:val="Zerobasedindexing"/>
+  </w:abstractNum>
   <w:num w:numId="1">
+    <w:abstractNumId w:val="3"/>
+  </w:num>
+  <w:num w:numId="2">
+    <w:abstractNumId w:val="4"/>
+  </w:num>
+  <w:num w:numId="3">
+    <w:abstractNumId w:val="1"/>
+  </w:num>
+  <w:num w:numId="4">
     <w:abstractNumId w:val="0"/>
   </w:num>
-  <w:num w:numId="2">
-    <w:abstractNumId w:val="1"/>
+  <w:num w:numId="5">
+    <w:abstractNumId w:val="2"/>
+  </w:num>
+  <w:num w:numId="6">
+    <w:abstractNumId w:val="5"/>
   </w:num>
 </w:numbering>
 </file>
@@ -3856,6 +6807,47 @@
       <w:contextualSpacing/>
     </w:pPr>
   </w:style>
+  <w:style w:type="table" w:styleId="TableGrid">
+    <w:name w:val="Table Grid"/>
+    <w:basedOn w:val="TableNormal"/>
+    <w:uiPriority w:val="59"/>
+    <w:rsid w:val="00090144"/>
+    <w:pPr>
+      <w:spacing w:after="0" w:line="240" w:lineRule="auto"/>
+    </w:pPr>
+    <w:tblPr>
+      <w:tblBorders>
+        <w:top w:val="single" w:sz="4" w:space="0" w:color="auto"/>
+        <w:left w:val="single" w:sz="4" w:space="0" w:color="auto"/>
+        <w:bottom w:val="single" w:sz="4" w:space="0" w:color="auto"/>
+        <w:right w:val="single" w:sz="4" w:space="0" w:color="auto"/>
+        <w:insideH w:val="single" w:sz="4" w:space="0" w:color="auto"/>
+        <w:insideV w:val="single" w:sz="4" w:space="0" w:color="auto"/>
+      </w:tblBorders>
+    </w:tblPr>
+  </w:style>
+  <w:style w:type="numbering" w:customStyle="1" w:styleId="Zerobasedindexing">
+    <w:name w:val="Zero based indexing"/>
+    <w:uiPriority w:val="99"/>
+    <w:rsid w:val="003F271B"/>
+    <w:pPr>
+      <w:numPr>
+        <w:numId w:val="4"/>
+      </w:numPr>
+    </w:pPr>
+  </w:style>
+  <w:style w:type="character" w:styleId="UnresolvedMention">
+    <w:name w:val="Unresolved Mention"/>
+    <w:basedOn w:val="DefaultParagraphFont"/>
+    <w:uiPriority w:val="99"/>
+    <w:semiHidden/>
+    <w:unhideWhenUsed/>
+    <w:rsid w:val="000C719E"/>
+    <w:rPr>
+      <w:color w:val="605E5C"/>
+      <w:shd w:val="clear" w:color="auto" w:fill="E1DFDD"/>
+    </w:rPr>
+  </w:style>
 </w:styles>
 </file>
 
@@ -4168,7 +7160,7 @@
 </file>
 
 <file path=customXml/itemProps2.xml><?xml version="1.0" encoding="utf-8"?>
-<ds:datastoreItem xmlns:ds="http://schemas.openxmlformats.org/officeDocument/2006/customXml" ds:itemID="{85B582AC-E19F-4A4F-B9FF-EB3828DEF9A4}">
+<ds:datastoreItem xmlns:ds="http://schemas.openxmlformats.org/officeDocument/2006/customXml" ds:itemID="{B23FCBAF-6BE5-4D0C-8241-73C362CE391F}">
   <ds:schemaRefs>
     <ds:schemaRef ds:uri="http://schemas.openxmlformats.org/officeDocument/2006/bibliography"/>
   </ds:schemaRefs>

</xml_diff>

<commit_message>
Changed font of tables, exported as pdf
</commit_message>
<xml_diff>
--- a/CougSat1-IFJR/docs/native/IFJRInterface.docx
+++ b/CougSat1-IFJR/docs/native/IFJRInterface.docx
@@ -2,8 +2,6 @@
 <file path=word/document.xml><?xml version="1.0" encoding="utf-8"?>
 <w:document xmlns:wpc="http://schemas.microsoft.com/office/word/2010/wordprocessingCanvas" xmlns:cx="http://schemas.microsoft.com/office/drawing/2014/chartex" xmlns:cx1="http://schemas.microsoft.com/office/drawing/2015/9/8/chartex" xmlns:cx2="http://schemas.microsoft.com/office/drawing/2015/10/21/chartex" xmlns:cx3="http://schemas.microsoft.com/office/drawing/2016/5/9/chartex" xmlns:cx4="http://schemas.microsoft.com/office/drawing/2016/5/10/chartex" xmlns:cx5="http://schemas.microsoft.com/office/drawing/2016/5/11/chartex" xmlns:cx6="http://schemas.microsoft.com/office/drawing/2016/5/12/chartex" xmlns:cx7="http://schemas.microsoft.com/office/drawing/2016/5/13/chartex" xmlns:cx8="http://schemas.microsoft.com/office/drawing/2016/5/14/chartex" xmlns:mc="http://schemas.openxmlformats.org/markup-compatibility/2006" xmlns:aink="http://schemas.microsoft.com/office/drawing/2016/ink" xmlns:am3d="http://schemas.microsoft.com/office/drawing/2017/model3d" xmlns:o="urn:schemas-microsoft-com:office:office" xmlns:r="http://schemas.openxmlformats.org/officeDocument/2006/relationships" xmlns:m="http://schemas.openxmlformats.org/officeDocument/2006/math" xmlns:v="urn:schemas-microsoft-com:vml" xmlns:wp14="http://schemas.microsoft.com/office/word/2010/wordprocessingDrawing" xmlns:wp="http://schemas.openxmlformats.org/drawingml/2006/wordprocessingDrawing" xmlns:w10="urn:schemas-microsoft-com:office:word" xmlns:w="http://schemas.openxmlformats.org/wordprocessingml/2006/main" xmlns:w14="http://schemas.microsoft.com/office/word/2010/wordml" xmlns:w15="http://schemas.microsoft.com/office/word/2012/wordml" xmlns:w16cid="http://schemas.microsoft.com/office/word/2016/wordml/cid" xmlns:w16se="http://schemas.microsoft.com/office/word/2015/wordml/symex" xmlns:wpg="http://schemas.microsoft.com/office/word/2010/wordprocessingGroup" xmlns:wpi="http://schemas.microsoft.com/office/word/2010/wordprocessingInk" xmlns:wne="http://schemas.microsoft.com/office/word/2006/wordml" xmlns:wps="http://schemas.microsoft.com/office/word/2010/wordprocessingShape" mc:Ignorable="w14 w15 w16se w16cid wp14">
   <w:body>
-    <w:bookmarkStart w:id="0" w:name="_GoBack" w:displacedByCustomXml="next"/>
-    <w:bookmarkEnd w:id="0" w:displacedByCustomXml="next"/>
     <w:sdt>
       <w:sdtPr>
         <w:id w:val="-1582516466"/>
@@ -2179,7 +2177,7 @@
       <w:pPr>
         <w:pStyle w:val="Heading1"/>
       </w:pPr>
-      <w:bookmarkStart w:id="1" w:name="_Toc523164746"/>
+      <w:bookmarkStart w:id="0" w:name="_Toc523164746"/>
       <w:r>
         <w:lastRenderedPageBreak/>
         <w:t xml:space="preserve">1 </w:t>
@@ -2187,7 +2185,7 @@
       <w:r>
         <w:t>Hardware Layer</w:t>
       </w:r>
-      <w:bookmarkEnd w:id="1"/>
+      <w:bookmarkEnd w:id="0"/>
     </w:p>
     <w:p>
       <w:r>
@@ -2247,7 +2245,7 @@
           <w:szCs w:val="28"/>
         </w:rPr>
       </w:pPr>
-      <w:bookmarkStart w:id="2" w:name="_Toc523164747"/>
+      <w:bookmarkStart w:id="1" w:name="_Toc523164747"/>
       <w:r>
         <w:br w:type="page"/>
       </w:r>
@@ -2263,7 +2261,7 @@
       <w:r>
         <w:t>Software Layer</w:t>
       </w:r>
-      <w:bookmarkEnd w:id="2"/>
+      <w:bookmarkEnd w:id="1"/>
     </w:p>
     <w:p>
       <w:r>
@@ -2284,27 +2282,442 @@
       <w:pPr>
         <w:pStyle w:val="Heading2"/>
       </w:pPr>
-      <w:bookmarkStart w:id="3" w:name="_Toc523164748"/>
+      <w:bookmarkStart w:id="2" w:name="_Toc523164748"/>
       <w:r>
         <w:t xml:space="preserve">2.1 </w:t>
       </w:r>
       <w:r>
         <w:t>Temperature Data Request</w:t>
       </w:r>
-      <w:bookmarkEnd w:id="3"/>
+      <w:bookmarkEnd w:id="2"/>
     </w:p>
     <w:p>
       <w:pPr>
         <w:pStyle w:val="Heading3"/>
       </w:pPr>
-      <w:bookmarkStart w:id="4" w:name="_Toc523164749"/>
+      <w:bookmarkStart w:id="3" w:name="_Toc523164749"/>
       <w:r>
         <w:t xml:space="preserve">2.1.1 </w:t>
       </w:r>
       <w:r>
         <w:t>Request</w:t>
       </w:r>
+      <w:bookmarkEnd w:id="3"/>
+    </w:p>
+    <w:tbl>
+      <w:tblPr>
+        <w:tblStyle w:val="TableGrid"/>
+        <w:tblW w:w="0" w:type="auto"/>
+        <w:tblLook w:val="04A0" w:firstRow="1" w:lastRow="0" w:firstColumn="1" w:lastColumn="0" w:noHBand="0" w:noVBand="1"/>
+      </w:tblPr>
+      <w:tblGrid>
+        <w:gridCol w:w="1019"/>
+        <w:gridCol w:w="1548"/>
+        <w:gridCol w:w="969"/>
+        <w:gridCol w:w="969"/>
+        <w:gridCol w:w="969"/>
+        <w:gridCol w:w="969"/>
+        <w:gridCol w:w="969"/>
+        <w:gridCol w:w="969"/>
+        <w:gridCol w:w="969"/>
+      </w:tblGrid>
+      <w:tr>
+        <w:tc>
+          <w:tcPr>
+            <w:tcW w:w="1038" w:type="dxa"/>
+          </w:tcPr>
+          <w:p>
+            <w:pPr>
+              <w:rPr>
+                <w:rFonts w:ascii="Code New Roman" w:hAnsi="Code New Roman" w:cs="Code New Roman"/>
+              </w:rPr>
+            </w:pPr>
+            <w:r>
+              <w:rPr>
+                <w:rFonts w:ascii="Code New Roman" w:hAnsi="Code New Roman" w:cs="Code New Roman"/>
+              </w:rPr>
+              <w:t>Byte Offset</w:t>
+            </w:r>
+          </w:p>
+        </w:tc>
+        <w:tc>
+          <w:tcPr>
+            <w:tcW w:w="1039" w:type="dxa"/>
+            <w:vAlign w:val="center"/>
+          </w:tcPr>
+          <w:p>
+            <w:pPr>
+              <w:jc w:val="center"/>
+              <w:rPr>
+                <w:rFonts w:ascii="Code New Roman" w:hAnsi="Code New Roman" w:cs="Code New Roman"/>
+              </w:rPr>
+            </w:pPr>
+            <w:r>
+              <w:rPr>
+                <w:rFonts w:ascii="Code New Roman" w:hAnsi="Code New Roman" w:cs="Code New Roman"/>
+              </w:rPr>
+              <w:t>0x00</w:t>
+            </w:r>
+          </w:p>
+        </w:tc>
+        <w:tc>
+          <w:tcPr>
+            <w:tcW w:w="1039" w:type="dxa"/>
+            <w:vAlign w:val="center"/>
+          </w:tcPr>
+          <w:p>
+            <w:pPr>
+              <w:jc w:val="center"/>
+              <w:rPr>
+                <w:rFonts w:ascii="Code New Roman" w:hAnsi="Code New Roman" w:cs="Code New Roman"/>
+              </w:rPr>
+            </w:pPr>
+            <w:r>
+              <w:rPr>
+                <w:rFonts w:ascii="Code New Roman" w:hAnsi="Code New Roman" w:cs="Code New Roman"/>
+              </w:rPr>
+              <w:t>0x01</w:t>
+            </w:r>
+          </w:p>
+        </w:tc>
+        <w:tc>
+          <w:tcPr>
+            <w:tcW w:w="1039" w:type="dxa"/>
+            <w:vAlign w:val="center"/>
+          </w:tcPr>
+          <w:p>
+            <w:pPr>
+              <w:jc w:val="center"/>
+              <w:rPr>
+                <w:rFonts w:ascii="Code New Roman" w:hAnsi="Code New Roman" w:cs="Code New Roman"/>
+              </w:rPr>
+            </w:pPr>
+            <w:r>
+              <w:rPr>
+                <w:rFonts w:ascii="Code New Roman" w:hAnsi="Code New Roman" w:cs="Code New Roman"/>
+              </w:rPr>
+              <w:t>0x02</w:t>
+            </w:r>
+          </w:p>
+        </w:tc>
+        <w:tc>
+          <w:tcPr>
+            <w:tcW w:w="1039" w:type="dxa"/>
+            <w:vAlign w:val="center"/>
+          </w:tcPr>
+          <w:p>
+            <w:pPr>
+              <w:jc w:val="center"/>
+              <w:rPr>
+                <w:rFonts w:ascii="Code New Roman" w:hAnsi="Code New Roman" w:cs="Code New Roman"/>
+              </w:rPr>
+            </w:pPr>
+            <w:r>
+              <w:rPr>
+                <w:rFonts w:ascii="Code New Roman" w:hAnsi="Code New Roman" w:cs="Code New Roman"/>
+              </w:rPr>
+              <w:t>0x03</w:t>
+            </w:r>
+          </w:p>
+        </w:tc>
+        <w:tc>
+          <w:tcPr>
+            <w:tcW w:w="1039" w:type="dxa"/>
+            <w:vAlign w:val="center"/>
+          </w:tcPr>
+          <w:p>
+            <w:pPr>
+              <w:jc w:val="center"/>
+              <w:rPr>
+                <w:rFonts w:ascii="Code New Roman" w:hAnsi="Code New Roman" w:cs="Code New Roman"/>
+              </w:rPr>
+            </w:pPr>
+            <w:r>
+              <w:rPr>
+                <w:rFonts w:ascii="Code New Roman" w:hAnsi="Code New Roman" w:cs="Code New Roman"/>
+              </w:rPr>
+              <w:t>0x04</w:t>
+            </w:r>
+          </w:p>
+        </w:tc>
+        <w:tc>
+          <w:tcPr>
+            <w:tcW w:w="1039" w:type="dxa"/>
+            <w:vAlign w:val="center"/>
+          </w:tcPr>
+          <w:p>
+            <w:pPr>
+              <w:jc w:val="center"/>
+              <w:rPr>
+                <w:rFonts w:ascii="Code New Roman" w:hAnsi="Code New Roman" w:cs="Code New Roman"/>
+              </w:rPr>
+            </w:pPr>
+            <w:r>
+              <w:rPr>
+                <w:rFonts w:ascii="Code New Roman" w:hAnsi="Code New Roman" w:cs="Code New Roman"/>
+              </w:rPr>
+              <w:t>0x05</w:t>
+            </w:r>
+          </w:p>
+        </w:tc>
+        <w:tc>
+          <w:tcPr>
+            <w:tcW w:w="1039" w:type="dxa"/>
+            <w:vAlign w:val="center"/>
+          </w:tcPr>
+          <w:p>
+            <w:pPr>
+              <w:jc w:val="center"/>
+              <w:rPr>
+                <w:rFonts w:ascii="Code New Roman" w:hAnsi="Code New Roman" w:cs="Code New Roman"/>
+              </w:rPr>
+            </w:pPr>
+            <w:r>
+              <w:rPr>
+                <w:rFonts w:ascii="Code New Roman" w:hAnsi="Code New Roman" w:cs="Code New Roman"/>
+              </w:rPr>
+              <w:t>0x06</w:t>
+            </w:r>
+          </w:p>
+        </w:tc>
+        <w:tc>
+          <w:tcPr>
+            <w:tcW w:w="1039" w:type="dxa"/>
+            <w:vAlign w:val="center"/>
+          </w:tcPr>
+          <w:p>
+            <w:pPr>
+              <w:jc w:val="center"/>
+              <w:rPr>
+                <w:rFonts w:ascii="Code New Roman" w:hAnsi="Code New Roman" w:cs="Code New Roman"/>
+              </w:rPr>
+            </w:pPr>
+            <w:r>
+              <w:rPr>
+                <w:rFonts w:ascii="Code New Roman" w:hAnsi="Code New Roman" w:cs="Code New Roman"/>
+              </w:rPr>
+              <w:t>0x07</w:t>
+            </w:r>
+          </w:p>
+        </w:tc>
+      </w:tr>
+      <w:tr>
+        <w:tc>
+          <w:tcPr>
+            <w:tcW w:w="1038" w:type="dxa"/>
+            <w:vAlign w:val="center"/>
+          </w:tcPr>
+          <w:p>
+            <w:pPr>
+              <w:jc w:val="center"/>
+              <w:rPr>
+                <w:rFonts w:ascii="Code New Roman" w:hAnsi="Code New Roman" w:cs="Code New Roman"/>
+              </w:rPr>
+            </w:pPr>
+          </w:p>
+          <w:p>
+            <w:pPr>
+              <w:jc w:val="center"/>
+              <w:rPr>
+                <w:rFonts w:ascii="Code New Roman" w:hAnsi="Code New Roman" w:cs="Code New Roman"/>
+              </w:rPr>
+            </w:pPr>
+            <w:r>
+              <w:rPr>
+                <w:rFonts w:ascii="Code New Roman" w:hAnsi="Code New Roman" w:cs="Code New Roman"/>
+              </w:rPr>
+              <w:t>0x00</w:t>
+            </w:r>
+          </w:p>
+          <w:p>
+            <w:pPr>
+              <w:jc w:val="center"/>
+              <w:rPr>
+                <w:rFonts w:ascii="Code New Roman" w:hAnsi="Code New Roman" w:cs="Code New Roman"/>
+              </w:rPr>
+            </w:pPr>
+          </w:p>
+        </w:tc>
+        <w:tc>
+          <w:tcPr>
+            <w:tcW w:w="1039" w:type="dxa"/>
+            <w:vAlign w:val="center"/>
+          </w:tcPr>
+          <w:p>
+            <w:pPr>
+              <w:jc w:val="center"/>
+              <w:rPr>
+                <w:rFonts w:ascii="Code New Roman" w:hAnsi="Code New Roman" w:cs="Code New Roman"/>
+              </w:rPr>
+            </w:pPr>
+            <w:r>
+              <w:rPr>
+                <w:rFonts w:ascii="Code New Roman" w:hAnsi="Code New Roman" w:cs="Code New Roman"/>
+              </w:rPr>
+              <w:t>0x00: Request IFJR Temperature</w:t>
+            </w:r>
+          </w:p>
+          <w:p>
+            <w:pPr>
+              <w:jc w:val="center"/>
+              <w:rPr>
+                <w:rFonts w:ascii="Code New Roman" w:hAnsi="Code New Roman" w:cs="Code New Roman"/>
+              </w:rPr>
+            </w:pPr>
+            <w:r>
+              <w:rPr>
+                <w:rFonts w:ascii="Code New Roman" w:hAnsi="Code New Roman" w:cs="Code New Roman"/>
+              </w:rPr>
+              <w:t>0x01</w:t>
+            </w:r>
+            <w:r>
+              <w:rPr>
+                <w:rFonts w:ascii="Code New Roman" w:hAnsi="Code New Roman" w:cs="Code New Roman"/>
+              </w:rPr>
+              <w:t>:</w:t>
+            </w:r>
+          </w:p>
+          <w:p>
+            <w:pPr>
+              <w:jc w:val="center"/>
+              <w:rPr>
+                <w:rFonts w:ascii="Code New Roman" w:hAnsi="Code New Roman" w:cs="Code New Roman"/>
+              </w:rPr>
+            </w:pPr>
+            <w:r>
+              <w:rPr>
+                <w:rFonts w:ascii="Code New Roman" w:hAnsi="Code New Roman" w:cs="Code New Roman"/>
+              </w:rPr>
+              <w:t>Request IFHR Storage Temperature</w:t>
+            </w:r>
+          </w:p>
+        </w:tc>
+        <w:tc>
+          <w:tcPr>
+            <w:tcW w:w="1039" w:type="dxa"/>
+            <w:shd w:val="clear" w:color="auto" w:fill="595959" w:themeFill="text1" w:themeFillTint="A6"/>
+            <w:vAlign w:val="center"/>
+          </w:tcPr>
+          <w:p>
+            <w:pPr>
+              <w:jc w:val="center"/>
+              <w:rPr>
+                <w:rFonts w:ascii="Code New Roman" w:hAnsi="Code New Roman" w:cs="Code New Roman"/>
+              </w:rPr>
+            </w:pPr>
+          </w:p>
+        </w:tc>
+        <w:tc>
+          <w:tcPr>
+            <w:tcW w:w="1039" w:type="dxa"/>
+            <w:shd w:val="clear" w:color="auto" w:fill="595959" w:themeFill="text1" w:themeFillTint="A6"/>
+            <w:vAlign w:val="center"/>
+          </w:tcPr>
+          <w:p>
+            <w:pPr>
+              <w:jc w:val="center"/>
+              <w:rPr>
+                <w:rFonts w:ascii="Code New Roman" w:hAnsi="Code New Roman" w:cs="Code New Roman"/>
+              </w:rPr>
+            </w:pPr>
+          </w:p>
+        </w:tc>
+        <w:tc>
+          <w:tcPr>
+            <w:tcW w:w="1039" w:type="dxa"/>
+            <w:shd w:val="clear" w:color="auto" w:fill="595959" w:themeFill="text1" w:themeFillTint="A6"/>
+            <w:vAlign w:val="center"/>
+          </w:tcPr>
+          <w:p>
+            <w:pPr>
+              <w:jc w:val="center"/>
+              <w:rPr>
+                <w:rFonts w:ascii="Code New Roman" w:hAnsi="Code New Roman" w:cs="Code New Roman"/>
+              </w:rPr>
+            </w:pPr>
+          </w:p>
+        </w:tc>
+        <w:tc>
+          <w:tcPr>
+            <w:tcW w:w="1039" w:type="dxa"/>
+            <w:shd w:val="clear" w:color="auto" w:fill="595959" w:themeFill="text1" w:themeFillTint="A6"/>
+            <w:vAlign w:val="center"/>
+          </w:tcPr>
+          <w:p>
+            <w:pPr>
+              <w:jc w:val="center"/>
+              <w:rPr>
+                <w:rFonts w:ascii="Code New Roman" w:hAnsi="Code New Roman" w:cs="Code New Roman"/>
+              </w:rPr>
+            </w:pPr>
+          </w:p>
+        </w:tc>
+        <w:tc>
+          <w:tcPr>
+            <w:tcW w:w="1039" w:type="dxa"/>
+            <w:shd w:val="clear" w:color="auto" w:fill="595959" w:themeFill="text1" w:themeFillTint="A6"/>
+            <w:vAlign w:val="center"/>
+          </w:tcPr>
+          <w:p>
+            <w:pPr>
+              <w:jc w:val="center"/>
+              <w:rPr>
+                <w:rFonts w:ascii="Code New Roman" w:hAnsi="Code New Roman" w:cs="Code New Roman"/>
+              </w:rPr>
+            </w:pPr>
+          </w:p>
+        </w:tc>
+        <w:tc>
+          <w:tcPr>
+            <w:tcW w:w="1039" w:type="dxa"/>
+            <w:shd w:val="clear" w:color="auto" w:fill="595959" w:themeFill="text1" w:themeFillTint="A6"/>
+            <w:vAlign w:val="center"/>
+          </w:tcPr>
+          <w:p>
+            <w:pPr>
+              <w:jc w:val="center"/>
+              <w:rPr>
+                <w:rFonts w:ascii="Code New Roman" w:hAnsi="Code New Roman" w:cs="Code New Roman"/>
+              </w:rPr>
+            </w:pPr>
+          </w:p>
+        </w:tc>
+        <w:tc>
+          <w:tcPr>
+            <w:tcW w:w="1039" w:type="dxa"/>
+            <w:shd w:val="clear" w:color="auto" w:fill="595959" w:themeFill="text1" w:themeFillTint="A6"/>
+            <w:vAlign w:val="center"/>
+          </w:tcPr>
+          <w:p>
+            <w:pPr>
+              <w:jc w:val="center"/>
+              <w:rPr>
+                <w:rFonts w:ascii="Code New Roman" w:hAnsi="Code New Roman" w:cs="Code New Roman"/>
+              </w:rPr>
+            </w:pPr>
+          </w:p>
+        </w:tc>
+      </w:tr>
+    </w:tbl>
+    <w:p>
+      <w:pPr>
+        <w:pStyle w:val="Heading3"/>
+      </w:pPr>
+      <w:bookmarkStart w:id="4" w:name="_Toc523164750"/>
+      <w:r>
+        <w:t>2.1.2 Response</w:t>
+      </w:r>
       <w:bookmarkEnd w:id="4"/>
+    </w:p>
+    <w:p>
+      <w:r>
+        <w:t xml:space="preserve">The IFJR responds with </w:t>
+      </w:r>
+      <w:r>
+        <w:t>an 8b signed integer with 1°C/LSB.</w:t>
+      </w:r>
+      <w:bookmarkStart w:id="5" w:name="_GoBack"/>
+      <w:bookmarkEnd w:id="5"/>
     </w:p>
     <w:tbl>
       <w:tblPr>
@@ -2326,122 +2739,178 @@
       <w:tr>
         <w:tc>
           <w:tcPr>
-            <w:tcW w:w="1038" w:type="dxa"/>
-          </w:tcPr>
-          <w:p>
-            <w:r>
+            <w:tcW w:w="1007" w:type="dxa"/>
+          </w:tcPr>
+          <w:p>
+            <w:pPr>
+              <w:rPr>
+                <w:rFonts w:ascii="Code New Roman" w:hAnsi="Code New Roman" w:cs="Code New Roman"/>
+              </w:rPr>
+            </w:pPr>
+            <w:r>
+              <w:rPr>
+                <w:rFonts w:ascii="Code New Roman" w:hAnsi="Code New Roman" w:cs="Code New Roman"/>
+              </w:rPr>
               <w:t>Byte Offset</w:t>
             </w:r>
           </w:p>
         </w:tc>
         <w:tc>
           <w:tcPr>
-            <w:tcW w:w="1039" w:type="dxa"/>
-            <w:vAlign w:val="center"/>
-          </w:tcPr>
-          <w:p>
-            <w:pPr>
-              <w:jc w:val="center"/>
-            </w:pPr>
-            <w:r>
+            <w:tcW w:w="1660" w:type="dxa"/>
+            <w:vAlign w:val="center"/>
+          </w:tcPr>
+          <w:p>
+            <w:pPr>
+              <w:jc w:val="center"/>
+              <w:rPr>
+                <w:rFonts w:ascii="Code New Roman" w:hAnsi="Code New Roman" w:cs="Code New Roman"/>
+              </w:rPr>
+            </w:pPr>
+            <w:r>
+              <w:rPr>
+                <w:rFonts w:ascii="Code New Roman" w:hAnsi="Code New Roman" w:cs="Code New Roman"/>
+              </w:rPr>
               <w:t>0x00</w:t>
             </w:r>
           </w:p>
         </w:tc>
         <w:tc>
           <w:tcPr>
-            <w:tcW w:w="1039" w:type="dxa"/>
-            <w:vAlign w:val="center"/>
-          </w:tcPr>
-          <w:p>
-            <w:pPr>
-              <w:jc w:val="center"/>
-            </w:pPr>
-            <w:r>
+            <w:tcW w:w="941" w:type="dxa"/>
+            <w:vAlign w:val="center"/>
+          </w:tcPr>
+          <w:p>
+            <w:pPr>
+              <w:jc w:val="center"/>
+              <w:rPr>
+                <w:rFonts w:ascii="Code New Roman" w:hAnsi="Code New Roman" w:cs="Code New Roman"/>
+              </w:rPr>
+            </w:pPr>
+            <w:r>
+              <w:rPr>
+                <w:rFonts w:ascii="Code New Roman" w:hAnsi="Code New Roman" w:cs="Code New Roman"/>
+              </w:rPr>
               <w:t>0x01</w:t>
             </w:r>
           </w:p>
         </w:tc>
         <w:tc>
           <w:tcPr>
-            <w:tcW w:w="1039" w:type="dxa"/>
-            <w:vAlign w:val="center"/>
-          </w:tcPr>
-          <w:p>
-            <w:pPr>
-              <w:jc w:val="center"/>
-            </w:pPr>
-            <w:r>
+            <w:tcW w:w="956" w:type="dxa"/>
+            <w:vAlign w:val="center"/>
+          </w:tcPr>
+          <w:p>
+            <w:pPr>
+              <w:jc w:val="center"/>
+              <w:rPr>
+                <w:rFonts w:ascii="Code New Roman" w:hAnsi="Code New Roman" w:cs="Code New Roman"/>
+              </w:rPr>
+            </w:pPr>
+            <w:r>
+              <w:rPr>
+                <w:rFonts w:ascii="Code New Roman" w:hAnsi="Code New Roman" w:cs="Code New Roman"/>
+              </w:rPr>
               <w:t>0x02</w:t>
             </w:r>
           </w:p>
         </w:tc>
         <w:tc>
           <w:tcPr>
-            <w:tcW w:w="1039" w:type="dxa"/>
-            <w:vAlign w:val="center"/>
-          </w:tcPr>
-          <w:p>
-            <w:pPr>
-              <w:jc w:val="center"/>
-            </w:pPr>
-            <w:r>
+            <w:tcW w:w="956" w:type="dxa"/>
+            <w:vAlign w:val="center"/>
+          </w:tcPr>
+          <w:p>
+            <w:pPr>
+              <w:jc w:val="center"/>
+              <w:rPr>
+                <w:rFonts w:ascii="Code New Roman" w:hAnsi="Code New Roman" w:cs="Code New Roman"/>
+              </w:rPr>
+            </w:pPr>
+            <w:r>
+              <w:rPr>
+                <w:rFonts w:ascii="Code New Roman" w:hAnsi="Code New Roman" w:cs="Code New Roman"/>
+              </w:rPr>
               <w:t>0x03</w:t>
             </w:r>
           </w:p>
         </w:tc>
         <w:tc>
           <w:tcPr>
-            <w:tcW w:w="1039" w:type="dxa"/>
-            <w:vAlign w:val="center"/>
-          </w:tcPr>
-          <w:p>
-            <w:pPr>
-              <w:jc w:val="center"/>
-            </w:pPr>
-            <w:r>
+            <w:tcW w:w="960" w:type="dxa"/>
+            <w:vAlign w:val="center"/>
+          </w:tcPr>
+          <w:p>
+            <w:pPr>
+              <w:jc w:val="center"/>
+              <w:rPr>
+                <w:rFonts w:ascii="Code New Roman" w:hAnsi="Code New Roman" w:cs="Code New Roman"/>
+              </w:rPr>
+            </w:pPr>
+            <w:r>
+              <w:rPr>
+                <w:rFonts w:ascii="Code New Roman" w:hAnsi="Code New Roman" w:cs="Code New Roman"/>
+              </w:rPr>
               <w:t>0x04</w:t>
             </w:r>
           </w:p>
         </w:tc>
         <w:tc>
           <w:tcPr>
-            <w:tcW w:w="1039" w:type="dxa"/>
-            <w:vAlign w:val="center"/>
-          </w:tcPr>
-          <w:p>
-            <w:pPr>
-              <w:jc w:val="center"/>
-            </w:pPr>
-            <w:r>
+            <w:tcW w:w="958" w:type="dxa"/>
+            <w:vAlign w:val="center"/>
+          </w:tcPr>
+          <w:p>
+            <w:pPr>
+              <w:jc w:val="center"/>
+              <w:rPr>
+                <w:rFonts w:ascii="Code New Roman" w:hAnsi="Code New Roman" w:cs="Code New Roman"/>
+              </w:rPr>
+            </w:pPr>
+            <w:r>
+              <w:rPr>
+                <w:rFonts w:ascii="Code New Roman" w:hAnsi="Code New Roman" w:cs="Code New Roman"/>
+              </w:rPr>
               <w:t>0x05</w:t>
             </w:r>
           </w:p>
         </w:tc>
         <w:tc>
           <w:tcPr>
-            <w:tcW w:w="1039" w:type="dxa"/>
-            <w:vAlign w:val="center"/>
-          </w:tcPr>
-          <w:p>
-            <w:pPr>
-              <w:jc w:val="center"/>
-            </w:pPr>
-            <w:r>
+            <w:tcW w:w="956" w:type="dxa"/>
+            <w:vAlign w:val="center"/>
+          </w:tcPr>
+          <w:p>
+            <w:pPr>
+              <w:jc w:val="center"/>
+              <w:rPr>
+                <w:rFonts w:ascii="Code New Roman" w:hAnsi="Code New Roman" w:cs="Code New Roman"/>
+              </w:rPr>
+            </w:pPr>
+            <w:r>
+              <w:rPr>
+                <w:rFonts w:ascii="Code New Roman" w:hAnsi="Code New Roman" w:cs="Code New Roman"/>
+              </w:rPr>
               <w:t>0x06</w:t>
             </w:r>
           </w:p>
         </w:tc>
         <w:tc>
           <w:tcPr>
-            <w:tcW w:w="1039" w:type="dxa"/>
-            <w:vAlign w:val="center"/>
-          </w:tcPr>
-          <w:p>
-            <w:pPr>
-              <w:jc w:val="center"/>
-            </w:pPr>
-            <w:r>
+            <w:tcW w:w="956" w:type="dxa"/>
+            <w:vAlign w:val="center"/>
+          </w:tcPr>
+          <w:p>
+            <w:pPr>
+              <w:jc w:val="center"/>
+              <w:rPr>
+                <w:rFonts w:ascii="Code New Roman" w:hAnsi="Code New Roman" w:cs="Code New Roman"/>
+              </w:rPr>
+            </w:pPr>
+            <w:r>
+              <w:rPr>
+                <w:rFonts w:ascii="Code New Roman" w:hAnsi="Code New Roman" w:cs="Code New Roman"/>
+              </w:rPr>
               <w:t>0x07</w:t>
             </w:r>
           </w:p>
@@ -2450,426 +2919,162 @@
       <w:tr>
         <w:tc>
           <w:tcPr>
-            <w:tcW w:w="1038" w:type="dxa"/>
-            <w:vAlign w:val="center"/>
-          </w:tcPr>
-          <w:p>
-            <w:pPr>
-              <w:jc w:val="center"/>
-            </w:pPr>
-          </w:p>
-          <w:p>
-            <w:pPr>
-              <w:jc w:val="center"/>
-            </w:pPr>
-            <w:r>
+            <w:tcW w:w="1007" w:type="dxa"/>
+            <w:vAlign w:val="center"/>
+          </w:tcPr>
+          <w:p>
+            <w:pPr>
+              <w:jc w:val="center"/>
+              <w:rPr>
+                <w:rFonts w:ascii="Code New Roman" w:hAnsi="Code New Roman" w:cs="Code New Roman"/>
+              </w:rPr>
+            </w:pPr>
+          </w:p>
+          <w:p>
+            <w:pPr>
+              <w:jc w:val="center"/>
+              <w:rPr>
+                <w:rFonts w:ascii="Code New Roman" w:hAnsi="Code New Roman" w:cs="Code New Roman"/>
+              </w:rPr>
+            </w:pPr>
+            <w:r>
+              <w:rPr>
+                <w:rFonts w:ascii="Code New Roman" w:hAnsi="Code New Roman" w:cs="Code New Roman"/>
+              </w:rPr>
               <w:t>0x00</w:t>
             </w:r>
           </w:p>
           <w:p>
             <w:pPr>
               <w:jc w:val="center"/>
-            </w:pPr>
-          </w:p>
-        </w:tc>
-        <w:tc>
-          <w:tcPr>
-            <w:tcW w:w="1039" w:type="dxa"/>
-            <w:vAlign w:val="center"/>
-          </w:tcPr>
-          <w:p>
-            <w:pPr>
-              <w:jc w:val="center"/>
-            </w:pPr>
-            <w:r>
-              <w:t>0x00: Request IFJR Temperature</w:t>
-            </w:r>
-          </w:p>
-          <w:p>
-            <w:pPr>
-              <w:jc w:val="center"/>
-            </w:pPr>
-            <w:r>
-              <w:t>0x01</w:t>
-            </w:r>
-            <w:r>
-              <w:t>:</w:t>
-            </w:r>
-          </w:p>
-          <w:p>
-            <w:pPr>
-              <w:jc w:val="center"/>
-            </w:pPr>
-            <w:r>
-              <w:t>Request IFHR Storage Temperature</w:t>
-            </w:r>
-          </w:p>
-        </w:tc>
-        <w:tc>
-          <w:tcPr>
-            <w:tcW w:w="1039" w:type="dxa"/>
+              <w:rPr>
+                <w:rFonts w:ascii="Code New Roman" w:hAnsi="Code New Roman" w:cs="Code New Roman"/>
+              </w:rPr>
+            </w:pPr>
+          </w:p>
+        </w:tc>
+        <w:tc>
+          <w:tcPr>
+            <w:tcW w:w="1660" w:type="dxa"/>
+            <w:vAlign w:val="center"/>
+          </w:tcPr>
+          <w:p>
+            <w:pPr>
+              <w:jc w:val="center"/>
+              <w:rPr>
+                <w:rFonts w:ascii="Code New Roman" w:hAnsi="Code New Roman" w:cs="Code New Roman"/>
+              </w:rPr>
+            </w:pPr>
+            <w:r>
+              <w:rPr>
+                <w:rFonts w:ascii="Code New Roman" w:hAnsi="Code New Roman" w:cs="Code New Roman"/>
+              </w:rPr>
+              <w:t>Respective Temperature</w:t>
+            </w:r>
+          </w:p>
+        </w:tc>
+        <w:tc>
+          <w:tcPr>
+            <w:tcW w:w="941" w:type="dxa"/>
             <w:shd w:val="clear" w:color="auto" w:fill="595959" w:themeFill="text1" w:themeFillTint="A6"/>
             <w:vAlign w:val="center"/>
           </w:tcPr>
           <w:p>
             <w:pPr>
               <w:jc w:val="center"/>
-            </w:pPr>
-          </w:p>
-        </w:tc>
-        <w:tc>
-          <w:tcPr>
-            <w:tcW w:w="1039" w:type="dxa"/>
+              <w:rPr>
+                <w:rFonts w:ascii="Code New Roman" w:hAnsi="Code New Roman" w:cs="Code New Roman"/>
+              </w:rPr>
+            </w:pPr>
+          </w:p>
+        </w:tc>
+        <w:tc>
+          <w:tcPr>
+            <w:tcW w:w="956" w:type="dxa"/>
             <w:shd w:val="clear" w:color="auto" w:fill="595959" w:themeFill="text1" w:themeFillTint="A6"/>
             <w:vAlign w:val="center"/>
           </w:tcPr>
           <w:p>
             <w:pPr>
               <w:jc w:val="center"/>
-            </w:pPr>
-          </w:p>
-        </w:tc>
-        <w:tc>
-          <w:tcPr>
-            <w:tcW w:w="1039" w:type="dxa"/>
+              <w:rPr>
+                <w:rFonts w:ascii="Code New Roman" w:hAnsi="Code New Roman" w:cs="Code New Roman"/>
+              </w:rPr>
+            </w:pPr>
+          </w:p>
+        </w:tc>
+        <w:tc>
+          <w:tcPr>
+            <w:tcW w:w="956" w:type="dxa"/>
             <w:shd w:val="clear" w:color="auto" w:fill="595959" w:themeFill="text1" w:themeFillTint="A6"/>
             <w:vAlign w:val="center"/>
           </w:tcPr>
           <w:p>
             <w:pPr>
               <w:jc w:val="center"/>
-            </w:pPr>
-          </w:p>
-        </w:tc>
-        <w:tc>
-          <w:tcPr>
-            <w:tcW w:w="1039" w:type="dxa"/>
+              <w:rPr>
+                <w:rFonts w:ascii="Code New Roman" w:hAnsi="Code New Roman" w:cs="Code New Roman"/>
+              </w:rPr>
+            </w:pPr>
+          </w:p>
+        </w:tc>
+        <w:tc>
+          <w:tcPr>
+            <w:tcW w:w="960" w:type="dxa"/>
             <w:shd w:val="clear" w:color="auto" w:fill="595959" w:themeFill="text1" w:themeFillTint="A6"/>
             <w:vAlign w:val="center"/>
           </w:tcPr>
           <w:p>
             <w:pPr>
               <w:jc w:val="center"/>
-            </w:pPr>
-          </w:p>
-        </w:tc>
-        <w:tc>
-          <w:tcPr>
-            <w:tcW w:w="1039" w:type="dxa"/>
+              <w:rPr>
+                <w:rFonts w:ascii="Code New Roman" w:hAnsi="Code New Roman" w:cs="Code New Roman"/>
+              </w:rPr>
+            </w:pPr>
+          </w:p>
+        </w:tc>
+        <w:tc>
+          <w:tcPr>
+            <w:tcW w:w="958" w:type="dxa"/>
             <w:shd w:val="clear" w:color="auto" w:fill="595959" w:themeFill="text1" w:themeFillTint="A6"/>
             <w:vAlign w:val="center"/>
           </w:tcPr>
           <w:p>
             <w:pPr>
               <w:jc w:val="center"/>
-            </w:pPr>
-          </w:p>
-        </w:tc>
-        <w:tc>
-          <w:tcPr>
-            <w:tcW w:w="1039" w:type="dxa"/>
+              <w:rPr>
+                <w:rFonts w:ascii="Code New Roman" w:hAnsi="Code New Roman" w:cs="Code New Roman"/>
+              </w:rPr>
+            </w:pPr>
+          </w:p>
+        </w:tc>
+        <w:tc>
+          <w:tcPr>
+            <w:tcW w:w="956" w:type="dxa"/>
             <w:shd w:val="clear" w:color="auto" w:fill="595959" w:themeFill="text1" w:themeFillTint="A6"/>
             <w:vAlign w:val="center"/>
           </w:tcPr>
           <w:p>
             <w:pPr>
               <w:jc w:val="center"/>
-            </w:pPr>
-          </w:p>
-        </w:tc>
-        <w:tc>
-          <w:tcPr>
-            <w:tcW w:w="1039" w:type="dxa"/>
+              <w:rPr>
+                <w:rFonts w:ascii="Code New Roman" w:hAnsi="Code New Roman" w:cs="Code New Roman"/>
+              </w:rPr>
+            </w:pPr>
+          </w:p>
+        </w:tc>
+        <w:tc>
+          <w:tcPr>
+            <w:tcW w:w="956" w:type="dxa"/>
             <w:shd w:val="clear" w:color="auto" w:fill="595959" w:themeFill="text1" w:themeFillTint="A6"/>
             <w:vAlign w:val="center"/>
           </w:tcPr>
           <w:p>
             <w:pPr>
               <w:jc w:val="center"/>
-            </w:pPr>
-          </w:p>
-        </w:tc>
-      </w:tr>
-    </w:tbl>
-    <w:p>
-      <w:pPr>
-        <w:pStyle w:val="Heading3"/>
-      </w:pPr>
-      <w:bookmarkStart w:id="5" w:name="_Toc523164750"/>
-      <w:r>
-        <w:t>2.1.2 Response</w:t>
-      </w:r>
-      <w:bookmarkEnd w:id="5"/>
-    </w:p>
-    <w:p>
-      <w:r>
-        <w:t xml:space="preserve">The IFJR responds with </w:t>
-      </w:r>
-      <w:r>
-        <w:t>an 8b signed integer with 1°C/LSB.</w:t>
-      </w:r>
-    </w:p>
-    <w:tbl>
-      <w:tblPr>
-        <w:tblStyle w:val="TableGrid"/>
-        <w:tblW w:w="0" w:type="auto"/>
-        <w:tblLook w:val="04A0" w:firstRow="1" w:lastRow="0" w:firstColumn="1" w:lastColumn="0" w:noHBand="0" w:noVBand="1"/>
-      </w:tblPr>
-      <w:tblGrid>
-        <w:gridCol w:w="1007"/>
-        <w:gridCol w:w="1660"/>
-        <w:gridCol w:w="941"/>
-        <w:gridCol w:w="956"/>
-        <w:gridCol w:w="956"/>
-        <w:gridCol w:w="960"/>
-        <w:gridCol w:w="958"/>
-        <w:gridCol w:w="956"/>
-        <w:gridCol w:w="956"/>
-      </w:tblGrid>
-      <w:tr>
-        <w:tc>
-          <w:tcPr>
-            <w:tcW w:w="1038" w:type="dxa"/>
-          </w:tcPr>
-          <w:p>
-            <w:r>
-              <w:t>Byte Offset</w:t>
-            </w:r>
-          </w:p>
-        </w:tc>
-        <w:tc>
-          <w:tcPr>
-            <w:tcW w:w="1039" w:type="dxa"/>
-            <w:vAlign w:val="center"/>
-          </w:tcPr>
-          <w:p>
-            <w:pPr>
-              <w:jc w:val="center"/>
-            </w:pPr>
-            <w:r>
-              <w:t>0x00</w:t>
-            </w:r>
-          </w:p>
-        </w:tc>
-        <w:tc>
-          <w:tcPr>
-            <w:tcW w:w="1039" w:type="dxa"/>
-            <w:vAlign w:val="center"/>
-          </w:tcPr>
-          <w:p>
-            <w:pPr>
-              <w:jc w:val="center"/>
-            </w:pPr>
-            <w:r>
-              <w:t>0x01</w:t>
-            </w:r>
-          </w:p>
-        </w:tc>
-        <w:tc>
-          <w:tcPr>
-            <w:tcW w:w="1039" w:type="dxa"/>
-            <w:vAlign w:val="center"/>
-          </w:tcPr>
-          <w:p>
-            <w:pPr>
-              <w:jc w:val="center"/>
-            </w:pPr>
-            <w:r>
-              <w:t>0x02</w:t>
-            </w:r>
-          </w:p>
-        </w:tc>
-        <w:tc>
-          <w:tcPr>
-            <w:tcW w:w="1039" w:type="dxa"/>
-            <w:vAlign w:val="center"/>
-          </w:tcPr>
-          <w:p>
-            <w:pPr>
-              <w:jc w:val="center"/>
-            </w:pPr>
-            <w:r>
-              <w:t>0x03</w:t>
-            </w:r>
-          </w:p>
-        </w:tc>
-        <w:tc>
-          <w:tcPr>
-            <w:tcW w:w="1039" w:type="dxa"/>
-            <w:vAlign w:val="center"/>
-          </w:tcPr>
-          <w:p>
-            <w:pPr>
-              <w:jc w:val="center"/>
-            </w:pPr>
-            <w:r>
-              <w:t>0x04</w:t>
-            </w:r>
-          </w:p>
-        </w:tc>
-        <w:tc>
-          <w:tcPr>
-            <w:tcW w:w="1039" w:type="dxa"/>
-            <w:vAlign w:val="center"/>
-          </w:tcPr>
-          <w:p>
-            <w:pPr>
-              <w:jc w:val="center"/>
-            </w:pPr>
-            <w:r>
-              <w:t>0x05</w:t>
-            </w:r>
-          </w:p>
-        </w:tc>
-        <w:tc>
-          <w:tcPr>
-            <w:tcW w:w="1039" w:type="dxa"/>
-            <w:vAlign w:val="center"/>
-          </w:tcPr>
-          <w:p>
-            <w:pPr>
-              <w:jc w:val="center"/>
-            </w:pPr>
-            <w:r>
-              <w:t>0x06</w:t>
-            </w:r>
-          </w:p>
-        </w:tc>
-        <w:tc>
-          <w:tcPr>
-            <w:tcW w:w="1039" w:type="dxa"/>
-            <w:vAlign w:val="center"/>
-          </w:tcPr>
-          <w:p>
-            <w:pPr>
-              <w:jc w:val="center"/>
-            </w:pPr>
-            <w:r>
-              <w:t>0x07</w:t>
-            </w:r>
-          </w:p>
-        </w:tc>
-      </w:tr>
-      <w:tr>
-        <w:tc>
-          <w:tcPr>
-            <w:tcW w:w="1038" w:type="dxa"/>
-            <w:vAlign w:val="center"/>
-          </w:tcPr>
-          <w:p>
-            <w:pPr>
-              <w:jc w:val="center"/>
-            </w:pPr>
-          </w:p>
-          <w:p>
-            <w:pPr>
-              <w:jc w:val="center"/>
-            </w:pPr>
-            <w:r>
-              <w:t>0x00</w:t>
-            </w:r>
-          </w:p>
-          <w:p>
-            <w:pPr>
-              <w:jc w:val="center"/>
-            </w:pPr>
-          </w:p>
-        </w:tc>
-        <w:tc>
-          <w:tcPr>
-            <w:tcW w:w="1039" w:type="dxa"/>
-            <w:vAlign w:val="center"/>
-          </w:tcPr>
-          <w:p>
-            <w:pPr>
-              <w:jc w:val="center"/>
-            </w:pPr>
-            <w:r>
-              <w:t>Respective Temperature</w:t>
-            </w:r>
-          </w:p>
-        </w:tc>
-        <w:tc>
-          <w:tcPr>
-            <w:tcW w:w="1039" w:type="dxa"/>
-            <w:shd w:val="clear" w:color="auto" w:fill="595959" w:themeFill="text1" w:themeFillTint="A6"/>
-            <w:vAlign w:val="center"/>
-          </w:tcPr>
-          <w:p>
-            <w:pPr>
-              <w:jc w:val="center"/>
-            </w:pPr>
-          </w:p>
-        </w:tc>
-        <w:tc>
-          <w:tcPr>
-            <w:tcW w:w="1039" w:type="dxa"/>
-            <w:shd w:val="clear" w:color="auto" w:fill="595959" w:themeFill="text1" w:themeFillTint="A6"/>
-            <w:vAlign w:val="center"/>
-          </w:tcPr>
-          <w:p>
-            <w:pPr>
-              <w:jc w:val="center"/>
-            </w:pPr>
-          </w:p>
-        </w:tc>
-        <w:tc>
-          <w:tcPr>
-            <w:tcW w:w="1039" w:type="dxa"/>
-            <w:shd w:val="clear" w:color="auto" w:fill="595959" w:themeFill="text1" w:themeFillTint="A6"/>
-            <w:vAlign w:val="center"/>
-          </w:tcPr>
-          <w:p>
-            <w:pPr>
-              <w:jc w:val="center"/>
-            </w:pPr>
-          </w:p>
-        </w:tc>
-        <w:tc>
-          <w:tcPr>
-            <w:tcW w:w="1039" w:type="dxa"/>
-            <w:shd w:val="clear" w:color="auto" w:fill="595959" w:themeFill="text1" w:themeFillTint="A6"/>
-            <w:vAlign w:val="center"/>
-          </w:tcPr>
-          <w:p>
-            <w:pPr>
-              <w:jc w:val="center"/>
-            </w:pPr>
-          </w:p>
-        </w:tc>
-        <w:tc>
-          <w:tcPr>
-            <w:tcW w:w="1039" w:type="dxa"/>
-            <w:shd w:val="clear" w:color="auto" w:fill="595959" w:themeFill="text1" w:themeFillTint="A6"/>
-            <w:vAlign w:val="center"/>
-          </w:tcPr>
-          <w:p>
-            <w:pPr>
-              <w:jc w:val="center"/>
-            </w:pPr>
-          </w:p>
-        </w:tc>
-        <w:tc>
-          <w:tcPr>
-            <w:tcW w:w="1039" w:type="dxa"/>
-            <w:shd w:val="clear" w:color="auto" w:fill="595959" w:themeFill="text1" w:themeFillTint="A6"/>
-            <w:vAlign w:val="center"/>
-          </w:tcPr>
-          <w:p>
-            <w:pPr>
-              <w:jc w:val="center"/>
-            </w:pPr>
-          </w:p>
-        </w:tc>
-        <w:tc>
-          <w:tcPr>
-            <w:tcW w:w="1039" w:type="dxa"/>
-            <w:shd w:val="clear" w:color="auto" w:fill="595959" w:themeFill="text1" w:themeFillTint="A6"/>
-            <w:vAlign w:val="center"/>
-          </w:tcPr>
-          <w:p>
-            <w:pPr>
-              <w:jc w:val="center"/>
+              <w:rPr>
+                <w:rFonts w:ascii="Code New Roman" w:hAnsi="Code New Roman" w:cs="Code New Roman"/>
+              </w:rPr>
             </w:pPr>
           </w:p>
         </w:tc>
@@ -2914,15 +3119,15 @@
         <w:tblLook w:val="04A0" w:firstRow="1" w:lastRow="0" w:firstColumn="1" w:lastColumn="0" w:noHBand="0" w:noVBand="1"/>
       </w:tblPr>
       <w:tblGrid>
+        <w:gridCol w:w="1036"/>
+        <w:gridCol w:w="1063"/>
         <w:gridCol w:w="1035"/>
-        <w:gridCol w:w="1087"/>
-        <w:gridCol w:w="1030"/>
-        <w:gridCol w:w="1033"/>
-        <w:gridCol w:w="1033"/>
-        <w:gridCol w:w="1033"/>
-        <w:gridCol w:w="1033"/>
-        <w:gridCol w:w="1033"/>
-        <w:gridCol w:w="1033"/>
+        <w:gridCol w:w="1036"/>
+        <w:gridCol w:w="1036"/>
+        <w:gridCol w:w="1036"/>
+        <w:gridCol w:w="1036"/>
+        <w:gridCol w:w="1036"/>
+        <w:gridCol w:w="1036"/>
       </w:tblGrid>
       <w:tr>
         <w:tc>
@@ -2930,7 +3135,15 @@
             <w:tcW w:w="1038" w:type="dxa"/>
           </w:tcPr>
           <w:p>
-            <w:r>
+            <w:pPr>
+              <w:rPr>
+                <w:rFonts w:ascii="Code New Roman" w:hAnsi="Code New Roman" w:cs="Code New Roman"/>
+              </w:rPr>
+            </w:pPr>
+            <w:r>
+              <w:rPr>
+                <w:rFonts w:ascii="Code New Roman" w:hAnsi="Code New Roman" w:cs="Code New Roman"/>
+              </w:rPr>
               <w:t>Byte Offset</w:t>
             </w:r>
           </w:p>
@@ -2943,8 +3156,14 @@
           <w:p>
             <w:pPr>
               <w:jc w:val="center"/>
-            </w:pPr>
-            <w:r>
+              <w:rPr>
+                <w:rFonts w:ascii="Code New Roman" w:hAnsi="Code New Roman" w:cs="Code New Roman"/>
+              </w:rPr>
+            </w:pPr>
+            <w:r>
+              <w:rPr>
+                <w:rFonts w:ascii="Code New Roman" w:hAnsi="Code New Roman" w:cs="Code New Roman"/>
+              </w:rPr>
               <w:t>0x00</w:t>
             </w:r>
           </w:p>
@@ -2957,8 +3176,14 @@
           <w:p>
             <w:pPr>
               <w:jc w:val="center"/>
-            </w:pPr>
-            <w:r>
+              <w:rPr>
+                <w:rFonts w:ascii="Code New Roman" w:hAnsi="Code New Roman" w:cs="Code New Roman"/>
+              </w:rPr>
+            </w:pPr>
+            <w:r>
+              <w:rPr>
+                <w:rFonts w:ascii="Code New Roman" w:hAnsi="Code New Roman" w:cs="Code New Roman"/>
+              </w:rPr>
               <w:t>0x01</w:t>
             </w:r>
           </w:p>
@@ -2971,8 +3196,14 @@
           <w:p>
             <w:pPr>
               <w:jc w:val="center"/>
-            </w:pPr>
-            <w:r>
+              <w:rPr>
+                <w:rFonts w:ascii="Code New Roman" w:hAnsi="Code New Roman" w:cs="Code New Roman"/>
+              </w:rPr>
+            </w:pPr>
+            <w:r>
+              <w:rPr>
+                <w:rFonts w:ascii="Code New Roman" w:hAnsi="Code New Roman" w:cs="Code New Roman"/>
+              </w:rPr>
               <w:t>0x02</w:t>
             </w:r>
           </w:p>
@@ -2985,8 +3216,14 @@
           <w:p>
             <w:pPr>
               <w:jc w:val="center"/>
-            </w:pPr>
-            <w:r>
+              <w:rPr>
+                <w:rFonts w:ascii="Code New Roman" w:hAnsi="Code New Roman" w:cs="Code New Roman"/>
+              </w:rPr>
+            </w:pPr>
+            <w:r>
+              <w:rPr>
+                <w:rFonts w:ascii="Code New Roman" w:hAnsi="Code New Roman" w:cs="Code New Roman"/>
+              </w:rPr>
               <w:t>0x03</w:t>
             </w:r>
           </w:p>
@@ -2999,8 +3236,14 @@
           <w:p>
             <w:pPr>
               <w:jc w:val="center"/>
-            </w:pPr>
-            <w:r>
+              <w:rPr>
+                <w:rFonts w:ascii="Code New Roman" w:hAnsi="Code New Roman" w:cs="Code New Roman"/>
+              </w:rPr>
+            </w:pPr>
+            <w:r>
+              <w:rPr>
+                <w:rFonts w:ascii="Code New Roman" w:hAnsi="Code New Roman" w:cs="Code New Roman"/>
+              </w:rPr>
               <w:t>0x04</w:t>
             </w:r>
           </w:p>
@@ -3013,8 +3256,14 @@
           <w:p>
             <w:pPr>
               <w:jc w:val="center"/>
-            </w:pPr>
-            <w:r>
+              <w:rPr>
+                <w:rFonts w:ascii="Code New Roman" w:hAnsi="Code New Roman" w:cs="Code New Roman"/>
+              </w:rPr>
+            </w:pPr>
+            <w:r>
+              <w:rPr>
+                <w:rFonts w:ascii="Code New Roman" w:hAnsi="Code New Roman" w:cs="Code New Roman"/>
+              </w:rPr>
               <w:t>0x05</w:t>
             </w:r>
           </w:p>
@@ -3027,8 +3276,14 @@
           <w:p>
             <w:pPr>
               <w:jc w:val="center"/>
-            </w:pPr>
-            <w:r>
+              <w:rPr>
+                <w:rFonts w:ascii="Code New Roman" w:hAnsi="Code New Roman" w:cs="Code New Roman"/>
+              </w:rPr>
+            </w:pPr>
+            <w:r>
+              <w:rPr>
+                <w:rFonts w:ascii="Code New Roman" w:hAnsi="Code New Roman" w:cs="Code New Roman"/>
+              </w:rPr>
               <w:t>0x06</w:t>
             </w:r>
           </w:p>
@@ -3041,8 +3296,14 @@
           <w:p>
             <w:pPr>
               <w:jc w:val="center"/>
-            </w:pPr>
-            <w:r>
+              <w:rPr>
+                <w:rFonts w:ascii="Code New Roman" w:hAnsi="Code New Roman" w:cs="Code New Roman"/>
+              </w:rPr>
+            </w:pPr>
+            <w:r>
+              <w:rPr>
+                <w:rFonts w:ascii="Code New Roman" w:hAnsi="Code New Roman" w:cs="Code New Roman"/>
+              </w:rPr>
               <w:t>0x07</w:t>
             </w:r>
           </w:p>
@@ -3057,19 +3318,31 @@
           <w:p>
             <w:pPr>
               <w:jc w:val="center"/>
-            </w:pPr>
-          </w:p>
-          <w:p>
-            <w:pPr>
-              <w:jc w:val="center"/>
-            </w:pPr>
-            <w:r>
+              <w:rPr>
+                <w:rFonts w:ascii="Code New Roman" w:hAnsi="Code New Roman" w:cs="Code New Roman"/>
+              </w:rPr>
+            </w:pPr>
+          </w:p>
+          <w:p>
+            <w:pPr>
+              <w:jc w:val="center"/>
+              <w:rPr>
+                <w:rFonts w:ascii="Code New Roman" w:hAnsi="Code New Roman" w:cs="Code New Roman"/>
+              </w:rPr>
+            </w:pPr>
+            <w:r>
+              <w:rPr>
+                <w:rFonts w:ascii="Code New Roman" w:hAnsi="Code New Roman" w:cs="Code New Roman"/>
+              </w:rPr>
               <w:t>0x00</w:t>
             </w:r>
           </w:p>
           <w:p>
             <w:pPr>
               <w:jc w:val="center"/>
+              <w:rPr>
+                <w:rFonts w:ascii="Code New Roman" w:hAnsi="Code New Roman" w:cs="Code New Roman"/>
+              </w:rPr>
             </w:pPr>
           </w:p>
         </w:tc>
@@ -3081,15 +3354,16 @@
           <w:p>
             <w:pPr>
               <w:jc w:val="center"/>
-            </w:pPr>
-            <w:r>
+              <w:rPr>
+                <w:rFonts w:ascii="Code New Roman" w:hAnsi="Code New Roman" w:cs="Code New Roman"/>
+              </w:rPr>
+            </w:pPr>
+            <w:r>
+              <w:rPr>
+                <w:rFonts w:ascii="Code New Roman" w:hAnsi="Code New Roman" w:cs="Code New Roman"/>
+              </w:rPr>
               <w:t>0x02: Request Storage Used</w:t>
             </w:r>
-          </w:p>
-          <w:p>
-            <w:pPr>
-              <w:jc w:val="center"/>
-            </w:pPr>
           </w:p>
         </w:tc>
         <w:tc>
@@ -3101,6 +3375,9 @@
           <w:p>
             <w:pPr>
               <w:jc w:val="center"/>
+              <w:rPr>
+                <w:rFonts w:ascii="Code New Roman" w:hAnsi="Code New Roman" w:cs="Code New Roman"/>
+              </w:rPr>
             </w:pPr>
           </w:p>
         </w:tc>
@@ -3113,6 +3390,9 @@
           <w:p>
             <w:pPr>
               <w:jc w:val="center"/>
+              <w:rPr>
+                <w:rFonts w:ascii="Code New Roman" w:hAnsi="Code New Roman" w:cs="Code New Roman"/>
+              </w:rPr>
             </w:pPr>
           </w:p>
         </w:tc>
@@ -3125,6 +3405,9 @@
           <w:p>
             <w:pPr>
               <w:jc w:val="center"/>
+              <w:rPr>
+                <w:rFonts w:ascii="Code New Roman" w:hAnsi="Code New Roman" w:cs="Code New Roman"/>
+              </w:rPr>
             </w:pPr>
           </w:p>
         </w:tc>
@@ -3137,6 +3420,9 @@
           <w:p>
             <w:pPr>
               <w:jc w:val="center"/>
+              <w:rPr>
+                <w:rFonts w:ascii="Code New Roman" w:hAnsi="Code New Roman" w:cs="Code New Roman"/>
+              </w:rPr>
             </w:pPr>
           </w:p>
         </w:tc>
@@ -3149,6 +3435,9 @@
           <w:p>
             <w:pPr>
               <w:jc w:val="center"/>
+              <w:rPr>
+                <w:rFonts w:ascii="Code New Roman" w:hAnsi="Code New Roman" w:cs="Code New Roman"/>
+              </w:rPr>
             </w:pPr>
           </w:p>
         </w:tc>
@@ -3161,6 +3450,9 @@
           <w:p>
             <w:pPr>
               <w:jc w:val="center"/>
+              <w:rPr>
+                <w:rFonts w:ascii="Code New Roman" w:hAnsi="Code New Roman" w:cs="Code New Roman"/>
+              </w:rPr>
             </w:pPr>
           </w:p>
         </w:tc>
@@ -3173,6 +3465,9 @@
           <w:p>
             <w:pPr>
               <w:jc w:val="center"/>
+              <w:rPr>
+                <w:rFonts w:ascii="Code New Roman" w:hAnsi="Code New Roman" w:cs="Code New Roman"/>
+              </w:rPr>
             </w:pPr>
           </w:p>
         </w:tc>
@@ -3235,7 +3530,15 @@
             <w:tcW w:w="1007" w:type="dxa"/>
           </w:tcPr>
           <w:p>
-            <w:r>
+            <w:pPr>
+              <w:rPr>
+                <w:rFonts w:ascii="Code New Roman" w:hAnsi="Code New Roman" w:cs="Code New Roman"/>
+              </w:rPr>
+            </w:pPr>
+            <w:r>
+              <w:rPr>
+                <w:rFonts w:ascii="Code New Roman" w:hAnsi="Code New Roman" w:cs="Code New Roman"/>
+              </w:rPr>
               <w:t>Byte Offset</w:t>
             </w:r>
           </w:p>
@@ -3248,8 +3551,14 @@
           <w:p>
             <w:pPr>
               <w:jc w:val="center"/>
-            </w:pPr>
-            <w:r>
+              <w:rPr>
+                <w:rFonts w:ascii="Code New Roman" w:hAnsi="Code New Roman" w:cs="Code New Roman"/>
+              </w:rPr>
+            </w:pPr>
+            <w:r>
+              <w:rPr>
+                <w:rFonts w:ascii="Code New Roman" w:hAnsi="Code New Roman" w:cs="Code New Roman"/>
+              </w:rPr>
               <w:t>0x00</w:t>
             </w:r>
           </w:p>
@@ -3262,8 +3571,14 @@
           <w:p>
             <w:pPr>
               <w:jc w:val="center"/>
-            </w:pPr>
-            <w:r>
+              <w:rPr>
+                <w:rFonts w:ascii="Code New Roman" w:hAnsi="Code New Roman" w:cs="Code New Roman"/>
+              </w:rPr>
+            </w:pPr>
+            <w:r>
+              <w:rPr>
+                <w:rFonts w:ascii="Code New Roman" w:hAnsi="Code New Roman" w:cs="Code New Roman"/>
+              </w:rPr>
               <w:t>0x01</w:t>
             </w:r>
           </w:p>
@@ -3276,8 +3591,14 @@
           <w:p>
             <w:pPr>
               <w:jc w:val="center"/>
-            </w:pPr>
-            <w:r>
+              <w:rPr>
+                <w:rFonts w:ascii="Code New Roman" w:hAnsi="Code New Roman" w:cs="Code New Roman"/>
+              </w:rPr>
+            </w:pPr>
+            <w:r>
+              <w:rPr>
+                <w:rFonts w:ascii="Code New Roman" w:hAnsi="Code New Roman" w:cs="Code New Roman"/>
+              </w:rPr>
               <w:t>0x02</w:t>
             </w:r>
           </w:p>
@@ -3290,8 +3611,14 @@
           <w:p>
             <w:pPr>
               <w:jc w:val="center"/>
-            </w:pPr>
-            <w:r>
+              <w:rPr>
+                <w:rFonts w:ascii="Code New Roman" w:hAnsi="Code New Roman" w:cs="Code New Roman"/>
+              </w:rPr>
+            </w:pPr>
+            <w:r>
+              <w:rPr>
+                <w:rFonts w:ascii="Code New Roman" w:hAnsi="Code New Roman" w:cs="Code New Roman"/>
+              </w:rPr>
               <w:t>0x03</w:t>
             </w:r>
           </w:p>
@@ -3304,8 +3631,14 @@
           <w:p>
             <w:pPr>
               <w:jc w:val="center"/>
-            </w:pPr>
-            <w:r>
+              <w:rPr>
+                <w:rFonts w:ascii="Code New Roman" w:hAnsi="Code New Roman" w:cs="Code New Roman"/>
+              </w:rPr>
+            </w:pPr>
+            <w:r>
+              <w:rPr>
+                <w:rFonts w:ascii="Code New Roman" w:hAnsi="Code New Roman" w:cs="Code New Roman"/>
+              </w:rPr>
               <w:t>0x04</w:t>
             </w:r>
           </w:p>
@@ -3318,8 +3651,14 @@
           <w:p>
             <w:pPr>
               <w:jc w:val="center"/>
-            </w:pPr>
-            <w:r>
+              <w:rPr>
+                <w:rFonts w:ascii="Code New Roman" w:hAnsi="Code New Roman" w:cs="Code New Roman"/>
+              </w:rPr>
+            </w:pPr>
+            <w:r>
+              <w:rPr>
+                <w:rFonts w:ascii="Code New Roman" w:hAnsi="Code New Roman" w:cs="Code New Roman"/>
+              </w:rPr>
               <w:t>0x05</w:t>
             </w:r>
           </w:p>
@@ -3332,8 +3671,14 @@
           <w:p>
             <w:pPr>
               <w:jc w:val="center"/>
-            </w:pPr>
-            <w:r>
+              <w:rPr>
+                <w:rFonts w:ascii="Code New Roman" w:hAnsi="Code New Roman" w:cs="Code New Roman"/>
+              </w:rPr>
+            </w:pPr>
+            <w:r>
+              <w:rPr>
+                <w:rFonts w:ascii="Code New Roman" w:hAnsi="Code New Roman" w:cs="Code New Roman"/>
+              </w:rPr>
               <w:t>0x06</w:t>
             </w:r>
           </w:p>
@@ -3346,8 +3691,14 @@
           <w:p>
             <w:pPr>
               <w:jc w:val="center"/>
-            </w:pPr>
-            <w:r>
+              <w:rPr>
+                <w:rFonts w:ascii="Code New Roman" w:hAnsi="Code New Roman" w:cs="Code New Roman"/>
+              </w:rPr>
+            </w:pPr>
+            <w:r>
+              <w:rPr>
+                <w:rFonts w:ascii="Code New Roman" w:hAnsi="Code New Roman" w:cs="Code New Roman"/>
+              </w:rPr>
               <w:t>0x07</w:t>
             </w:r>
           </w:p>
@@ -3362,19 +3713,31 @@
           <w:p>
             <w:pPr>
               <w:jc w:val="center"/>
-            </w:pPr>
-          </w:p>
-          <w:p>
-            <w:pPr>
-              <w:jc w:val="center"/>
-            </w:pPr>
-            <w:r>
+              <w:rPr>
+                <w:rFonts w:ascii="Code New Roman" w:hAnsi="Code New Roman" w:cs="Code New Roman"/>
+              </w:rPr>
+            </w:pPr>
+          </w:p>
+          <w:p>
+            <w:pPr>
+              <w:jc w:val="center"/>
+              <w:rPr>
+                <w:rFonts w:ascii="Code New Roman" w:hAnsi="Code New Roman" w:cs="Code New Roman"/>
+              </w:rPr>
+            </w:pPr>
+            <w:r>
+              <w:rPr>
+                <w:rFonts w:ascii="Code New Roman" w:hAnsi="Code New Roman" w:cs="Code New Roman"/>
+              </w:rPr>
               <w:t>0x00</w:t>
             </w:r>
           </w:p>
           <w:p>
             <w:pPr>
               <w:jc w:val="center"/>
+              <w:rPr>
+                <w:rFonts w:ascii="Code New Roman" w:hAnsi="Code New Roman" w:cs="Code New Roman"/>
+              </w:rPr>
             </w:pPr>
           </w:p>
         </w:tc>
@@ -3388,8 +3751,14 @@
           <w:p>
             <w:pPr>
               <w:jc w:val="center"/>
-            </w:pPr>
-            <w:r>
+              <w:rPr>
+                <w:rFonts w:ascii="Code New Roman" w:hAnsi="Code New Roman" w:cs="Code New Roman"/>
+              </w:rPr>
+            </w:pPr>
+            <w:r>
+              <w:rPr>
+                <w:rFonts w:ascii="Code New Roman" w:hAnsi="Code New Roman" w:cs="Code New Roman"/>
+              </w:rPr>
               <w:t>Bytes Used</w:t>
             </w:r>
           </w:p>
@@ -3403,6 +3772,9 @@
           <w:p>
             <w:pPr>
               <w:jc w:val="center"/>
+              <w:rPr>
+                <w:rFonts w:ascii="Code New Roman" w:hAnsi="Code New Roman" w:cs="Code New Roman"/>
+              </w:rPr>
             </w:pPr>
           </w:p>
         </w:tc>
@@ -3415,6 +3787,9 @@
           <w:p>
             <w:pPr>
               <w:jc w:val="center"/>
+              <w:rPr>
+                <w:rFonts w:ascii="Code New Roman" w:hAnsi="Code New Roman" w:cs="Code New Roman"/>
+              </w:rPr>
             </w:pPr>
           </w:p>
         </w:tc>
@@ -3427,6 +3802,9 @@
           <w:p>
             <w:pPr>
               <w:jc w:val="center"/>
+              <w:rPr>
+                <w:rFonts w:ascii="Code New Roman" w:hAnsi="Code New Roman" w:cs="Code New Roman"/>
+              </w:rPr>
             </w:pPr>
           </w:p>
         </w:tc>
@@ -3439,6 +3817,9 @@
           <w:p>
             <w:pPr>
               <w:jc w:val="center"/>
+              <w:rPr>
+                <w:rFonts w:ascii="Code New Roman" w:hAnsi="Code New Roman" w:cs="Code New Roman"/>
+              </w:rPr>
             </w:pPr>
           </w:p>
         </w:tc>
@@ -3507,7 +3888,15 @@
             <w:tcW w:w="994" w:type="dxa"/>
           </w:tcPr>
           <w:p>
-            <w:r>
+            <w:pPr>
+              <w:rPr>
+                <w:rFonts w:ascii="Code New Roman" w:hAnsi="Code New Roman" w:cs="Code New Roman"/>
+              </w:rPr>
+            </w:pPr>
+            <w:r>
+              <w:rPr>
+                <w:rFonts w:ascii="Code New Roman" w:hAnsi="Code New Roman" w:cs="Code New Roman"/>
+              </w:rPr>
               <w:t>Byte Offset</w:t>
             </w:r>
           </w:p>
@@ -3520,8 +3909,14 @@
           <w:p>
             <w:pPr>
               <w:jc w:val="center"/>
-            </w:pPr>
-            <w:r>
+              <w:rPr>
+                <w:rFonts w:ascii="Code New Roman" w:hAnsi="Code New Roman" w:cs="Code New Roman"/>
+              </w:rPr>
+            </w:pPr>
+            <w:r>
+              <w:rPr>
+                <w:rFonts w:ascii="Code New Roman" w:hAnsi="Code New Roman" w:cs="Code New Roman"/>
+              </w:rPr>
               <w:t>0x00</w:t>
             </w:r>
           </w:p>
@@ -3534,8 +3929,14 @@
           <w:p>
             <w:pPr>
               <w:jc w:val="center"/>
-            </w:pPr>
-            <w:r>
+              <w:rPr>
+                <w:rFonts w:ascii="Code New Roman" w:hAnsi="Code New Roman" w:cs="Code New Roman"/>
+              </w:rPr>
+            </w:pPr>
+            <w:r>
+              <w:rPr>
+                <w:rFonts w:ascii="Code New Roman" w:hAnsi="Code New Roman" w:cs="Code New Roman"/>
+              </w:rPr>
               <w:t>0x01</w:t>
             </w:r>
           </w:p>
@@ -3548,8 +3949,14 @@
           <w:p>
             <w:pPr>
               <w:jc w:val="center"/>
-            </w:pPr>
-            <w:r>
+              <w:rPr>
+                <w:rFonts w:ascii="Code New Roman" w:hAnsi="Code New Roman" w:cs="Code New Roman"/>
+              </w:rPr>
+            </w:pPr>
+            <w:r>
+              <w:rPr>
+                <w:rFonts w:ascii="Code New Roman" w:hAnsi="Code New Roman" w:cs="Code New Roman"/>
+              </w:rPr>
               <w:t>0x02</w:t>
             </w:r>
           </w:p>
@@ -3562,8 +3969,14 @@
           <w:p>
             <w:pPr>
               <w:jc w:val="center"/>
-            </w:pPr>
-            <w:r>
+              <w:rPr>
+                <w:rFonts w:ascii="Code New Roman" w:hAnsi="Code New Roman" w:cs="Code New Roman"/>
+              </w:rPr>
+            </w:pPr>
+            <w:r>
+              <w:rPr>
+                <w:rFonts w:ascii="Code New Roman" w:hAnsi="Code New Roman" w:cs="Code New Roman"/>
+              </w:rPr>
               <w:t>0x03</w:t>
             </w:r>
           </w:p>
@@ -3576,8 +3989,14 @@
           <w:p>
             <w:pPr>
               <w:jc w:val="center"/>
-            </w:pPr>
-            <w:r>
+              <w:rPr>
+                <w:rFonts w:ascii="Code New Roman" w:hAnsi="Code New Roman" w:cs="Code New Roman"/>
+              </w:rPr>
+            </w:pPr>
+            <w:r>
+              <w:rPr>
+                <w:rFonts w:ascii="Code New Roman" w:hAnsi="Code New Roman" w:cs="Code New Roman"/>
+              </w:rPr>
               <w:t>0x04</w:t>
             </w:r>
           </w:p>
@@ -3595,19 +4014,31 @@
           <w:p>
             <w:pPr>
               <w:jc w:val="center"/>
-            </w:pPr>
-          </w:p>
-          <w:p>
-            <w:pPr>
-              <w:jc w:val="center"/>
-            </w:pPr>
-            <w:r>
+              <w:rPr>
+                <w:rFonts w:ascii="Code New Roman" w:hAnsi="Code New Roman" w:cs="Code New Roman"/>
+              </w:rPr>
+            </w:pPr>
+          </w:p>
+          <w:p>
+            <w:pPr>
+              <w:jc w:val="center"/>
+              <w:rPr>
+                <w:rFonts w:ascii="Code New Roman" w:hAnsi="Code New Roman" w:cs="Code New Roman"/>
+              </w:rPr>
+            </w:pPr>
+            <w:r>
+              <w:rPr>
+                <w:rFonts w:ascii="Code New Roman" w:hAnsi="Code New Roman" w:cs="Code New Roman"/>
+              </w:rPr>
               <w:t>0x00</w:t>
             </w:r>
           </w:p>
           <w:p>
             <w:pPr>
               <w:jc w:val="center"/>
+              <w:rPr>
+                <w:rFonts w:ascii="Code New Roman" w:hAnsi="Code New Roman" w:cs="Code New Roman"/>
+              </w:rPr>
             </w:pPr>
           </w:p>
         </w:tc>
@@ -3619,8 +4050,14 @@
           <w:p>
             <w:pPr>
               <w:jc w:val="center"/>
-            </w:pPr>
-            <w:r>
+              <w:rPr>
+                <w:rFonts w:ascii="Code New Roman" w:hAnsi="Code New Roman" w:cs="Code New Roman"/>
+              </w:rPr>
+            </w:pPr>
+            <w:r>
+              <w:rPr>
+                <w:rFonts w:ascii="Code New Roman" w:hAnsi="Code New Roman" w:cs="Code New Roman"/>
+              </w:rPr>
               <w:t>0x03: Reprogram Command</w:t>
             </w:r>
           </w:p>
@@ -3634,64 +4071,112 @@
           <w:p>
             <w:pPr>
               <w:jc w:val="center"/>
-            </w:pPr>
-            <w:r>
+              <w:rPr>
+                <w:rFonts w:ascii="Code New Roman" w:hAnsi="Code New Roman" w:cs="Code New Roman"/>
+              </w:rPr>
+            </w:pPr>
+            <w:r>
+              <w:rPr>
+                <w:rFonts w:ascii="Code New Roman" w:hAnsi="Code New Roman" w:cs="Code New Roman"/>
+              </w:rPr>
               <w:t>0x00: ADCS</w:t>
             </w:r>
           </w:p>
           <w:p>
             <w:pPr>
               <w:jc w:val="center"/>
-            </w:pPr>
-            <w:r>
+              <w:rPr>
+                <w:rFonts w:ascii="Code New Roman" w:hAnsi="Code New Roman" w:cs="Code New Roman"/>
+              </w:rPr>
+            </w:pPr>
+            <w:r>
+              <w:rPr>
+                <w:rFonts w:ascii="Code New Roman" w:hAnsi="Code New Roman" w:cs="Code New Roman"/>
+              </w:rPr>
               <w:t>0x01: IFJR</w:t>
             </w:r>
           </w:p>
           <w:p>
             <w:pPr>
               <w:jc w:val="center"/>
-            </w:pPr>
-            <w:r>
+              <w:rPr>
+                <w:rFonts w:ascii="Code New Roman" w:hAnsi="Code New Roman" w:cs="Code New Roman"/>
+              </w:rPr>
+            </w:pPr>
+            <w:r>
+              <w:rPr>
+                <w:rFonts w:ascii="Code New Roman" w:hAnsi="Code New Roman" w:cs="Code New Roman"/>
+              </w:rPr>
               <w:t>0x02: IHU</w:t>
             </w:r>
           </w:p>
           <w:p>
             <w:pPr>
               <w:jc w:val="center"/>
-            </w:pPr>
-            <w:r>
+              <w:rPr>
+                <w:rFonts w:ascii="Code New Roman" w:hAnsi="Code New Roman" w:cs="Code New Roman"/>
+              </w:rPr>
+            </w:pPr>
+            <w:r>
+              <w:rPr>
+                <w:rFonts w:ascii="Code New Roman" w:hAnsi="Code New Roman" w:cs="Code New Roman"/>
+              </w:rPr>
               <w:t>0x03: PMIC</w:t>
             </w:r>
           </w:p>
           <w:p>
             <w:pPr>
               <w:jc w:val="center"/>
-            </w:pPr>
-            <w:r>
+              <w:rPr>
+                <w:rFonts w:ascii="Code New Roman" w:hAnsi="Code New Roman" w:cs="Code New Roman"/>
+              </w:rPr>
+            </w:pPr>
+            <w:r>
+              <w:rPr>
+                <w:rFonts w:ascii="Code New Roman" w:hAnsi="Code New Roman" w:cs="Code New Roman"/>
+              </w:rPr>
               <w:t>0x04: Comms</w:t>
             </w:r>
           </w:p>
           <w:p>
             <w:pPr>
               <w:jc w:val="center"/>
-            </w:pPr>
-            <w:r>
+              <w:rPr>
+                <w:rFonts w:ascii="Code New Roman" w:hAnsi="Code New Roman" w:cs="Code New Roman"/>
+              </w:rPr>
+            </w:pPr>
+            <w:r>
+              <w:rPr>
+                <w:rFonts w:ascii="Code New Roman" w:hAnsi="Code New Roman" w:cs="Code New Roman"/>
+              </w:rPr>
               <w:t>0x05: Payload 1</w:t>
             </w:r>
           </w:p>
           <w:p>
             <w:pPr>
               <w:jc w:val="center"/>
-            </w:pPr>
-            <w:r>
+              <w:rPr>
+                <w:rFonts w:ascii="Code New Roman" w:hAnsi="Code New Roman" w:cs="Code New Roman"/>
+              </w:rPr>
+            </w:pPr>
+            <w:r>
+              <w:rPr>
+                <w:rFonts w:ascii="Code New Roman" w:hAnsi="Code New Roman" w:cs="Code New Roman"/>
+              </w:rPr>
               <w:t>0x06: Payload 2</w:t>
             </w:r>
           </w:p>
           <w:p>
             <w:pPr>
               <w:jc w:val="center"/>
-            </w:pPr>
-            <w:r>
+              <w:rPr>
+                <w:rFonts w:ascii="Code New Roman" w:hAnsi="Code New Roman" w:cs="Code New Roman"/>
+              </w:rPr>
+            </w:pPr>
+            <w:r>
+              <w:rPr>
+                <w:rFonts w:ascii="Code New Roman" w:hAnsi="Code New Roman" w:cs="Code New Roman"/>
+              </w:rPr>
               <w:t>0x07: Payload 3</w:t>
             </w:r>
           </w:p>
@@ -3705,8 +4190,14 @@
           <w:p>
             <w:pPr>
               <w:jc w:val="center"/>
-            </w:pPr>
-            <w:r>
+              <w:rPr>
+                <w:rFonts w:ascii="Code New Roman" w:hAnsi="Code New Roman" w:cs="Code New Roman"/>
+              </w:rPr>
+            </w:pPr>
+            <w:r>
+              <w:rPr>
+                <w:rFonts w:ascii="Code New Roman" w:hAnsi="Code New Roman" w:cs="Code New Roman"/>
+              </w:rPr>
               <w:t>Major</w:t>
             </w:r>
           </w:p>
@@ -3720,8 +4211,14 @@
           <w:p>
             <w:pPr>
               <w:jc w:val="center"/>
-            </w:pPr>
-            <w:r>
+              <w:rPr>
+                <w:rFonts w:ascii="Code New Roman" w:hAnsi="Code New Roman" w:cs="Code New Roman"/>
+              </w:rPr>
+            </w:pPr>
+            <w:r>
+              <w:rPr>
+                <w:rFonts w:ascii="Code New Roman" w:hAnsi="Code New Roman" w:cs="Code New Roman"/>
+              </w:rPr>
               <w:t>Minor</w:t>
             </w:r>
           </w:p>
@@ -3734,8 +4231,14 @@
           <w:p>
             <w:pPr>
               <w:jc w:val="center"/>
-            </w:pPr>
-            <w:r>
+              <w:rPr>
+                <w:rFonts w:ascii="Code New Roman" w:hAnsi="Code New Roman" w:cs="Code New Roman"/>
+              </w:rPr>
+            </w:pPr>
+            <w:r>
+              <w:rPr>
+                <w:rFonts w:ascii="Code New Roman" w:hAnsi="Code New Roman" w:cs="Code New Roman"/>
+              </w:rPr>
               <w:t>Patch</w:t>
             </w:r>
           </w:p>
@@ -3792,7 +4295,15 @@
             <w:tcW w:w="1038" w:type="dxa"/>
           </w:tcPr>
           <w:p>
-            <w:r>
+            <w:pPr>
+              <w:rPr>
+                <w:rFonts w:ascii="Code New Roman" w:hAnsi="Code New Roman" w:cs="Code New Roman"/>
+              </w:rPr>
+            </w:pPr>
+            <w:r>
+              <w:rPr>
+                <w:rFonts w:ascii="Code New Roman" w:hAnsi="Code New Roman" w:cs="Code New Roman"/>
+              </w:rPr>
               <w:t>Byte Offset</w:t>
             </w:r>
           </w:p>
@@ -3805,8 +4316,14 @@
           <w:p>
             <w:pPr>
               <w:jc w:val="center"/>
-            </w:pPr>
-            <w:r>
+              <w:rPr>
+                <w:rFonts w:ascii="Code New Roman" w:hAnsi="Code New Roman" w:cs="Code New Roman"/>
+              </w:rPr>
+            </w:pPr>
+            <w:r>
+              <w:rPr>
+                <w:rFonts w:ascii="Code New Roman" w:hAnsi="Code New Roman" w:cs="Code New Roman"/>
+              </w:rPr>
               <w:t>0x00</w:t>
             </w:r>
           </w:p>
@@ -3819,8 +4336,14 @@
           <w:p>
             <w:pPr>
               <w:jc w:val="center"/>
-            </w:pPr>
-            <w:r>
+              <w:rPr>
+                <w:rFonts w:ascii="Code New Roman" w:hAnsi="Code New Roman" w:cs="Code New Roman"/>
+              </w:rPr>
+            </w:pPr>
+            <w:r>
+              <w:rPr>
+                <w:rFonts w:ascii="Code New Roman" w:hAnsi="Code New Roman" w:cs="Code New Roman"/>
+              </w:rPr>
               <w:t>0x01</w:t>
             </w:r>
           </w:p>
@@ -3833,8 +4356,14 @@
           <w:p>
             <w:pPr>
               <w:jc w:val="center"/>
-            </w:pPr>
-            <w:r>
+              <w:rPr>
+                <w:rFonts w:ascii="Code New Roman" w:hAnsi="Code New Roman" w:cs="Code New Roman"/>
+              </w:rPr>
+            </w:pPr>
+            <w:r>
+              <w:rPr>
+                <w:rFonts w:ascii="Code New Roman" w:hAnsi="Code New Roman" w:cs="Code New Roman"/>
+              </w:rPr>
               <w:t>0x02</w:t>
             </w:r>
           </w:p>
@@ -3847,8 +4376,14 @@
           <w:p>
             <w:pPr>
               <w:jc w:val="center"/>
-            </w:pPr>
-            <w:r>
+              <w:rPr>
+                <w:rFonts w:ascii="Code New Roman" w:hAnsi="Code New Roman" w:cs="Code New Roman"/>
+              </w:rPr>
+            </w:pPr>
+            <w:r>
+              <w:rPr>
+                <w:rFonts w:ascii="Code New Roman" w:hAnsi="Code New Roman" w:cs="Code New Roman"/>
+              </w:rPr>
               <w:t>0x03</w:t>
             </w:r>
           </w:p>
@@ -3861,8 +4396,14 @@
           <w:p>
             <w:pPr>
               <w:jc w:val="center"/>
-            </w:pPr>
-            <w:r>
+              <w:rPr>
+                <w:rFonts w:ascii="Code New Roman" w:hAnsi="Code New Roman" w:cs="Code New Roman"/>
+              </w:rPr>
+            </w:pPr>
+            <w:r>
+              <w:rPr>
+                <w:rFonts w:ascii="Code New Roman" w:hAnsi="Code New Roman" w:cs="Code New Roman"/>
+              </w:rPr>
               <w:t>0x04</w:t>
             </w:r>
           </w:p>
@@ -3875,8 +4416,14 @@
           <w:p>
             <w:pPr>
               <w:jc w:val="center"/>
-            </w:pPr>
-            <w:r>
+              <w:rPr>
+                <w:rFonts w:ascii="Code New Roman" w:hAnsi="Code New Roman" w:cs="Code New Roman"/>
+              </w:rPr>
+            </w:pPr>
+            <w:r>
+              <w:rPr>
+                <w:rFonts w:ascii="Code New Roman" w:hAnsi="Code New Roman" w:cs="Code New Roman"/>
+              </w:rPr>
               <w:t>0x05</w:t>
             </w:r>
           </w:p>
@@ -3889,8 +4436,14 @@
           <w:p>
             <w:pPr>
               <w:jc w:val="center"/>
-            </w:pPr>
-            <w:r>
+              <w:rPr>
+                <w:rFonts w:ascii="Code New Roman" w:hAnsi="Code New Roman" w:cs="Code New Roman"/>
+              </w:rPr>
+            </w:pPr>
+            <w:r>
+              <w:rPr>
+                <w:rFonts w:ascii="Code New Roman" w:hAnsi="Code New Roman" w:cs="Code New Roman"/>
+              </w:rPr>
               <w:t>0x06</w:t>
             </w:r>
           </w:p>
@@ -3903,8 +4456,14 @@
           <w:p>
             <w:pPr>
               <w:jc w:val="center"/>
-            </w:pPr>
-            <w:r>
+              <w:rPr>
+                <w:rFonts w:ascii="Code New Roman" w:hAnsi="Code New Roman" w:cs="Code New Roman"/>
+              </w:rPr>
+            </w:pPr>
+            <w:r>
+              <w:rPr>
+                <w:rFonts w:ascii="Code New Roman" w:hAnsi="Code New Roman" w:cs="Code New Roman"/>
+              </w:rPr>
               <w:t>0x07</w:t>
             </w:r>
           </w:p>
@@ -3919,19 +4478,31 @@
           <w:p>
             <w:pPr>
               <w:jc w:val="center"/>
-            </w:pPr>
-          </w:p>
-          <w:p>
-            <w:pPr>
-              <w:jc w:val="center"/>
-            </w:pPr>
-            <w:r>
+              <w:rPr>
+                <w:rFonts w:ascii="Code New Roman" w:hAnsi="Code New Roman" w:cs="Code New Roman"/>
+              </w:rPr>
+            </w:pPr>
+          </w:p>
+          <w:p>
+            <w:pPr>
+              <w:jc w:val="center"/>
+              <w:rPr>
+                <w:rFonts w:ascii="Code New Roman" w:hAnsi="Code New Roman" w:cs="Code New Roman"/>
+              </w:rPr>
+            </w:pPr>
+            <w:r>
+              <w:rPr>
+                <w:rFonts w:ascii="Code New Roman" w:hAnsi="Code New Roman" w:cs="Code New Roman"/>
+              </w:rPr>
               <w:t>0x00</w:t>
             </w:r>
           </w:p>
           <w:p>
             <w:pPr>
               <w:jc w:val="center"/>
+              <w:rPr>
+                <w:rFonts w:ascii="Code New Roman" w:hAnsi="Code New Roman" w:cs="Code New Roman"/>
+              </w:rPr>
             </w:pPr>
           </w:p>
         </w:tc>
@@ -3943,8 +4514,14 @@
           <w:p>
             <w:pPr>
               <w:jc w:val="center"/>
-            </w:pPr>
-            <w:r>
+              <w:rPr>
+                <w:rFonts w:ascii="Code New Roman" w:hAnsi="Code New Roman" w:cs="Code New Roman"/>
+              </w:rPr>
+            </w:pPr>
+            <w:r>
+              <w:rPr>
+                <w:rFonts w:ascii="Code New Roman" w:hAnsi="Code New Roman" w:cs="Code New Roman"/>
+              </w:rPr>
               <w:t>Return Code</w:t>
             </w:r>
           </w:p>
@@ -3958,6 +4535,9 @@
           <w:p>
             <w:pPr>
               <w:jc w:val="center"/>
+              <w:rPr>
+                <w:rFonts w:ascii="Code New Roman" w:hAnsi="Code New Roman" w:cs="Code New Roman"/>
+              </w:rPr>
             </w:pPr>
           </w:p>
         </w:tc>
@@ -3970,6 +4550,9 @@
           <w:p>
             <w:pPr>
               <w:jc w:val="center"/>
+              <w:rPr>
+                <w:rFonts w:ascii="Code New Roman" w:hAnsi="Code New Roman" w:cs="Code New Roman"/>
+              </w:rPr>
             </w:pPr>
           </w:p>
         </w:tc>
@@ -3982,6 +4565,9 @@
           <w:p>
             <w:pPr>
               <w:jc w:val="center"/>
+              <w:rPr>
+                <w:rFonts w:ascii="Code New Roman" w:hAnsi="Code New Roman" w:cs="Code New Roman"/>
+              </w:rPr>
             </w:pPr>
           </w:p>
         </w:tc>
@@ -3994,6 +4580,9 @@
           <w:p>
             <w:pPr>
               <w:jc w:val="center"/>
+              <w:rPr>
+                <w:rFonts w:ascii="Code New Roman" w:hAnsi="Code New Roman" w:cs="Code New Roman"/>
+              </w:rPr>
             </w:pPr>
           </w:p>
         </w:tc>
@@ -4006,6 +4595,9 @@
           <w:p>
             <w:pPr>
               <w:jc w:val="center"/>
+              <w:rPr>
+                <w:rFonts w:ascii="Code New Roman" w:hAnsi="Code New Roman" w:cs="Code New Roman"/>
+              </w:rPr>
             </w:pPr>
           </w:p>
         </w:tc>
@@ -4018,6 +4610,9 @@
           <w:p>
             <w:pPr>
               <w:jc w:val="center"/>
+              <w:rPr>
+                <w:rFonts w:ascii="Code New Roman" w:hAnsi="Code New Roman" w:cs="Code New Roman"/>
+              </w:rPr>
             </w:pPr>
           </w:p>
         </w:tc>
@@ -4030,6 +4625,9 @@
           <w:p>
             <w:pPr>
               <w:jc w:val="center"/>
+              <w:rPr>
+                <w:rFonts w:ascii="Code New Roman" w:hAnsi="Code New Roman" w:cs="Code New Roman"/>
+              </w:rPr>
             </w:pPr>
           </w:p>
         </w:tc>
@@ -4062,7 +4660,15 @@
             <w:tcW w:w="847" w:type="dxa"/>
           </w:tcPr>
           <w:p>
-            <w:r>
+            <w:pPr>
+              <w:rPr>
+                <w:rFonts w:ascii="Code New Roman" w:hAnsi="Code New Roman" w:cs="Code New Roman"/>
+              </w:rPr>
+            </w:pPr>
+            <w:r>
+              <w:rPr>
+                <w:rFonts w:ascii="Code New Roman" w:hAnsi="Code New Roman" w:cs="Code New Roman"/>
+              </w:rPr>
               <w:t>0</w:t>
             </w:r>
           </w:p>
@@ -4072,7 +4678,15 @@
             <w:tcW w:w="3468" w:type="dxa"/>
           </w:tcPr>
           <w:p>
-            <w:r>
+            <w:pPr>
+              <w:rPr>
+                <w:rFonts w:ascii="Code New Roman" w:hAnsi="Code New Roman" w:cs="Code New Roman"/>
+              </w:rPr>
+            </w:pPr>
+            <w:r>
+              <w:rPr>
+                <w:rFonts w:ascii="Code New Roman" w:hAnsi="Code New Roman" w:cs="Code New Roman"/>
+              </w:rPr>
               <w:t>Could not find file</w:t>
             </w:r>
           </w:p>
@@ -4087,7 +4701,15 @@
             <w:tcW w:w="847" w:type="dxa"/>
           </w:tcPr>
           <w:p>
-            <w:r>
+            <w:pPr>
+              <w:rPr>
+                <w:rFonts w:ascii="Code New Roman" w:hAnsi="Code New Roman" w:cs="Code New Roman"/>
+              </w:rPr>
+            </w:pPr>
+            <w:r>
+              <w:rPr>
+                <w:rFonts w:ascii="Code New Roman" w:hAnsi="Code New Roman" w:cs="Code New Roman"/>
+              </w:rPr>
               <w:t>1</w:t>
             </w:r>
           </w:p>
@@ -4097,7 +4719,15 @@
             <w:tcW w:w="3468" w:type="dxa"/>
           </w:tcPr>
           <w:p>
-            <w:r>
+            <w:pPr>
+              <w:rPr>
+                <w:rFonts w:ascii="Code New Roman" w:hAnsi="Code New Roman" w:cs="Code New Roman"/>
+              </w:rPr>
+            </w:pPr>
+            <w:r>
+              <w:rPr>
+                <w:rFonts w:ascii="Code New Roman" w:hAnsi="Code New Roman" w:cs="Code New Roman"/>
+              </w:rPr>
               <w:t>Success</w:t>
             </w:r>
           </w:p>
@@ -4112,7 +4742,15 @@
             <w:tcW w:w="847" w:type="dxa"/>
           </w:tcPr>
           <w:p>
-            <w:r>
+            <w:pPr>
+              <w:rPr>
+                <w:rFonts w:ascii="Code New Roman" w:hAnsi="Code New Roman" w:cs="Code New Roman"/>
+              </w:rPr>
+            </w:pPr>
+            <w:r>
+              <w:rPr>
+                <w:rFonts w:ascii="Code New Roman" w:hAnsi="Code New Roman" w:cs="Code New Roman"/>
+              </w:rPr>
               <w:t>2</w:t>
             </w:r>
           </w:p>
@@ -4122,7 +4760,15 @@
             <w:tcW w:w="3468" w:type="dxa"/>
           </w:tcPr>
           <w:p>
-            <w:r>
+            <w:pPr>
+              <w:rPr>
+                <w:rFonts w:ascii="Code New Roman" w:hAnsi="Code New Roman" w:cs="Code New Roman"/>
+              </w:rPr>
+            </w:pPr>
+            <w:r>
+              <w:rPr>
+                <w:rFonts w:ascii="Code New Roman" w:hAnsi="Code New Roman" w:cs="Code New Roman"/>
+              </w:rPr>
               <w:t>Reprogramming failed</w:t>
             </w:r>
           </w:p>
@@ -7160,7 +7806,7 @@
 </file>
 
 <file path=customXml/itemProps2.xml><?xml version="1.0" encoding="utf-8"?>
-<ds:datastoreItem xmlns:ds="http://schemas.openxmlformats.org/officeDocument/2006/customXml" ds:itemID="{B23FCBAF-6BE5-4D0C-8241-73C362CE391F}">
+<ds:datastoreItem xmlns:ds="http://schemas.openxmlformats.org/officeDocument/2006/customXml" ds:itemID="{B21D05DB-C800-4F93-9CF9-FCDBBFB6F491}">
   <ds:schemaRefs>
     <ds:schemaRef ds:uri="http://schemas.openxmlformats.org/officeDocument/2006/bibliography"/>
   </ds:schemaRefs>

</xml_diff>

<commit_message>
IFJR Protocol Update. Typos, wrong address for IFJR
</commit_message>
<xml_diff>
--- a/CougSat1-IFJR/docs/native/IFJRInterface.docx
+++ b/CougSat1-IFJR/docs/native/IFJRInterface.docx
@@ -862,7 +862,17 @@
                                         <w:sz w:val="32"/>
                                         <w:szCs w:val="40"/>
                                       </w:rPr>
-                                      <w:t>1.0.1</w:t>
+                                      <w:t>1.0.</w:t>
+                                    </w:r>
+                                    <w:r>
+                                      <w:rPr>
+                                        <w:rFonts w:ascii="Neuton" w:hAnsi="Neuton" w:cs="Neuton"/>
+                                        <w:noProof/>
+                                        <w:color w:val="5E6A71" w:themeColor="text2"/>
+                                        <w:sz w:val="32"/>
+                                        <w:szCs w:val="40"/>
+                                      </w:rPr>
+                                      <w:t>2</w:t>
                                     </w:r>
                                   </w:sdtContent>
                                 </w:sdt>
@@ -1025,7 +1035,17 @@
                                   <w:sz w:val="32"/>
                                   <w:szCs w:val="40"/>
                                 </w:rPr>
-                                <w:t>1.0.1</w:t>
+                                <w:t>1.0.</w:t>
+                              </w:r>
+                              <w:r>
+                                <w:rPr>
+                                  <w:rFonts w:ascii="Neuton" w:hAnsi="Neuton" w:cs="Neuton"/>
+                                  <w:noProof/>
+                                  <w:color w:val="5E6A71" w:themeColor="text2"/>
+                                  <w:sz w:val="32"/>
+                                  <w:szCs w:val="40"/>
+                                </w:rPr>
+                                <w:t>2</w:t>
                               </w:r>
                             </w:sdtContent>
                           </w:sdt>
@@ -2266,7 +2286,13 @@
     <w:p>
       <w:r>
         <w:tab/>
-        <w:t xml:space="preserve">The In-Flight JTAG Reprogramming system, located at 8b address 0x0F, is a slave board to the IHU. The IFJR oversees the </w:t>
+        <w:t>The In-Flight JTAG Reprogramming system, located at 8b address 0x</w:t>
+      </w:r>
+      <w:r>
+        <w:t>1</w:t>
+      </w:r>
+      <w:r>
+        <w:t xml:space="preserve">F, is a slave board to the IHU. The IFJR oversees the </w:t>
       </w:r>
       <w:r>
         <w:t>updating</w:t>
@@ -2588,7 +2614,19 @@
               <w:rPr>
                 <w:rFonts w:ascii="Code New Roman" w:hAnsi="Code New Roman" w:cs="Code New Roman"/>
               </w:rPr>
-              <w:t>Request IFHR Storage Temperature</w:t>
+              <w:t>Request IF</w:t>
+            </w:r>
+            <w:r>
+              <w:rPr>
+                <w:rFonts w:ascii="Code New Roman" w:hAnsi="Code New Roman" w:cs="Code New Roman"/>
+              </w:rPr>
+              <w:t>J</w:t>
+            </w:r>
+            <w:r>
+              <w:rPr>
+                <w:rFonts w:ascii="Code New Roman" w:hAnsi="Code New Roman" w:cs="Code New Roman"/>
+              </w:rPr>
+              <w:t>R Storage Temperature</w:t>
             </w:r>
           </w:p>
         </w:tc>
@@ -2716,8 +2754,6 @@
       <w:r>
         <w:t>an 8b signed integer with 1°C/LSB.</w:t>
       </w:r>
-      <w:bookmarkStart w:id="5" w:name="_GoBack"/>
-      <w:bookmarkEnd w:id="5"/>
     </w:p>
     <w:tbl>
       <w:tblPr>
@@ -3085,14 +3121,14 @@
       <w:pPr>
         <w:pStyle w:val="Heading2"/>
       </w:pPr>
-      <w:bookmarkStart w:id="6" w:name="_Toc523164751"/>
+      <w:bookmarkStart w:id="5" w:name="_Toc523164751"/>
       <w:r>
         <w:t xml:space="preserve">2.2 </w:t>
       </w:r>
       <w:r>
         <w:t>Storage Capacity Data Request</w:t>
       </w:r>
-      <w:bookmarkEnd w:id="6"/>
+      <w:bookmarkEnd w:id="5"/>
     </w:p>
     <w:p>
       <w:pPr>
@@ -3106,11 +3142,11 @@
       <w:pPr>
         <w:pStyle w:val="Heading3"/>
       </w:pPr>
-      <w:bookmarkStart w:id="7" w:name="_Toc523164752"/>
+      <w:bookmarkStart w:id="6" w:name="_Toc523164752"/>
       <w:r>
         <w:t>2.2.1 Request</w:t>
       </w:r>
-      <w:bookmarkEnd w:id="7"/>
+      <w:bookmarkEnd w:id="6"/>
     </w:p>
     <w:tbl>
       <w:tblPr>
@@ -3495,16 +3531,22 @@
       <w:pPr>
         <w:pStyle w:val="Heading3"/>
       </w:pPr>
-      <w:bookmarkStart w:id="8" w:name="_Toc523164753"/>
+      <w:bookmarkStart w:id="7" w:name="_Toc523164753"/>
       <w:r>
         <w:lastRenderedPageBreak/>
         <w:t>2.2.2 Response</w:t>
       </w:r>
-      <w:bookmarkEnd w:id="8"/>
+      <w:bookmarkEnd w:id="7"/>
     </w:p>
     <w:p>
       <w:r>
-        <w:t>The IFJR responds with a 32b unsigned integer representing the total bytes used.</w:t>
+        <w:t xml:space="preserve">The IFJR responds with a </w:t>
+      </w:r>
+      <w:r>
+        <w:t>64</w:t>
+      </w:r>
+      <w:r>
+        <w:t>b unsigned integer representing the total bytes used.</w:t>
       </w:r>
     </w:p>
     <w:tbl>
@@ -3743,8 +3785,8 @@
         </w:tc>
         <w:tc>
           <w:tcPr>
-            <w:tcW w:w="4513" w:type="dxa"/>
-            <w:gridSpan w:val="4"/>
+            <w:tcW w:w="8343" w:type="dxa"/>
+            <w:gridSpan w:val="8"/>
             <w:shd w:val="clear" w:color="auto" w:fill="auto"/>
             <w:vAlign w:val="center"/>
           </w:tcPr>
@@ -3761,66 +3803,6 @@
               </w:rPr>
               <w:t>Bytes Used</w:t>
             </w:r>
-          </w:p>
-        </w:tc>
-        <w:tc>
-          <w:tcPr>
-            <w:tcW w:w="960" w:type="dxa"/>
-            <w:shd w:val="clear" w:color="auto" w:fill="595959" w:themeFill="text1" w:themeFillTint="A6"/>
-            <w:vAlign w:val="center"/>
-          </w:tcPr>
-          <w:p>
-            <w:pPr>
-              <w:jc w:val="center"/>
-              <w:rPr>
-                <w:rFonts w:ascii="Code New Roman" w:hAnsi="Code New Roman" w:cs="Code New Roman"/>
-              </w:rPr>
-            </w:pPr>
-          </w:p>
-        </w:tc>
-        <w:tc>
-          <w:tcPr>
-            <w:tcW w:w="958" w:type="dxa"/>
-            <w:shd w:val="clear" w:color="auto" w:fill="595959" w:themeFill="text1" w:themeFillTint="A6"/>
-            <w:vAlign w:val="center"/>
-          </w:tcPr>
-          <w:p>
-            <w:pPr>
-              <w:jc w:val="center"/>
-              <w:rPr>
-                <w:rFonts w:ascii="Code New Roman" w:hAnsi="Code New Roman" w:cs="Code New Roman"/>
-              </w:rPr>
-            </w:pPr>
-          </w:p>
-        </w:tc>
-        <w:tc>
-          <w:tcPr>
-            <w:tcW w:w="956" w:type="dxa"/>
-            <w:shd w:val="clear" w:color="auto" w:fill="595959" w:themeFill="text1" w:themeFillTint="A6"/>
-            <w:vAlign w:val="center"/>
-          </w:tcPr>
-          <w:p>
-            <w:pPr>
-              <w:jc w:val="center"/>
-              <w:rPr>
-                <w:rFonts w:ascii="Code New Roman" w:hAnsi="Code New Roman" w:cs="Code New Roman"/>
-              </w:rPr>
-            </w:pPr>
-          </w:p>
-        </w:tc>
-        <w:tc>
-          <w:tcPr>
-            <w:tcW w:w="956" w:type="dxa"/>
-            <w:shd w:val="clear" w:color="auto" w:fill="595959" w:themeFill="text1" w:themeFillTint="A6"/>
-            <w:vAlign w:val="center"/>
-          </w:tcPr>
-          <w:p>
-            <w:pPr>
-              <w:jc w:val="center"/>
-              <w:rPr>
-                <w:rFonts w:ascii="Code New Roman" w:hAnsi="Code New Roman" w:cs="Code New Roman"/>
-              </w:rPr>
-            </w:pPr>
           </w:p>
         </w:tc>
       </w:tr>
@@ -3829,11 +3811,11 @@
       <w:pPr>
         <w:pStyle w:val="Heading2"/>
       </w:pPr>
-      <w:bookmarkStart w:id="9" w:name="_Toc523164754"/>
+      <w:bookmarkStart w:id="8" w:name="_Toc523164754"/>
       <w:r>
         <w:t>2.3 Reprogram Select Processor</w:t>
       </w:r>
-      <w:bookmarkEnd w:id="9"/>
+      <w:bookmarkEnd w:id="8"/>
     </w:p>
     <w:p>
       <w:r>
@@ -3845,11 +3827,11 @@
       <w:pPr>
         <w:pStyle w:val="Heading3"/>
       </w:pPr>
-      <w:bookmarkStart w:id="10" w:name="_Toc523164755"/>
+      <w:bookmarkStart w:id="9" w:name="_Toc523164755"/>
       <w:r>
         <w:t>2.3.1 Command</w:t>
       </w:r>
-      <w:bookmarkEnd w:id="10"/>
+      <w:bookmarkEnd w:id="9"/>
     </w:p>
     <w:p>
       <w:pPr>
@@ -4249,11 +4231,11 @@
       <w:pPr>
         <w:pStyle w:val="Heading3"/>
       </w:pPr>
-      <w:bookmarkStart w:id="11" w:name="_Toc523164756"/>
+      <w:bookmarkStart w:id="10" w:name="_Toc523164756"/>
       <w:r>
         <w:t>2.3.2 Response</w:t>
       </w:r>
-      <w:bookmarkEnd w:id="11"/>
+      <w:bookmarkEnd w:id="10"/>
     </w:p>
     <w:p>
       <w:pPr>
@@ -4263,13 +4245,48 @@
         <w:t>The IFJR responds with a</w:t>
       </w:r>
       <w:r>
-        <w:t>n</w:t>
-      </w:r>
-      <w:r>
-        <w:t xml:space="preserve"> 8b unsigned integer specifying whether the processor was successfully reprogrammed or if it failed. In the case where it failed</w:t>
-      </w:r>
-      <w:r>
-        <w:t>, the 8b response will be the type of error.</w:t>
+        <w:t xml:space="preserve"> </w:t>
+      </w:r>
+      <w:proofErr w:type="spellStart"/>
+      <w:r>
+        <w:t>CISError</w:t>
+      </w:r>
+      <w:proofErr w:type="spellEnd"/>
+      <w:r>
+        <w:t xml:space="preserve"> code</w:t>
+      </w:r>
+      <w:r>
+        <w:t>, an 8b unsigned integer</w:t>
+      </w:r>
+      <w:r>
+        <w:t xml:space="preserve">, </w:t>
+      </w:r>
+      <w:r>
+        <w:t xml:space="preserve">which </w:t>
+      </w:r>
+      <w:r>
+        <w:t>is</w:t>
+      </w:r>
+      <w:r>
+        <w:t xml:space="preserve"> defined in the CubeSat1</w:t>
+      </w:r>
+      <w:r>
+        <w:t>-</w:t>
+      </w:r>
+      <w:r>
+        <w:t>Resources</w:t>
+      </w:r>
+      <w:r>
+        <w:t>/</w:t>
+      </w:r>
+      <w:r>
+        <w:t>Standard Operating Procedures</w:t>
+      </w:r>
+      <w:r>
+        <w:t>/Code</w:t>
+      </w:r>
+      <w:r>
+        <w:t xml:space="preserve"> in section 6.4.</w:t>
       </w:r>
     </w:p>
     <w:tbl>
@@ -4633,148 +4650,6 @@
         </w:tc>
       </w:tr>
     </w:tbl>
-    <w:p>
-      <w:pPr>
-        <w:pStyle w:val="Heading4"/>
-      </w:pPr>
-      <w:r>
-        <w:t>2.3.2.1 Return Codes</w:t>
-      </w:r>
-    </w:p>
-    <w:tbl>
-      <w:tblPr>
-        <w:tblStyle w:val="TableGrid"/>
-        <w:tblW w:w="0" w:type="auto"/>
-        <w:tblLook w:val="04A0" w:firstRow="1" w:lastRow="0" w:firstColumn="1" w:lastColumn="0" w:noHBand="0" w:noVBand="1"/>
-      </w:tblPr>
-      <w:tblGrid>
-        <w:gridCol w:w="847"/>
-        <w:gridCol w:w="3468"/>
-      </w:tblGrid>
-      <w:tr>
-        <w:trPr>
-          <w:trHeight w:val="255"/>
-        </w:trPr>
-        <w:tc>
-          <w:tcPr>
-            <w:tcW w:w="847" w:type="dxa"/>
-          </w:tcPr>
-          <w:p>
-            <w:pPr>
-              <w:rPr>
-                <w:rFonts w:ascii="Code New Roman" w:hAnsi="Code New Roman" w:cs="Code New Roman"/>
-              </w:rPr>
-            </w:pPr>
-            <w:r>
-              <w:rPr>
-                <w:rFonts w:ascii="Code New Roman" w:hAnsi="Code New Roman" w:cs="Code New Roman"/>
-              </w:rPr>
-              <w:t>0</w:t>
-            </w:r>
-          </w:p>
-        </w:tc>
-        <w:tc>
-          <w:tcPr>
-            <w:tcW w:w="3468" w:type="dxa"/>
-          </w:tcPr>
-          <w:p>
-            <w:pPr>
-              <w:rPr>
-                <w:rFonts w:ascii="Code New Roman" w:hAnsi="Code New Roman" w:cs="Code New Roman"/>
-              </w:rPr>
-            </w:pPr>
-            <w:r>
-              <w:rPr>
-                <w:rFonts w:ascii="Code New Roman" w:hAnsi="Code New Roman" w:cs="Code New Roman"/>
-              </w:rPr>
-              <w:t>Could not find file</w:t>
-            </w:r>
-          </w:p>
-        </w:tc>
-      </w:tr>
-      <w:tr>
-        <w:trPr>
-          <w:trHeight w:val="255"/>
-        </w:trPr>
-        <w:tc>
-          <w:tcPr>
-            <w:tcW w:w="847" w:type="dxa"/>
-          </w:tcPr>
-          <w:p>
-            <w:pPr>
-              <w:rPr>
-                <w:rFonts w:ascii="Code New Roman" w:hAnsi="Code New Roman" w:cs="Code New Roman"/>
-              </w:rPr>
-            </w:pPr>
-            <w:r>
-              <w:rPr>
-                <w:rFonts w:ascii="Code New Roman" w:hAnsi="Code New Roman" w:cs="Code New Roman"/>
-              </w:rPr>
-              <w:t>1</w:t>
-            </w:r>
-          </w:p>
-        </w:tc>
-        <w:tc>
-          <w:tcPr>
-            <w:tcW w:w="3468" w:type="dxa"/>
-          </w:tcPr>
-          <w:p>
-            <w:pPr>
-              <w:rPr>
-                <w:rFonts w:ascii="Code New Roman" w:hAnsi="Code New Roman" w:cs="Code New Roman"/>
-              </w:rPr>
-            </w:pPr>
-            <w:r>
-              <w:rPr>
-                <w:rFonts w:ascii="Code New Roman" w:hAnsi="Code New Roman" w:cs="Code New Roman"/>
-              </w:rPr>
-              <w:t>Success</w:t>
-            </w:r>
-          </w:p>
-        </w:tc>
-      </w:tr>
-      <w:tr>
-        <w:trPr>
-          <w:trHeight w:val="255"/>
-        </w:trPr>
-        <w:tc>
-          <w:tcPr>
-            <w:tcW w:w="847" w:type="dxa"/>
-          </w:tcPr>
-          <w:p>
-            <w:pPr>
-              <w:rPr>
-                <w:rFonts w:ascii="Code New Roman" w:hAnsi="Code New Roman" w:cs="Code New Roman"/>
-              </w:rPr>
-            </w:pPr>
-            <w:r>
-              <w:rPr>
-                <w:rFonts w:ascii="Code New Roman" w:hAnsi="Code New Roman" w:cs="Code New Roman"/>
-              </w:rPr>
-              <w:t>2</w:t>
-            </w:r>
-          </w:p>
-        </w:tc>
-        <w:tc>
-          <w:tcPr>
-            <w:tcW w:w="3468" w:type="dxa"/>
-          </w:tcPr>
-          <w:p>
-            <w:pPr>
-              <w:rPr>
-                <w:rFonts w:ascii="Code New Roman" w:hAnsi="Code New Roman" w:cs="Code New Roman"/>
-              </w:rPr>
-            </w:pPr>
-            <w:r>
-              <w:rPr>
-                <w:rFonts w:ascii="Code New Roman" w:hAnsi="Code New Roman" w:cs="Code New Roman"/>
-              </w:rPr>
-              <w:t>Reprogramming failed</w:t>
-            </w:r>
-          </w:p>
-        </w:tc>
-      </w:tr>
-    </w:tbl>
     <w:p/>
     <w:p>
       <w:r>
@@ -4785,26 +4660,32 @@
       <w:pPr>
         <w:pStyle w:val="Heading1"/>
       </w:pPr>
-      <w:bookmarkStart w:id="12" w:name="_Toc523164757"/>
+      <w:bookmarkStart w:id="11" w:name="_Toc523164757"/>
       <w:r>
         <w:lastRenderedPageBreak/>
         <w:t>3 Example Communication</w:t>
       </w:r>
-      <w:bookmarkEnd w:id="12"/>
+      <w:bookmarkEnd w:id="11"/>
     </w:p>
     <w:p>
       <w:pPr>
         <w:pStyle w:val="Heading2"/>
       </w:pPr>
-      <w:bookmarkStart w:id="13" w:name="_Toc523164758"/>
+      <w:bookmarkStart w:id="12" w:name="_Toc523164758"/>
       <w:r>
         <w:t>3.1 Simple Data Request</w:t>
       </w:r>
-      <w:bookmarkEnd w:id="13"/>
+      <w:bookmarkEnd w:id="12"/>
     </w:p>
     <w:p>
       <w:r>
-        <w:t>IHU: [0x0F] 0x00</w:t>
+        <w:t>IHU: [0x</w:t>
+      </w:r>
+      <w:r>
+        <w:t>1</w:t>
+      </w:r>
+      <w:r>
+        <w:t>F] 0x00</w:t>
       </w:r>
       <w:r>
         <w:tab/>
@@ -4822,7 +4703,13 @@
       </w:r>
       <w:r>
         <w:br/>
-        <w:t>IHU: [0x10]</w:t>
+        <w:t>IHU: [0x</w:t>
+      </w:r>
+      <w:r>
+        <w:t>20</w:t>
+      </w:r>
+      <w:r>
+        <w:t>]</w:t>
       </w:r>
       <w:r>
         <w:tab/>
@@ -4840,30 +4727,53 @@
       </w:r>
       <w:r>
         <w:tab/>
-        <w:t>120° C</w:t>
+        <w:t>120</w:t>
       </w:r>
     </w:p>
     <w:p>
       <w:pPr>
         <w:pStyle w:val="Heading2"/>
       </w:pPr>
-      <w:bookmarkStart w:id="14" w:name="_Toc523164759"/>
+      <w:bookmarkStart w:id="13" w:name="_Toc523164759"/>
       <w:r>
         <w:t>3.2 Simple Repeater Data Request</w:t>
       </w:r>
-      <w:bookmarkEnd w:id="14"/>
+      <w:bookmarkEnd w:id="13"/>
     </w:p>
     <w:p>
       <w:r>
-        <w:t>IHU: [0x0F] 0x01</w:t>
+        <w:t>IHU: [0x</w:t>
+      </w:r>
+      <w:r>
+        <w:t>1</w:t>
+      </w:r>
+      <w:r>
+        <w:t>F</w:t>
+      </w:r>
+      <w:r>
+        <w:t>] 0x01</w:t>
       </w:r>
       <w:r>
         <w:tab/>
         <w:t>[IFJR write] IFJR SD Card Temperature Request</w:t>
       </w:r>
+    </w:p>
+    <w:p>
+      <w:pPr>
+        <w:ind w:firstLine="720"/>
+      </w:pPr>
+      <w:r>
+        <w:t>IFJR collects SD Card temperature</w:t>
+      </w:r>
       <w:r>
         <w:br/>
-        <w:t>IHU: [0x0F] 0x00</w:t>
+        <w:t>IHU: [0x</w:t>
+      </w:r>
+      <w:r>
+        <w:t>1</w:t>
+      </w:r>
+      <w:r>
+        <w:t>F] 0x00</w:t>
       </w:r>
       <w:r>
         <w:tab/>
@@ -4878,7 +4788,13 @@
       </w:r>
       <w:r>
         <w:br/>
-        <w:t>IHU: [0x10]</w:t>
+        <w:t>IHU: [0x</w:t>
+      </w:r>
+      <w:r>
+        <w:t>2</w:t>
+      </w:r>
+      <w:r>
+        <w:t>0]</w:t>
       </w:r>
       <w:r>
         <w:tab/>
@@ -4889,14 +4805,19 @@
       </w:r>
       <w:r>
         <w:br/>
-        <w:t>IFJR: 0xBEEF</w:t>
-      </w:r>
+        <w:t>IFJR: 0xBF</w:t>
+      </w:r>
+      <w:r>
+        <w:t>EC</w:t>
+      </w:r>
+      <w:bookmarkStart w:id="14" w:name="_GoBack"/>
+      <w:bookmarkEnd w:id="14"/>
       <w:r>
         <w:tab/>
       </w:r>
       <w:r>
         <w:tab/>
-        <w:t>120° C</w:t>
+        <w:t>120</w:t>
       </w:r>
     </w:p>
     <w:sectPr>
@@ -5063,7 +4984,7 @@
             <w:color w:val="5E6A71" w:themeColor="text2"/>
             <w:sz w:val="32"/>
           </w:rPr>
-          <w:t>1.0.1</w:t>
+          <w:t>1.0.2</w:t>
         </w:r>
       </w:sdtContent>
     </w:sdt>
@@ -5373,7 +5294,7 @@
         <w:color w:val="5E6A71" w:themeColor="text2"/>
         <w:sz w:val="32"/>
       </w:rPr>
-      <w:t>27 August 2018</w:t>
+      <w:t>28 August 2018</w:t>
     </w:r>
     <w:r>
       <w:rPr>
@@ -7806,7 +7727,7 @@
 </file>
 
 <file path=customXml/itemProps2.xml><?xml version="1.0" encoding="utf-8"?>
-<ds:datastoreItem xmlns:ds="http://schemas.openxmlformats.org/officeDocument/2006/customXml" ds:itemID="{B21D05DB-C800-4F93-9CF9-FCDBBFB6F491}">
+<ds:datastoreItem xmlns:ds="http://schemas.openxmlformats.org/officeDocument/2006/customXml" ds:itemID="{B14636E7-24DE-4D89-91FA-5856EBFF428D}">
   <ds:schemaRefs>
     <ds:schemaRef ds:uri="http://schemas.openxmlformats.org/officeDocument/2006/bibliography"/>
   </ds:schemaRefs>

</xml_diff>